<commit_message>
Added Question 2) Updated .docx for question 2)
</commit_message>
<xml_diff>
--- a/FlockingDead .docx
+++ b/FlockingDead .docx
@@ -287,13 +287,6 @@
     <w:p>
       <w:pPr>
         <w:rPr>
-          <w:lang w:val="en-US"/>
-        </w:rPr>
-      </w:pPr>
-    </w:p>
-    <w:p>
-      <w:pPr>
-        <w:rPr>
           <w:lang w:val="nl-NL"/>
         </w:rPr>
       </w:pPr>
@@ -327,13 +320,47 @@
         <w:rPr>
           <w:lang w:val="nl-NL"/>
         </w:rPr>
-        <w:t xml:space="preserve"> te laten bewegen, hebben we eerst de positie van de zombie gecheckte met die van de </w:t>
+        <w:t xml:space="preserve"> te laten bewegen, </w:t>
+      </w:r>
+      <w:r>
+        <w:rPr>
+          <w:lang w:val="nl-NL"/>
+        </w:rPr>
+        <w:t xml:space="preserve">moet er bij de </w:t>
       </w:r>
       <w:proofErr w:type="spellStart"/>
       <w:r>
         <w:rPr>
           <w:lang w:val="nl-NL"/>
         </w:rPr>
+        <w:t>dX</w:t>
+      </w:r>
+      <w:proofErr w:type="spellEnd"/>
+      <w:r>
+        <w:rPr>
+          <w:lang w:val="nl-NL"/>
+        </w:rPr>
+        <w:t xml:space="preserve"> en </w:t>
+      </w:r>
+      <w:proofErr w:type="spellStart"/>
+      <w:r>
+        <w:rPr>
+          <w:lang w:val="nl-NL"/>
+        </w:rPr>
+        <w:t>dY</w:t>
+      </w:r>
+      <w:proofErr w:type="spellEnd"/>
+      <w:r>
+        <w:rPr>
+          <w:lang w:val="nl-NL"/>
+        </w:rPr>
+        <w:t xml:space="preserve"> een getal worden toegevoegd dat de positie van de </w:t>
+      </w:r>
+      <w:proofErr w:type="spellStart"/>
+      <w:r>
+        <w:rPr>
+          <w:lang w:val="nl-NL"/>
+        </w:rPr>
         <w:t>prey</w:t>
       </w:r>
       <w:proofErr w:type="spellEnd"/>
@@ -341,7 +368,7 @@
         <w:rPr>
           <w:lang w:val="nl-NL"/>
         </w:rPr>
-        <w:t xml:space="preserve">. Als de positie van de </w:t>
+        <w:t xml:space="preserve"> vergelijkt met de positie van de Agent. Dit doen we letterlijk met een vergelijking. We doen de positie van de Agent – de positie van de </w:t>
       </w:r>
       <w:proofErr w:type="spellStart"/>
       <w:r>
@@ -355,64 +382,24 @@
         <w:rPr>
           <w:lang w:val="nl-NL"/>
         </w:rPr>
-        <w:t xml:space="preserve"> in de x as kleiner is dan wordt er een </w:t>
-      </w:r>
-      <w:proofErr w:type="spellStart"/>
-      <w:r>
-        <w:rPr>
-          <w:lang w:val="nl-NL"/>
-        </w:rPr>
-        <w:t>variable</w:t>
-      </w:r>
-      <w:proofErr w:type="spellEnd"/>
-      <w:r>
-        <w:rPr>
-          <w:lang w:val="nl-NL"/>
-        </w:rPr>
-        <w:t xml:space="preserve"> op negatief. En andersom werkt dat ook, alleen dan gaat de </w:t>
-      </w:r>
-      <w:proofErr w:type="spellStart"/>
-      <w:r>
-        <w:rPr>
-          <w:lang w:val="nl-NL"/>
-        </w:rPr>
-        <w:t>variable</w:t>
-      </w:r>
-      <w:proofErr w:type="spellEnd"/>
-      <w:r>
-        <w:rPr>
-          <w:lang w:val="nl-NL"/>
-        </w:rPr>
-        <w:t xml:space="preserve"> naar positief. Dit werkt beide in de x en de y as.</w:t>
-      </w:r>
-    </w:p>
-    <w:p>
-      <w:pPr>
-        <w:rPr>
-          <w:b/>
-          <w:bCs/>
-          <w:lang w:val="nl-NL"/>
-        </w:rPr>
-      </w:pPr>
-      <w:r>
-        <w:rPr>
-          <w:b/>
-          <w:bCs/>
+        <w:t>:</w:t>
+      </w:r>
+    </w:p>
+    <w:p>
+      <w:pPr>
+        <w:rPr>
+          <w:lang w:val="nl-NL"/>
+        </w:rPr>
+      </w:pPr>
+      <w:r>
+        <w:rPr>
           <w:lang w:val="nl-NL"/>
         </w:rPr>
         <w:drawing>
-          <wp:anchor distT="0" distB="0" distL="114300" distR="114300" simplePos="0" relativeHeight="251658240" behindDoc="0" locked="0" layoutInCell="1" allowOverlap="1" wp14:anchorId="67658215" wp14:editId="42783638">
-            <wp:simplePos x="0" y="0"/>
-            <wp:positionH relativeFrom="column">
-              <wp:posOffset>0</wp:posOffset>
-            </wp:positionH>
-            <wp:positionV relativeFrom="paragraph">
-              <wp:posOffset>-3810</wp:posOffset>
-            </wp:positionV>
-            <wp:extent cx="2876550" cy="3818201"/>
-            <wp:effectExtent l="0" t="0" r="0" b="0"/>
-            <wp:wrapSquare wrapText="bothSides"/>
-            <wp:docPr id="2" name="Afbeelding 2"/>
+          <wp:inline distT="0" distB="0" distL="0" distR="0" wp14:anchorId="6525A125" wp14:editId="6FA3F7B5">
+            <wp:extent cx="4296375" cy="1333686"/>
+            <wp:effectExtent l="0" t="0" r="9525" b="0"/>
+            <wp:docPr id="3" name="Afbeelding 3"/>
             <wp:cNvGraphicFramePr>
               <a:graphicFrameLocks xmlns:a="http://schemas.openxmlformats.org/drawingml/2006/main" noChangeAspect="1"/>
             </wp:cNvGraphicFramePr>
@@ -424,13 +411,7 @@
                     <pic:cNvPicPr/>
                   </pic:nvPicPr>
                   <pic:blipFill>
-                    <a:blip r:embed="rId4">
-                      <a:extLst>
-                        <a:ext uri="{28A0092B-C50C-407E-A947-70E740481C1C}">
-                          <a14:useLocalDpi xmlns:a14="http://schemas.microsoft.com/office/drawing/2010/main" val="0"/>
-                        </a:ext>
-                      </a:extLst>
-                    </a:blip>
+                    <a:blip r:embed="rId4"/>
                     <a:stretch>
                       <a:fillRect/>
                     </a:stretch>
@@ -438,7 +419,7 @@
                   <pic:spPr>
                     <a:xfrm>
                       <a:off x="0" y="0"/>
-                      <a:ext cx="2876550" cy="3818201"/>
+                      <a:ext cx="4296375" cy="1333686"/>
                     </a:xfrm>
                     <a:prstGeom prst="rect">
                       <a:avLst/>
@@ -447,15 +428,64 @@
                 </pic:pic>
               </a:graphicData>
             </a:graphic>
-          </wp:anchor>
+          </wp:inline>
         </w:drawing>
       </w:r>
-      <w:r>
-        <w:rPr>
+    </w:p>
+    <w:p>
+      <w:pPr>
+        <w:rPr>
+          <w:lang w:val="nl-NL"/>
+        </w:rPr>
+      </w:pPr>
+      <w:r>
+        <w:rPr>
+          <w:lang w:val="nl-NL"/>
+        </w:rPr>
+        <w:t>Het resultaat word</w:t>
+      </w:r>
+      <w:r>
+        <w:rPr>
+          <w:lang w:val="nl-NL"/>
+        </w:rPr>
+        <w:t>t</w:t>
+      </w:r>
+      <w:r>
+        <w:rPr>
+          <w:lang w:val="nl-NL"/>
+        </w:rPr>
+        <w:t xml:space="preserve"> dan dus dat de Agent naar zijn </w:t>
+      </w:r>
+      <w:proofErr w:type="spellStart"/>
+      <w:r>
+        <w:rPr>
+          <w:lang w:val="nl-NL"/>
+        </w:rPr>
+        <w:t>prey</w:t>
+      </w:r>
+      <w:proofErr w:type="spellEnd"/>
+      <w:r>
+        <w:rPr>
+          <w:lang w:val="nl-NL"/>
+        </w:rPr>
+        <w:t xml:space="preserve"> toegaat.</w:t>
+      </w:r>
+    </w:p>
+    <w:p>
+      <w:pPr>
+        <w:rPr>
+          <w:b/>
+          <w:bCs/>
+          <w:lang w:val="nl-NL"/>
+        </w:rPr>
+      </w:pPr>
+      <w:r>
+        <w:rPr>
+          <w:noProof/>
           <w:lang w:val="en-US"/>
         </w:rPr>
         <w:drawing>
-          <wp:inline distT="0" distB="0" distL="0" distR="0" wp14:anchorId="204295EC" wp14:editId="15C12818">
+          <wp:inline distT="0" distB="0" distL="0" distR="0" wp14:anchorId="204295EC" wp14:editId="2EBB6451">
             <wp:extent cx="1790950" cy="666843"/>
             <wp:effectExtent l="0" t="0" r="0" b="0"/>
             <wp:docPr id="1" name="Afbeelding 1"/>
@@ -497,8 +527,239 @@
           <w:lang w:val="en-US"/>
         </w:rPr>
       </w:pPr>
+    </w:p>
+    <w:p>
+      <w:pPr>
+        <w:rPr>
+          <w:lang w:val="en-US"/>
+        </w:rPr>
+      </w:pPr>
       <w:bookmarkStart w:id="0" w:name="_GoBack"/>
       <w:bookmarkEnd w:id="0"/>
+    </w:p>
+    <w:p>
+      <w:pPr>
+        <w:pStyle w:val="Kop1"/>
+        <w:rPr>
+          <w:lang w:val="en-US"/>
+        </w:rPr>
+      </w:pPr>
+      <w:proofErr w:type="spellStart"/>
+      <w:r>
+        <w:rPr>
+          <w:lang w:val="en-US"/>
+        </w:rPr>
+        <w:t>Opdracht</w:t>
+      </w:r>
+      <w:proofErr w:type="spellEnd"/>
+      <w:r>
+        <w:rPr>
+          <w:lang w:val="en-US"/>
+        </w:rPr>
+        <w:t xml:space="preserve"> 2:</w:t>
+      </w:r>
+    </w:p>
+    <w:p>
+      <w:pPr>
+        <w:pStyle w:val="Kop2"/>
+        <w:rPr>
+          <w:lang w:val="en-US"/>
+        </w:rPr>
+      </w:pPr>
+      <w:r>
+        <w:rPr>
+          <w:lang w:val="en-US"/>
+        </w:rPr>
+        <w:t>Finish the Evade code - inside the Flock( ) function - in such a way that agents will try to evade zombies</w:t>
+      </w:r>
+      <w:r>
+        <w:rPr>
+          <w:lang w:val="en-US"/>
+        </w:rPr>
+        <w:t>.</w:t>
+      </w:r>
+    </w:p>
+    <w:p>
+      <w:pPr>
+        <w:rPr>
+          <w:lang w:val="nl-NL"/>
+        </w:rPr>
+      </w:pPr>
+      <w:r>
+        <w:rPr>
+          <w:lang w:val="nl-NL"/>
+        </w:rPr>
+        <w:t xml:space="preserve">De </w:t>
+      </w:r>
+      <w:proofErr w:type="spellStart"/>
+      <w:r>
+        <w:rPr>
+          <w:lang w:val="nl-NL"/>
+        </w:rPr>
+        <w:t>evade</w:t>
+      </w:r>
+      <w:proofErr w:type="spellEnd"/>
+      <w:r>
+        <w:rPr>
+          <w:lang w:val="nl-NL"/>
+        </w:rPr>
+        <w:t xml:space="preserve"> code is eigenlijk h</w:t>
+      </w:r>
+      <w:r>
+        <w:rPr>
+          <w:lang w:val="nl-NL"/>
+        </w:rPr>
+        <w:t xml:space="preserve">eel erg </w:t>
+      </w:r>
+      <w:proofErr w:type="spellStart"/>
+      <w:r>
+        <w:rPr>
+          <w:lang w:val="nl-NL"/>
+        </w:rPr>
+        <w:t>vegelijkbaar</w:t>
+      </w:r>
+      <w:proofErr w:type="spellEnd"/>
+      <w:r>
+        <w:rPr>
+          <w:lang w:val="nl-NL"/>
+        </w:rPr>
+        <w:t xml:space="preserve"> met de </w:t>
+      </w:r>
+      <w:proofErr w:type="spellStart"/>
+      <w:r>
+        <w:rPr>
+          <w:lang w:val="nl-NL"/>
+        </w:rPr>
+        <w:t>hunt</w:t>
+      </w:r>
+      <w:proofErr w:type="spellEnd"/>
+      <w:r>
+        <w:rPr>
+          <w:lang w:val="nl-NL"/>
+        </w:rPr>
+        <w:t xml:space="preserve"> code. Tenminste dat was onze gedachtegang, dus dat hebben wij ook geprobeerd. Dezelfde code alleen dan omgekeerd.</w:t>
+      </w:r>
+    </w:p>
+    <w:p>
+      <w:pPr>
+        <w:rPr>
+          <w:lang w:val="nl-NL"/>
+        </w:rPr>
+      </w:pPr>
+      <w:r>
+        <w:rPr>
+          <w:lang w:val="nl-NL"/>
+        </w:rPr>
+        <w:drawing>
+          <wp:inline distT="0" distB="0" distL="0" distR="0" wp14:anchorId="1225D2AE" wp14:editId="501026A4">
+            <wp:extent cx="3639058" cy="1543265"/>
+            <wp:effectExtent l="0" t="0" r="0" b="0"/>
+            <wp:docPr id="4" name="Afbeelding 4"/>
+            <wp:cNvGraphicFramePr>
+              <a:graphicFrameLocks xmlns:a="http://schemas.openxmlformats.org/drawingml/2006/main" noChangeAspect="1"/>
+            </wp:cNvGraphicFramePr>
+            <a:graphic xmlns:a="http://schemas.openxmlformats.org/drawingml/2006/main">
+              <a:graphicData uri="http://schemas.openxmlformats.org/drawingml/2006/picture">
+                <pic:pic xmlns:pic="http://schemas.openxmlformats.org/drawingml/2006/picture">
+                  <pic:nvPicPr>
+                    <pic:cNvPr id="1" name=""/>
+                    <pic:cNvPicPr/>
+                  </pic:nvPicPr>
+                  <pic:blipFill>
+                    <a:blip r:embed="rId6"/>
+                    <a:stretch>
+                      <a:fillRect/>
+                    </a:stretch>
+                  </pic:blipFill>
+                  <pic:spPr>
+                    <a:xfrm>
+                      <a:off x="0" y="0"/>
+                      <a:ext cx="3639058" cy="1543265"/>
+                    </a:xfrm>
+                    <a:prstGeom prst="rect">
+                      <a:avLst/>
+                    </a:prstGeom>
+                  </pic:spPr>
+                </pic:pic>
+              </a:graphicData>
+            </a:graphic>
+          </wp:inline>
+        </w:drawing>
+      </w:r>
+    </w:p>
+    <w:p>
+      <w:pPr>
+        <w:rPr>
+          <w:lang w:val="nl-NL"/>
+        </w:rPr>
+      </w:pPr>
+      <w:r>
+        <w:rPr>
+          <w:lang w:val="nl-NL"/>
+        </w:rPr>
+        <w:t>En het resultaat is dan uiteindelijk dat de “</w:t>
+      </w:r>
+      <w:proofErr w:type="spellStart"/>
+      <w:r>
+        <w:rPr>
+          <w:lang w:val="nl-NL"/>
+        </w:rPr>
+        <w:t>Prey</w:t>
+      </w:r>
+      <w:proofErr w:type="spellEnd"/>
+      <w:r>
+        <w:rPr>
+          <w:lang w:val="nl-NL"/>
+        </w:rPr>
+        <w:t>” dus de zombies ontwijkt.</w:t>
+      </w:r>
+    </w:p>
+    <w:p>
+      <w:pPr>
+        <w:rPr>
+          <w:lang w:val="nl-NL"/>
+        </w:rPr>
+      </w:pPr>
+      <w:r>
+        <w:rPr>
+          <w:lang w:val="nl-NL"/>
+        </w:rPr>
+        <w:drawing>
+          <wp:inline distT="0" distB="0" distL="0" distR="0" wp14:anchorId="187F15D0" wp14:editId="5E747B9E">
+            <wp:extent cx="1876687" cy="1105054"/>
+            <wp:effectExtent l="0" t="0" r="9525" b="0"/>
+            <wp:docPr id="5" name="Afbeelding 5"/>
+            <wp:cNvGraphicFramePr>
+              <a:graphicFrameLocks xmlns:a="http://schemas.openxmlformats.org/drawingml/2006/main" noChangeAspect="1"/>
+            </wp:cNvGraphicFramePr>
+            <a:graphic xmlns:a="http://schemas.openxmlformats.org/drawingml/2006/main">
+              <a:graphicData uri="http://schemas.openxmlformats.org/drawingml/2006/picture">
+                <pic:pic xmlns:pic="http://schemas.openxmlformats.org/drawingml/2006/picture">
+                  <pic:nvPicPr>
+                    <pic:cNvPr id="1" name=""/>
+                    <pic:cNvPicPr/>
+                  </pic:nvPicPr>
+                  <pic:blipFill>
+                    <a:blip r:embed="rId7"/>
+                    <a:stretch>
+                      <a:fillRect/>
+                    </a:stretch>
+                  </pic:blipFill>
+                  <pic:spPr>
+                    <a:xfrm>
+                      <a:off x="0" y="0"/>
+                      <a:ext cx="1876687" cy="1105054"/>
+                    </a:xfrm>
+                    <a:prstGeom prst="rect">
+                      <a:avLst/>
+                    </a:prstGeom>
+                  </pic:spPr>
+                </pic:pic>
+              </a:graphicData>
+            </a:graphic>
+          </wp:inline>
+        </w:drawing>
+      </w:r>
     </w:p>
     <w:sectPr>
       <w:pgSz w:w="11906" w:h="16838"/>
@@ -633,6 +894,7 @@
     <w:lsdException w:name="HTML Sample" w:semiHidden="1" w:unhideWhenUsed="1"/>
     <w:lsdException w:name="HTML Typewriter" w:semiHidden="1" w:unhideWhenUsed="1"/>
     <w:lsdException w:name="HTML Variable" w:semiHidden="1" w:unhideWhenUsed="1"/>
+    <w:lsdException w:name="Normal Table" w:semiHidden="1" w:unhideWhenUsed="1"/>
     <w:lsdException w:name="annotation subject" w:semiHidden="1" w:unhideWhenUsed="1"/>
     <w:lsdException w:name="No List" w:semiHidden="1" w:unhideWhenUsed="1"/>
     <w:lsdException w:name="Outline List 1" w:semiHidden="1" w:unhideWhenUsed="1"/>
@@ -679,8 +941,10 @@
     <w:lsdException w:name="Table Subtle 2" w:semiHidden="1" w:unhideWhenUsed="1"/>
     <w:lsdException w:name="Table Web 1" w:semiHidden="1" w:unhideWhenUsed="1"/>
     <w:lsdException w:name="Table Web 2" w:semiHidden="1" w:unhideWhenUsed="1"/>
+    <w:lsdException w:name="Table Web 3" w:semiHidden="1" w:unhideWhenUsed="1"/>
     <w:lsdException w:name="Balloon Text" w:semiHidden="1" w:unhideWhenUsed="1"/>
     <w:lsdException w:name="Table Grid" w:uiPriority="39"/>
+    <w:lsdException w:name="Table Theme" w:semiHidden="1" w:unhideWhenUsed="1"/>
     <w:lsdException w:name="Placeholder Text" w:semiHidden="1"/>
     <w:lsdException w:name="No Spacing" w:uiPriority="1" w:qFormat="1"/>
     <w:lsdException w:name="Light Shading" w:uiPriority="60"/>

</xml_diff>

<commit_message>
Added: Question 3 & 4 to the document. Changed: Separation scale to 2.5 instead of 15.
</commit_message>
<xml_diff>
--- a/FlockingDead .docx
+++ b/FlockingDead .docx
@@ -393,6 +393,7 @@
       </w:pPr>
       <w:r>
         <w:rPr>
+          <w:noProof/>
           <w:lang w:val="nl-NL"/>
         </w:rPr>
         <w:drawing>
@@ -534,8 +535,6 @@
           <w:lang w:val="en-US"/>
         </w:rPr>
       </w:pPr>
-      <w:bookmarkStart w:id="0" w:name="_GoBack"/>
-      <w:bookmarkEnd w:id="0"/>
     </w:p>
     <w:p>
       <w:pPr>
@@ -648,6 +647,7 @@
       </w:pPr>
       <w:r>
         <w:rPr>
+          <w:noProof/>
           <w:lang w:val="nl-NL"/>
         </w:rPr>
         <w:drawing>
@@ -722,6 +722,7 @@
       </w:pPr>
       <w:r>
         <w:rPr>
+          <w:noProof/>
           <w:lang w:val="nl-NL"/>
         </w:rPr>
         <w:drawing>
@@ -761,6 +762,543 @@
         </w:drawing>
       </w:r>
     </w:p>
+    <w:p>
+      <w:pPr>
+        <w:pStyle w:val="Kop1"/>
+        <w:rPr>
+          <w:lang w:val="en-US"/>
+        </w:rPr>
+      </w:pPr>
+      <w:proofErr w:type="spellStart"/>
+      <w:r>
+        <w:rPr>
+          <w:lang w:val="en-US"/>
+        </w:rPr>
+        <w:lastRenderedPageBreak/>
+        <w:t>Opdracht</w:t>
+      </w:r>
+      <w:proofErr w:type="spellEnd"/>
+      <w:r>
+        <w:rPr>
+          <w:lang w:val="en-US"/>
+        </w:rPr>
+        <w:t xml:space="preserve"> </w:t>
+      </w:r>
+      <w:r>
+        <w:rPr>
+          <w:lang w:val="en-US"/>
+        </w:rPr>
+        <w:t>3</w:t>
+      </w:r>
+      <w:r>
+        <w:rPr>
+          <w:lang w:val="en-US"/>
+        </w:rPr>
+        <w:t>:</w:t>
+      </w:r>
+    </w:p>
+    <w:p>
+      <w:pPr>
+        <w:pStyle w:val="Kop2"/>
+        <w:rPr>
+          <w:lang w:val="en-US"/>
+        </w:rPr>
+      </w:pPr>
+      <w:r>
+        <w:rPr>
+          <w:lang w:val="en-US"/>
+        </w:rPr>
+        <w:t xml:space="preserve">Add a parameter to the separation code inside Flock(), in order to scale </w:t>
+      </w:r>
+      <w:proofErr w:type="spellStart"/>
+      <w:r>
+        <w:rPr>
+          <w:lang w:val="en-US"/>
+        </w:rPr>
+        <w:t>dX</w:t>
+      </w:r>
+      <w:proofErr w:type="spellEnd"/>
+      <w:r>
+        <w:rPr>
+          <w:lang w:val="en-US"/>
+        </w:rPr>
+        <w:t xml:space="preserve"> and </w:t>
+      </w:r>
+      <w:proofErr w:type="spellStart"/>
+      <w:r>
+        <w:rPr>
+          <w:lang w:val="en-US"/>
+        </w:rPr>
+        <w:t>dY.</w:t>
+      </w:r>
+      <w:proofErr w:type="spellEnd"/>
+    </w:p>
+    <w:p>
+      <w:pPr>
+        <w:rPr>
+          <w:lang w:val="en-US"/>
+        </w:rPr>
+      </w:pPr>
+      <w:r>
+        <w:rPr>
+          <w:noProof/>
+        </w:rPr>
+        <w:drawing>
+          <wp:inline distT="0" distB="0" distL="0" distR="0" wp14:anchorId="753156E0" wp14:editId="419C15CE">
+            <wp:extent cx="2762250" cy="171450"/>
+            <wp:effectExtent l="0" t="0" r="0" b="0"/>
+            <wp:docPr id="2" name="Afbeelding 2"/>
+            <wp:cNvGraphicFramePr>
+              <a:graphicFrameLocks xmlns:a="http://schemas.openxmlformats.org/drawingml/2006/main" noChangeAspect="1"/>
+            </wp:cNvGraphicFramePr>
+            <a:graphic xmlns:a="http://schemas.openxmlformats.org/drawingml/2006/main">
+              <a:graphicData uri="http://schemas.openxmlformats.org/drawingml/2006/picture">
+                <pic:pic xmlns:pic="http://schemas.openxmlformats.org/drawingml/2006/picture">
+                  <pic:nvPicPr>
+                    <pic:cNvPr id="0" name="Picture 1"/>
+                    <pic:cNvPicPr>
+                      <a:picLocks noChangeAspect="1" noChangeArrowheads="1"/>
+                    </pic:cNvPicPr>
+                  </pic:nvPicPr>
+                  <pic:blipFill>
+                    <a:blip r:embed="rId8">
+                      <a:extLst>
+                        <a:ext uri="{28A0092B-C50C-407E-A947-70E740481C1C}">
+                          <a14:useLocalDpi xmlns:a14="http://schemas.microsoft.com/office/drawing/2010/main" val="0"/>
+                        </a:ext>
+                      </a:extLst>
+                    </a:blip>
+                    <a:srcRect/>
+                    <a:stretch>
+                      <a:fillRect/>
+                    </a:stretch>
+                  </pic:blipFill>
+                  <pic:spPr bwMode="auto">
+                    <a:xfrm>
+                      <a:off x="0" y="0"/>
+                      <a:ext cx="2762250" cy="171450"/>
+                    </a:xfrm>
+                    <a:prstGeom prst="rect">
+                      <a:avLst/>
+                    </a:prstGeom>
+                    <a:noFill/>
+                    <a:ln>
+                      <a:noFill/>
+                    </a:ln>
+                  </pic:spPr>
+                </pic:pic>
+              </a:graphicData>
+            </a:graphic>
+          </wp:inline>
+        </w:drawing>
+      </w:r>
+    </w:p>
+    <w:p>
+      <w:pPr>
+        <w:rPr>
+          <w:lang w:val="nl-NL"/>
+        </w:rPr>
+      </w:pPr>
+      <w:r>
+        <w:rPr>
+          <w:lang w:val="nl-NL"/>
+        </w:rPr>
+        <w:t>Eerst hebben we een s</w:t>
+      </w:r>
+      <w:r>
+        <w:rPr>
+          <w:lang w:val="nl-NL"/>
+        </w:rPr>
+        <w:t xml:space="preserve">impele </w:t>
+      </w:r>
+      <w:proofErr w:type="spellStart"/>
+      <w:r>
+        <w:rPr>
+          <w:lang w:val="nl-NL"/>
+        </w:rPr>
+        <w:t>scale</w:t>
+      </w:r>
+      <w:proofErr w:type="spellEnd"/>
+      <w:r>
+        <w:rPr>
+          <w:lang w:val="nl-NL"/>
+        </w:rPr>
+        <w:t xml:space="preserve"> toegevoegd. Doormiddel van deze </w:t>
+      </w:r>
+      <w:proofErr w:type="spellStart"/>
+      <w:r>
+        <w:rPr>
+          <w:lang w:val="nl-NL"/>
+        </w:rPr>
+        <w:t>scale</w:t>
+      </w:r>
+      <w:proofErr w:type="spellEnd"/>
+      <w:r>
+        <w:rPr>
+          <w:lang w:val="nl-NL"/>
+        </w:rPr>
+        <w:t xml:space="preserve"> veranderen we de richting waar een entiteit naar toe gaat wanneer hij een of meer</w:t>
+      </w:r>
+      <w:r>
+        <w:rPr>
+          <w:lang w:val="nl-NL"/>
+        </w:rPr>
+        <w:t xml:space="preserve"> non-zombie entiteiten tegen komt.</w:t>
+      </w:r>
+    </w:p>
+    <w:p>
+      <w:pPr>
+        <w:rPr>
+          <w:lang w:val="nl-NL"/>
+        </w:rPr>
+      </w:pPr>
+      <w:r>
+        <w:rPr>
+          <w:noProof/>
+        </w:rPr>
+        <w:drawing>
+          <wp:inline distT="0" distB="0" distL="0" distR="0" wp14:anchorId="699BC1A7" wp14:editId="2E9F19F7">
+            <wp:extent cx="3743325" cy="971550"/>
+            <wp:effectExtent l="0" t="0" r="9525" b="0"/>
+            <wp:docPr id="6" name="Afbeelding 6"/>
+            <wp:cNvGraphicFramePr>
+              <a:graphicFrameLocks xmlns:a="http://schemas.openxmlformats.org/drawingml/2006/main" noChangeAspect="1"/>
+            </wp:cNvGraphicFramePr>
+            <a:graphic xmlns:a="http://schemas.openxmlformats.org/drawingml/2006/main">
+              <a:graphicData uri="http://schemas.openxmlformats.org/drawingml/2006/picture">
+                <pic:pic xmlns:pic="http://schemas.openxmlformats.org/drawingml/2006/picture">
+                  <pic:nvPicPr>
+                    <pic:cNvPr id="0" name="Picture 3"/>
+                    <pic:cNvPicPr>
+                      <a:picLocks noChangeAspect="1" noChangeArrowheads="1"/>
+                    </pic:cNvPicPr>
+                  </pic:nvPicPr>
+                  <pic:blipFill>
+                    <a:blip r:embed="rId9">
+                      <a:extLst>
+                        <a:ext uri="{28A0092B-C50C-407E-A947-70E740481C1C}">
+                          <a14:useLocalDpi xmlns:a14="http://schemas.microsoft.com/office/drawing/2010/main" val="0"/>
+                        </a:ext>
+                      </a:extLst>
+                    </a:blip>
+                    <a:srcRect/>
+                    <a:stretch>
+                      <a:fillRect/>
+                    </a:stretch>
+                  </pic:blipFill>
+                  <pic:spPr bwMode="auto">
+                    <a:xfrm>
+                      <a:off x="0" y="0"/>
+                      <a:ext cx="3743325" cy="971550"/>
+                    </a:xfrm>
+                    <a:prstGeom prst="rect">
+                      <a:avLst/>
+                    </a:prstGeom>
+                    <a:noFill/>
+                    <a:ln>
+                      <a:noFill/>
+                    </a:ln>
+                  </pic:spPr>
+                </pic:pic>
+              </a:graphicData>
+            </a:graphic>
+          </wp:inline>
+        </w:drawing>
+      </w:r>
+    </w:p>
+    <w:p>
+      <w:pPr>
+        <w:rPr>
+          <w:lang w:val="nl-NL"/>
+        </w:rPr>
+      </w:pPr>
+      <w:r>
+        <w:rPr>
+          <w:lang w:val="nl-NL"/>
+        </w:rPr>
+        <w:t xml:space="preserve">Dit hebben wij toegepast op de separatie code voor de non-zombie entiteiten.  </w:t>
+      </w:r>
+      <w:r>
+        <w:rPr>
+          <w:lang w:val="nl-NL"/>
+        </w:rPr>
+        <w:t xml:space="preserve">Door de </w:t>
+      </w:r>
+      <w:proofErr w:type="spellStart"/>
+      <w:r>
+        <w:rPr>
+          <w:lang w:val="nl-NL"/>
+        </w:rPr>
+        <w:t>scale</w:t>
+      </w:r>
+      <w:proofErr w:type="spellEnd"/>
+      <w:r>
+        <w:rPr>
+          <w:lang w:val="nl-NL"/>
+        </w:rPr>
+        <w:t xml:space="preserve"> te verhogen of te verlagen kunnen wij de richting van de entiteit makkelijk beïnvloeden. </w:t>
+      </w:r>
+    </w:p>
+    <w:p>
+      <w:pPr>
+        <w:rPr>
+          <w:lang w:val="nl-NL"/>
+        </w:rPr>
+      </w:pPr>
+      <w:r>
+        <w:rPr>
+          <w:noProof/>
+        </w:rPr>
+        <w:drawing>
+          <wp:inline distT="0" distB="0" distL="0" distR="0" wp14:anchorId="7717C791" wp14:editId="1B9EF1AF">
+            <wp:extent cx="3028950" cy="2895600"/>
+            <wp:effectExtent l="0" t="0" r="0" b="0"/>
+            <wp:docPr id="7" name="Afbeelding 7"/>
+            <wp:cNvGraphicFramePr>
+              <a:graphicFrameLocks xmlns:a="http://schemas.openxmlformats.org/drawingml/2006/main" noChangeAspect="1"/>
+            </wp:cNvGraphicFramePr>
+            <a:graphic xmlns:a="http://schemas.openxmlformats.org/drawingml/2006/main">
+              <a:graphicData uri="http://schemas.openxmlformats.org/drawingml/2006/picture">
+                <pic:pic xmlns:pic="http://schemas.openxmlformats.org/drawingml/2006/picture">
+                  <pic:nvPicPr>
+                    <pic:cNvPr id="0" name="Picture 5"/>
+                    <pic:cNvPicPr>
+                      <a:picLocks noChangeAspect="1" noChangeArrowheads="1"/>
+                    </pic:cNvPicPr>
+                  </pic:nvPicPr>
+                  <pic:blipFill>
+                    <a:blip r:embed="rId10">
+                      <a:extLst>
+                        <a:ext uri="{28A0092B-C50C-407E-A947-70E740481C1C}">
+                          <a14:useLocalDpi xmlns:a14="http://schemas.microsoft.com/office/drawing/2010/main" val="0"/>
+                        </a:ext>
+                      </a:extLst>
+                    </a:blip>
+                    <a:srcRect/>
+                    <a:stretch>
+                      <a:fillRect/>
+                    </a:stretch>
+                  </pic:blipFill>
+                  <pic:spPr bwMode="auto">
+                    <a:xfrm>
+                      <a:off x="0" y="0"/>
+                      <a:ext cx="3028950" cy="2895600"/>
+                    </a:xfrm>
+                    <a:prstGeom prst="rect">
+                      <a:avLst/>
+                    </a:prstGeom>
+                    <a:noFill/>
+                    <a:ln>
+                      <a:noFill/>
+                    </a:ln>
+                  </pic:spPr>
+                </pic:pic>
+              </a:graphicData>
+            </a:graphic>
+          </wp:inline>
+        </w:drawing>
+      </w:r>
+    </w:p>
+    <w:p>
+      <w:pPr>
+        <w:rPr>
+          <w:lang w:val="nl-NL"/>
+        </w:rPr>
+      </w:pPr>
+      <w:r>
+        <w:rPr>
+          <w:lang w:val="nl-NL"/>
+        </w:rPr>
+        <w:t>Hier is bijvoorbeeld te zien dat de non-zombie entiteit rechts boven weg gedraaid is van de andere twee en gelijk weg loopt.</w:t>
+      </w:r>
+      <w:r>
+        <w:rPr>
+          <w:lang w:val="nl-NL"/>
+        </w:rPr>
+        <w:t xml:space="preserve"> Dit doet hij omdat hij weg wilt van de andere non-zombie entiteiten. Hierbij word de Vector (</w:t>
+      </w:r>
+      <w:proofErr w:type="spellStart"/>
+      <w:r>
+        <w:rPr>
+          <w:lang w:val="nl-NL"/>
+        </w:rPr>
+        <w:t>position.x</w:t>
+      </w:r>
+      <w:proofErr w:type="spellEnd"/>
+      <w:r>
+        <w:rPr>
+          <w:lang w:val="nl-NL"/>
+        </w:rPr>
+        <w:t xml:space="preserve"> – </w:t>
+      </w:r>
+      <w:proofErr w:type="spellStart"/>
+      <w:r>
+        <w:rPr>
+          <w:lang w:val="nl-NL"/>
+        </w:rPr>
+        <w:t>a.position.x</w:t>
+      </w:r>
+      <w:proofErr w:type="spellEnd"/>
+      <w:r>
+        <w:rPr>
+          <w:lang w:val="nl-NL"/>
+        </w:rPr>
+        <w:t xml:space="preserve">) vermenigvuldigd met de </w:t>
+      </w:r>
+      <w:proofErr w:type="spellStart"/>
+      <w:r>
+        <w:rPr>
+          <w:lang w:val="nl-NL"/>
+        </w:rPr>
+        <w:t>scale</w:t>
+      </w:r>
+      <w:proofErr w:type="spellEnd"/>
+      <w:r>
+        <w:rPr>
+          <w:lang w:val="nl-NL"/>
+        </w:rPr>
+        <w:t xml:space="preserve">. Door deze vermenigvuldiging word de </w:t>
+      </w:r>
+      <w:proofErr w:type="spellStart"/>
+      <w:r>
+        <w:rPr>
+          <w:lang w:val="nl-NL"/>
+        </w:rPr>
+        <w:t>desired</w:t>
+      </w:r>
+      <w:proofErr w:type="spellEnd"/>
+      <w:r>
+        <w:rPr>
+          <w:lang w:val="nl-NL"/>
+        </w:rPr>
+        <w:t xml:space="preserve"> </w:t>
+      </w:r>
+      <w:proofErr w:type="spellStart"/>
+      <w:r>
+        <w:rPr>
+          <w:lang w:val="nl-NL"/>
+        </w:rPr>
+        <w:t>position</w:t>
+      </w:r>
+      <w:proofErr w:type="spellEnd"/>
+      <w:r>
+        <w:rPr>
+          <w:lang w:val="nl-NL"/>
+        </w:rPr>
+        <w:t xml:space="preserve"> verplaatst.</w:t>
+      </w:r>
+    </w:p>
+    <w:p>
+      <w:pPr>
+        <w:rPr>
+          <w:lang w:val="nl-NL"/>
+        </w:rPr>
+      </w:pPr>
+      <w:bookmarkStart w:id="0" w:name="_GoBack"/>
+      <w:bookmarkEnd w:id="0"/>
+    </w:p>
+    <w:p>
+      <w:pPr>
+        <w:pStyle w:val="Kop1"/>
+        <w:rPr>
+          <w:lang w:val="en-US"/>
+        </w:rPr>
+      </w:pPr>
+      <w:proofErr w:type="spellStart"/>
+      <w:r>
+        <w:rPr>
+          <w:lang w:val="en-US"/>
+        </w:rPr>
+        <w:t>Opdracht</w:t>
+      </w:r>
+      <w:proofErr w:type="spellEnd"/>
+      <w:r>
+        <w:rPr>
+          <w:lang w:val="en-US"/>
+        </w:rPr>
+        <w:t xml:space="preserve"> </w:t>
+      </w:r>
+      <w:r>
+        <w:rPr>
+          <w:lang w:val="en-US"/>
+        </w:rPr>
+        <w:t>4</w:t>
+      </w:r>
+      <w:r>
+        <w:rPr>
+          <w:lang w:val="en-US"/>
+        </w:rPr>
+        <w:t>:</w:t>
+      </w:r>
+    </w:p>
+    <w:p>
+      <w:pPr>
+        <w:pStyle w:val="Kop2"/>
+        <w:rPr>
+          <w:lang w:val="en-US"/>
+        </w:rPr>
+      </w:pPr>
+      <w:r>
+        <w:rPr>
+          <w:lang w:val="en-US"/>
+        </w:rPr>
+        <w:t>Explain why separation is important in flocking</w:t>
+      </w:r>
+      <w:r>
+        <w:rPr>
+          <w:lang w:val="en-US"/>
+        </w:rPr>
+        <w:t>.</w:t>
+      </w:r>
+    </w:p>
+    <w:p>
+      <w:pPr>
+        <w:rPr>
+          <w:lang w:val="nl-NL"/>
+        </w:rPr>
+      </w:pPr>
+      <w:proofErr w:type="spellStart"/>
+      <w:r>
+        <w:rPr>
+          <w:lang w:val="nl-NL"/>
+        </w:rPr>
+        <w:t>Separation</w:t>
+      </w:r>
+      <w:proofErr w:type="spellEnd"/>
+      <w:r>
+        <w:rPr>
+          <w:lang w:val="nl-NL"/>
+        </w:rPr>
+        <w:t xml:space="preserve"> is belangrijk in </w:t>
+      </w:r>
+      <w:proofErr w:type="spellStart"/>
+      <w:r>
+        <w:rPr>
+          <w:lang w:val="nl-NL"/>
+        </w:rPr>
+        <w:t>f</w:t>
+      </w:r>
+      <w:r>
+        <w:rPr>
+          <w:lang w:val="nl-NL"/>
+        </w:rPr>
+        <w:t>locking</w:t>
+      </w:r>
+      <w:proofErr w:type="spellEnd"/>
+      <w:r>
+        <w:rPr>
+          <w:lang w:val="nl-NL"/>
+        </w:rPr>
+        <w:t xml:space="preserve"> om er voor te zorgen dat de entiteiten niet om elkaar gaan staan. Wanneer ze op elkaar staan en een zombie zou in de buurt komen heb je namelijk de kans dat alle non-zombie entiteiten tegelijk veranderd worden in zombies.</w:t>
+      </w:r>
+    </w:p>
+    <w:p>
+      <w:pPr>
+        <w:rPr>
+          <w:lang w:val="nl-NL"/>
+        </w:rPr>
+      </w:pPr>
+    </w:p>
     <w:sectPr>
       <w:pgSz w:w="11906" w:h="16838"/>
       <w:pgMar w:top="1440" w:right="1440" w:bottom="1440" w:left="1440" w:header="708" w:footer="708" w:gutter="0"/>
@@ -779,7 +1317,7 @@
         <w:rFonts w:asciiTheme="minorHAnsi" w:eastAsiaTheme="minorHAnsi" w:hAnsiTheme="minorHAnsi" w:cstheme="minorBidi"/>
         <w:sz w:val="22"/>
         <w:szCs w:val="22"/>
-        <w:lang w:val="en-NL" w:eastAsia="en-US" w:bidi="ar-SA"/>
+        <w:lang w:eastAsia="en-US" w:bidi="ar-SA"/>
       </w:rPr>
     </w:rPrDefault>
     <w:pPrDefault>

</xml_diff>

<commit_message>
Added: Docx, added question 5 & 6
</commit_message>
<xml_diff>
--- a/FlockingDead .docx
+++ b/FlockingDead .docx
@@ -248,20 +248,12 @@
           <w:lang w:val="en-US"/>
         </w:rPr>
       </w:pPr>
-      <w:proofErr w:type="spellStart"/>
       <w:r>
         <w:rPr>
           <w:lang w:val="en-US"/>
         </w:rPr>
         <w:lastRenderedPageBreak/>
-        <w:t>Opdracht</w:t>
-      </w:r>
-      <w:proofErr w:type="spellEnd"/>
-      <w:r>
-        <w:rPr>
-          <w:lang w:val="en-US"/>
-        </w:rPr>
-        <w:t xml:space="preserve"> 1:</w:t>
+        <w:t>Opdracht 1:</w:t>
       </w:r>
     </w:p>
     <w:p>
@@ -285,116 +277,23 @@
       </w:r>
     </w:p>
     <w:p>
-      <w:pPr>
-        <w:rPr>
-          <w:lang w:val="nl-NL"/>
-        </w:rPr>
-      </w:pPr>
-      <w:r>
-        <w:rPr>
-          <w:lang w:val="nl-NL"/>
-        </w:rPr>
+      <w:r>
         <w:t>Om</w:t>
       </w:r>
       <w:r>
-        <w:rPr>
-          <w:lang w:val="nl-NL"/>
-        </w:rPr>
         <w:t xml:space="preserve"> </w:t>
       </w:r>
       <w:r>
-        <w:rPr>
-          <w:lang w:val="nl-NL"/>
-        </w:rPr>
-        <w:t xml:space="preserve">de zombie naar de </w:t>
-      </w:r>
-      <w:proofErr w:type="spellStart"/>
-      <w:r>
-        <w:rPr>
-          <w:lang w:val="nl-NL"/>
-        </w:rPr>
-        <w:t>prey</w:t>
-      </w:r>
-      <w:proofErr w:type="spellEnd"/>
-      <w:r>
-        <w:rPr>
-          <w:lang w:val="nl-NL"/>
-        </w:rPr>
-        <w:t xml:space="preserve"> te laten bewegen, </w:t>
-      </w:r>
-      <w:r>
-        <w:rPr>
-          <w:lang w:val="nl-NL"/>
-        </w:rPr>
-        <w:t xml:space="preserve">moet er bij de </w:t>
-      </w:r>
-      <w:proofErr w:type="spellStart"/>
-      <w:r>
-        <w:rPr>
-          <w:lang w:val="nl-NL"/>
-        </w:rPr>
-        <w:t>dX</w:t>
-      </w:r>
-      <w:proofErr w:type="spellEnd"/>
-      <w:r>
-        <w:rPr>
-          <w:lang w:val="nl-NL"/>
-        </w:rPr>
-        <w:t xml:space="preserve"> en </w:t>
-      </w:r>
-      <w:proofErr w:type="spellStart"/>
-      <w:r>
-        <w:rPr>
-          <w:lang w:val="nl-NL"/>
-        </w:rPr>
-        <w:t>dY</w:t>
-      </w:r>
-      <w:proofErr w:type="spellEnd"/>
-      <w:r>
-        <w:rPr>
-          <w:lang w:val="nl-NL"/>
-        </w:rPr>
-        <w:t xml:space="preserve"> een getal worden toegevoegd dat de positie van de </w:t>
-      </w:r>
-      <w:proofErr w:type="spellStart"/>
-      <w:r>
-        <w:rPr>
-          <w:lang w:val="nl-NL"/>
-        </w:rPr>
-        <w:t>prey</w:t>
-      </w:r>
-      <w:proofErr w:type="spellEnd"/>
-      <w:r>
-        <w:rPr>
-          <w:lang w:val="nl-NL"/>
-        </w:rPr>
-        <w:t xml:space="preserve"> vergelijkt met de positie van de Agent. Dit doen we letterlijk met een vergelijking. We doen de positie van de Agent – de positie van de </w:t>
-      </w:r>
-      <w:proofErr w:type="spellStart"/>
-      <w:r>
-        <w:rPr>
-          <w:lang w:val="nl-NL"/>
-        </w:rPr>
-        <w:t>prey</w:t>
-      </w:r>
-      <w:proofErr w:type="spellEnd"/>
-      <w:r>
-        <w:rPr>
-          <w:lang w:val="nl-NL"/>
-        </w:rPr>
-        <w:t>:</w:t>
-      </w:r>
-    </w:p>
-    <w:p>
-      <w:pPr>
-        <w:rPr>
-          <w:lang w:val="nl-NL"/>
-        </w:rPr>
-      </w:pPr>
+        <w:t xml:space="preserve">de zombie naar de prey te laten bewegen, </w:t>
+      </w:r>
+      <w:r>
+        <w:t>moet er bij de dX en dY een getal worden toegevoegd dat de positie van de prey vergelijkt met de positie van de Agent. Dit doen we letterlijk met een vergelijking. We doen de positie van de Agent – de positie van de prey:</w:t>
+      </w:r>
+    </w:p>
+    <w:p>
       <w:r>
         <w:rPr>
           <w:noProof/>
-          <w:lang w:val="nl-NL"/>
         </w:rPr>
         <w:drawing>
           <wp:inline distT="0" distB="0" distL="0" distR="0" wp14:anchorId="6525A125" wp14:editId="6FA3F7B5">
@@ -434,42 +333,14 @@
       </w:r>
     </w:p>
     <w:p>
-      <w:pPr>
-        <w:rPr>
-          <w:lang w:val="nl-NL"/>
-        </w:rPr>
-      </w:pPr>
-      <w:r>
-        <w:rPr>
-          <w:lang w:val="nl-NL"/>
-        </w:rPr>
+      <w:r>
         <w:t>Het resultaat word</w:t>
       </w:r>
       <w:r>
-        <w:rPr>
-          <w:lang w:val="nl-NL"/>
-        </w:rPr>
         <w:t>t</w:t>
       </w:r>
       <w:r>
-        <w:rPr>
-          <w:lang w:val="nl-NL"/>
-        </w:rPr>
-        <w:t xml:space="preserve"> dan dus dat de Agent naar zijn </w:t>
-      </w:r>
-      <w:proofErr w:type="spellStart"/>
-      <w:r>
-        <w:rPr>
-          <w:lang w:val="nl-NL"/>
-        </w:rPr>
-        <w:t>prey</w:t>
-      </w:r>
-      <w:proofErr w:type="spellEnd"/>
-      <w:r>
-        <w:rPr>
-          <w:lang w:val="nl-NL"/>
-        </w:rPr>
-        <w:t xml:space="preserve"> toegaat.</w:t>
+        <w:t xml:space="preserve"> dan dus dat de Agent naar zijn prey toegaat.</w:t>
       </w:r>
     </w:p>
     <w:p>
@@ -477,7 +348,6 @@
         <w:rPr>
           <w:b/>
           <w:bCs/>
-          <w:lang w:val="nl-NL"/>
         </w:rPr>
       </w:pPr>
       <w:r>
@@ -543,19 +413,11 @@
           <w:lang w:val="en-US"/>
         </w:rPr>
       </w:pPr>
-      <w:proofErr w:type="spellStart"/>
-      <w:r>
-        <w:rPr>
-          <w:lang w:val="en-US"/>
-        </w:rPr>
-        <w:t>Opdracht</w:t>
-      </w:r>
-      <w:proofErr w:type="spellEnd"/>
-      <w:r>
-        <w:rPr>
-          <w:lang w:val="en-US"/>
-        </w:rPr>
-        <w:t xml:space="preserve"> 2:</w:t>
+      <w:r>
+        <w:rPr>
+          <w:lang w:val="en-US"/>
+        </w:rPr>
+        <w:t>Opdracht 2:</w:t>
       </w:r>
     </w:p>
     <w:p>
@@ -579,76 +441,17 @@
       </w:r>
     </w:p>
     <w:p>
-      <w:pPr>
-        <w:rPr>
-          <w:lang w:val="nl-NL"/>
-        </w:rPr>
-      </w:pPr>
-      <w:r>
-        <w:rPr>
-          <w:lang w:val="nl-NL"/>
-        </w:rPr>
-        <w:t xml:space="preserve">De </w:t>
-      </w:r>
-      <w:proofErr w:type="spellStart"/>
-      <w:r>
-        <w:rPr>
-          <w:lang w:val="nl-NL"/>
-        </w:rPr>
-        <w:t>evade</w:t>
-      </w:r>
-      <w:proofErr w:type="spellEnd"/>
-      <w:r>
-        <w:rPr>
-          <w:lang w:val="nl-NL"/>
-        </w:rPr>
-        <w:t xml:space="preserve"> code is eigenlijk h</w:t>
-      </w:r>
-      <w:r>
-        <w:rPr>
-          <w:lang w:val="nl-NL"/>
-        </w:rPr>
-        <w:t xml:space="preserve">eel erg </w:t>
-      </w:r>
-      <w:proofErr w:type="spellStart"/>
-      <w:r>
-        <w:rPr>
-          <w:lang w:val="nl-NL"/>
-        </w:rPr>
-        <w:t>vegelijkbaar</w:t>
-      </w:r>
-      <w:proofErr w:type="spellEnd"/>
-      <w:r>
-        <w:rPr>
-          <w:lang w:val="nl-NL"/>
-        </w:rPr>
-        <w:t xml:space="preserve"> met de </w:t>
-      </w:r>
-      <w:proofErr w:type="spellStart"/>
-      <w:r>
-        <w:rPr>
-          <w:lang w:val="nl-NL"/>
-        </w:rPr>
-        <w:t>hunt</w:t>
-      </w:r>
-      <w:proofErr w:type="spellEnd"/>
-      <w:r>
-        <w:rPr>
-          <w:lang w:val="nl-NL"/>
-        </w:rPr>
-        <w:t xml:space="preserve"> code. Tenminste dat was onze gedachtegang, dus dat hebben wij ook geprobeerd. Dezelfde code alleen dan omgekeerd.</w:t>
-      </w:r>
-    </w:p>
-    <w:p>
-      <w:pPr>
-        <w:rPr>
-          <w:lang w:val="nl-NL"/>
-        </w:rPr>
-      </w:pPr>
+      <w:r>
+        <w:t>De evade code is eigenlijk h</w:t>
+      </w:r>
+      <w:r>
+        <w:t>eel erg vegelijkbaar met de hunt code. Tenminste dat was onze gedachtegang, dus dat hebben wij ook geprobeerd. Dezelfde code alleen dan omgekeerd.</w:t>
+      </w:r>
+    </w:p>
+    <w:p>
       <w:r>
         <w:rPr>
           <w:noProof/>
-          <w:lang w:val="nl-NL"/>
         </w:rPr>
         <w:drawing>
           <wp:inline distT="0" distB="0" distL="0" distR="0" wp14:anchorId="1225D2AE" wp14:editId="501026A4">
@@ -688,42 +491,14 @@
       </w:r>
     </w:p>
     <w:p>
-      <w:pPr>
-        <w:rPr>
-          <w:lang w:val="nl-NL"/>
-        </w:rPr>
-      </w:pPr>
-      <w:r>
-        <w:rPr>
-          <w:lang w:val="nl-NL"/>
-        </w:rPr>
-        <w:t>En het resultaat is dan uiteindelijk dat de “</w:t>
-      </w:r>
-      <w:proofErr w:type="spellStart"/>
-      <w:r>
-        <w:rPr>
-          <w:lang w:val="nl-NL"/>
-        </w:rPr>
-        <w:t>Prey</w:t>
-      </w:r>
-      <w:proofErr w:type="spellEnd"/>
-      <w:r>
-        <w:rPr>
-          <w:lang w:val="nl-NL"/>
-        </w:rPr>
-        <w:t>” dus de zombies ontwijkt.</w:t>
-      </w:r>
-    </w:p>
-    <w:p>
-      <w:pPr>
-        <w:rPr>
-          <w:lang w:val="nl-NL"/>
-        </w:rPr>
-      </w:pPr>
+      <w:r>
+        <w:t>En het resultaat is dan uiteindelijk dat de “Prey” dus de zombies ontwijkt.</w:t>
+      </w:r>
+    </w:p>
+    <w:p>
       <w:r>
         <w:rPr>
           <w:noProof/>
-          <w:lang w:val="nl-NL"/>
         </w:rPr>
         <w:drawing>
           <wp:inline distT="0" distB="0" distL="0" distR="0" wp14:anchorId="187F15D0" wp14:editId="5E747B9E">
@@ -769,32 +544,12 @@
           <w:lang w:val="en-US"/>
         </w:rPr>
       </w:pPr>
-      <w:proofErr w:type="spellStart"/>
       <w:r>
         <w:rPr>
           <w:lang w:val="en-US"/>
         </w:rPr>
         <w:lastRenderedPageBreak/>
-        <w:t>Opdracht</w:t>
-      </w:r>
-      <w:proofErr w:type="spellEnd"/>
-      <w:r>
-        <w:rPr>
-          <w:lang w:val="en-US"/>
-        </w:rPr>
-        <w:t xml:space="preserve"> </w:t>
-      </w:r>
-      <w:r>
-        <w:rPr>
-          <w:lang w:val="en-US"/>
-        </w:rPr>
-        <w:t>3</w:t>
-      </w:r>
-      <w:r>
-        <w:rPr>
-          <w:lang w:val="en-US"/>
-        </w:rPr>
-        <w:t>:</w:t>
+        <w:t>Opdracht 3:</w:t>
       </w:r>
     </w:p>
     <w:p>
@@ -808,30 +563,8 @@
         <w:rPr>
           <w:lang w:val="en-US"/>
         </w:rPr>
-        <w:t xml:space="preserve">Add a parameter to the separation code inside Flock(), in order to scale </w:t>
-      </w:r>
-      <w:proofErr w:type="spellStart"/>
-      <w:r>
-        <w:rPr>
-          <w:lang w:val="en-US"/>
-        </w:rPr>
-        <w:t>dX</w:t>
-      </w:r>
-      <w:proofErr w:type="spellEnd"/>
-      <w:r>
-        <w:rPr>
-          <w:lang w:val="en-US"/>
-        </w:rPr>
-        <w:t xml:space="preserve"> and </w:t>
-      </w:r>
-      <w:proofErr w:type="spellStart"/>
-      <w:r>
-        <w:rPr>
-          <w:lang w:val="en-US"/>
-        </w:rPr>
-        <w:t>dY.</w:t>
-      </w:r>
-      <w:proofErr w:type="spellEnd"/>
+        <w:t>Add a parameter to the separation code inside Flock(), in order to scale dX and dY.</w:t>
+      </w:r>
     </w:p>
     <w:p>
       <w:pPr>
@@ -894,64 +627,17 @@
       </w:r>
     </w:p>
     <w:p>
-      <w:pPr>
-        <w:rPr>
-          <w:lang w:val="nl-NL"/>
-        </w:rPr>
-      </w:pPr>
-      <w:r>
-        <w:rPr>
-          <w:lang w:val="nl-NL"/>
-        </w:rPr>
+      <w:r>
         <w:t>Eerst hebben we een s</w:t>
       </w:r>
       <w:r>
-        <w:rPr>
-          <w:lang w:val="nl-NL"/>
-        </w:rPr>
-        <w:t xml:space="preserve">impele </w:t>
-      </w:r>
-      <w:proofErr w:type="spellStart"/>
-      <w:r>
-        <w:rPr>
-          <w:lang w:val="nl-NL"/>
-        </w:rPr>
-        <w:t>scale</w:t>
-      </w:r>
-      <w:proofErr w:type="spellEnd"/>
-      <w:r>
-        <w:rPr>
-          <w:lang w:val="nl-NL"/>
-        </w:rPr>
-        <w:t xml:space="preserve"> toegevoegd. Doormiddel van deze </w:t>
-      </w:r>
-      <w:proofErr w:type="spellStart"/>
-      <w:r>
-        <w:rPr>
-          <w:lang w:val="nl-NL"/>
-        </w:rPr>
-        <w:t>scale</w:t>
-      </w:r>
-      <w:proofErr w:type="spellEnd"/>
-      <w:r>
-        <w:rPr>
-          <w:lang w:val="nl-NL"/>
-        </w:rPr>
-        <w:t xml:space="preserve"> veranderen we de richting waar een entiteit naar toe gaat wanneer hij een of meer</w:t>
-      </w:r>
-      <w:r>
-        <w:rPr>
-          <w:lang w:val="nl-NL"/>
-        </w:rPr>
+        <w:t>impele scale toegevoegd. Doormiddel van deze scale veranderen we de richting waar een entiteit naar toe gaat wanneer hij een of meer</w:t>
+      </w:r>
+      <w:r>
         <w:t xml:space="preserve"> non-zombie entiteiten tegen komt.</w:t>
       </w:r>
     </w:p>
     <w:p>
-      <w:pPr>
-        <w:rPr>
-          <w:lang w:val="nl-NL"/>
-        </w:rPr>
-      </w:pPr>
       <w:r>
         <w:rPr>
           <w:noProof/>
@@ -1007,44 +693,14 @@
       </w:r>
     </w:p>
     <w:p>
-      <w:pPr>
-        <w:rPr>
-          <w:lang w:val="nl-NL"/>
-        </w:rPr>
-      </w:pPr>
-      <w:r>
-        <w:rPr>
-          <w:lang w:val="nl-NL"/>
-        </w:rPr>
+      <w:r>
         <w:t xml:space="preserve">Dit hebben wij toegepast op de separatie code voor de non-zombie entiteiten.  </w:t>
       </w:r>
       <w:r>
-        <w:rPr>
-          <w:lang w:val="nl-NL"/>
-        </w:rPr>
-        <w:t xml:space="preserve">Door de </w:t>
-      </w:r>
-      <w:proofErr w:type="spellStart"/>
-      <w:r>
-        <w:rPr>
-          <w:lang w:val="nl-NL"/>
-        </w:rPr>
-        <w:t>scale</w:t>
-      </w:r>
-      <w:proofErr w:type="spellEnd"/>
-      <w:r>
-        <w:rPr>
-          <w:lang w:val="nl-NL"/>
-        </w:rPr>
-        <w:t xml:space="preserve"> te verhogen of te verlagen kunnen wij de richting van de entiteit makkelijk beïnvloeden. </w:t>
-      </w:r>
-    </w:p>
-    <w:p>
-      <w:pPr>
-        <w:rPr>
-          <w:lang w:val="nl-NL"/>
-        </w:rPr>
-      </w:pPr>
+        <w:t xml:space="preserve">Door de scale te verhogen of te verlagen kunnen wij de richting van de entiteit makkelijk beïnvloeden. </w:t>
+      </w:r>
+    </w:p>
+    <w:p>
       <w:r>
         <w:rPr>
           <w:noProof/>
@@ -1100,205 +756,332 @@
       </w:r>
     </w:p>
     <w:p>
-      <w:pPr>
-        <w:rPr>
-          <w:lang w:val="nl-NL"/>
-        </w:rPr>
-      </w:pPr>
-      <w:r>
-        <w:rPr>
-          <w:lang w:val="nl-NL"/>
-        </w:rPr>
+      <w:r>
         <w:t>Hier is bijvoorbeeld te zien dat de non-zombie entiteit rechts boven weg gedraaid is van de andere twee en gelijk weg loopt.</w:t>
       </w:r>
       <w:r>
-        <w:rPr>
-          <w:lang w:val="nl-NL"/>
-        </w:rPr>
-        <w:t xml:space="preserve"> Dit doet hij omdat hij weg wilt van de andere non-zombie entiteiten. Hierbij word de Vector (</w:t>
-      </w:r>
-      <w:proofErr w:type="spellStart"/>
-      <w:r>
-        <w:rPr>
-          <w:lang w:val="nl-NL"/>
-        </w:rPr>
-        <w:t>position.x</w:t>
-      </w:r>
-      <w:proofErr w:type="spellEnd"/>
-      <w:r>
-        <w:rPr>
-          <w:lang w:val="nl-NL"/>
-        </w:rPr>
-        <w:t xml:space="preserve"> – </w:t>
-      </w:r>
-      <w:proofErr w:type="spellStart"/>
-      <w:r>
-        <w:rPr>
-          <w:lang w:val="nl-NL"/>
-        </w:rPr>
-        <w:t>a.position.x</w:t>
-      </w:r>
-      <w:proofErr w:type="spellEnd"/>
-      <w:r>
-        <w:rPr>
-          <w:lang w:val="nl-NL"/>
-        </w:rPr>
-        <w:t xml:space="preserve">) vermenigvuldigd met de </w:t>
-      </w:r>
-      <w:proofErr w:type="spellStart"/>
-      <w:r>
-        <w:rPr>
-          <w:lang w:val="nl-NL"/>
-        </w:rPr>
-        <w:t>scale</w:t>
-      </w:r>
-      <w:proofErr w:type="spellEnd"/>
-      <w:r>
-        <w:rPr>
-          <w:lang w:val="nl-NL"/>
-        </w:rPr>
-        <w:t xml:space="preserve">. Door deze vermenigvuldiging word de </w:t>
-      </w:r>
-      <w:proofErr w:type="spellStart"/>
-      <w:r>
-        <w:rPr>
-          <w:lang w:val="nl-NL"/>
-        </w:rPr>
-        <w:t>desired</w:t>
-      </w:r>
-      <w:proofErr w:type="spellEnd"/>
-      <w:r>
-        <w:rPr>
-          <w:lang w:val="nl-NL"/>
-        </w:rPr>
-        <w:t xml:space="preserve"> </w:t>
-      </w:r>
-      <w:proofErr w:type="spellStart"/>
-      <w:r>
-        <w:rPr>
-          <w:lang w:val="nl-NL"/>
-        </w:rPr>
-        <w:t>position</w:t>
-      </w:r>
-      <w:proofErr w:type="spellEnd"/>
-      <w:r>
-        <w:rPr>
-          <w:lang w:val="nl-NL"/>
-        </w:rPr>
-        <w:t xml:space="preserve"> verplaatst.</w:t>
-      </w:r>
-    </w:p>
-    <w:p>
-      <w:pPr>
-        <w:rPr>
-          <w:lang w:val="nl-NL"/>
-        </w:rPr>
-      </w:pPr>
+        <w:t xml:space="preserve"> Dit doet hij omdat hij weg wilt van de andere non-zombie entiteiten. Hierbij word de Vector (position.x – a.position.x) vermenigvuldigd met de scale. Door deze vermenigvuldiging word de desired position verplaatst.</w:t>
+      </w:r>
+    </w:p>
+    <w:p/>
+    <w:p>
+      <w:pPr>
+        <w:pStyle w:val="Kop1"/>
+      </w:pPr>
+      <w:r>
+        <w:t>Opdracht 4:</w:t>
+      </w:r>
+    </w:p>
+    <w:p>
+      <w:pPr>
+        <w:pStyle w:val="Kop2"/>
+      </w:pPr>
+      <w:r>
+        <w:t>Explain why separation is important in flocking.</w:t>
+      </w:r>
+    </w:p>
+    <w:p>
+      <w:r>
+        <w:t>Separation is belangrijk in f</w:t>
+      </w:r>
+      <w:r>
+        <w:t>locking om er voor te zorgen dat de entiteiten niet om elkaar gaan staan. Wanneer ze op elkaar staan en een zombie zou in de buurt komen heb je namelijk de kans dat alle non-zombie entiteiten tegelijk veranderd worden in zombies.</w:t>
+      </w:r>
+    </w:p>
+    <w:p/>
+    <w:p/>
+    <w:p>
+      <w:pPr>
+        <w:pStyle w:val="Kop1"/>
+        <w:rPr>
+          <w:lang w:val="en-US"/>
+        </w:rPr>
+      </w:pPr>
+      <w:r>
+        <w:rPr>
+          <w:lang w:val="en-US"/>
+        </w:rPr>
+        <w:lastRenderedPageBreak/>
+        <w:t xml:space="preserve">Opdracht </w:t>
+      </w:r>
+      <w:r>
+        <w:rPr>
+          <w:lang w:val="en-US"/>
+        </w:rPr>
+        <w:t>5</w:t>
+      </w:r>
+      <w:r>
+        <w:rPr>
+          <w:lang w:val="en-US"/>
+        </w:rPr>
+        <w:t>:</w:t>
+      </w:r>
+    </w:p>
+    <w:p>
+      <w:pPr>
+        <w:pStyle w:val="Kop2"/>
+        <w:rPr>
+          <w:lang w:val="en-US"/>
+        </w:rPr>
+      </w:pPr>
+      <w:r>
+        <w:rPr>
+          <w:lang w:val="en-US"/>
+        </w:rPr>
+        <w:t>Implement cohesion</w:t>
+      </w:r>
+      <w:r>
+        <w:rPr>
+          <w:lang w:val="en-US"/>
+        </w:rPr>
+        <w:t>.</w:t>
+      </w:r>
+      <w:r>
+        <w:rPr>
+          <w:lang w:val="en-US"/>
+        </w:rPr>
+        <w:t xml:space="preserve"> Use a parameter to scale dX and dY.</w:t>
+      </w:r>
+    </w:p>
+    <w:p>
+      <w:pPr>
+        <w:rPr>
+          <w:lang w:val="en-US"/>
+        </w:rPr>
+      </w:pPr>
+      <w:r>
+        <w:rPr>
+          <w:noProof/>
+        </w:rPr>
+        <w:drawing>
+          <wp:inline distT="0" distB="0" distL="0" distR="0" wp14:anchorId="6D906AF8" wp14:editId="1096AD67">
+            <wp:extent cx="2714625" cy="161925"/>
+            <wp:effectExtent l="0" t="0" r="9525" b="9525"/>
+            <wp:docPr id="8" name="Afbeelding 8"/>
+            <wp:cNvGraphicFramePr>
+              <a:graphicFrameLocks xmlns:a="http://schemas.openxmlformats.org/drawingml/2006/main" noChangeAspect="1"/>
+            </wp:cNvGraphicFramePr>
+            <a:graphic xmlns:a="http://schemas.openxmlformats.org/drawingml/2006/main">
+              <a:graphicData uri="http://schemas.openxmlformats.org/drawingml/2006/picture">
+                <pic:pic xmlns:pic="http://schemas.openxmlformats.org/drawingml/2006/picture">
+                  <pic:nvPicPr>
+                    <pic:cNvPr id="0" name="Picture 1"/>
+                    <pic:cNvPicPr>
+                      <a:picLocks noChangeAspect="1" noChangeArrowheads="1"/>
+                    </pic:cNvPicPr>
+                  </pic:nvPicPr>
+                  <pic:blipFill>
+                    <a:blip r:embed="rId11">
+                      <a:extLst>
+                        <a:ext uri="{28A0092B-C50C-407E-A947-70E740481C1C}">
+                          <a14:useLocalDpi xmlns:a14="http://schemas.microsoft.com/office/drawing/2010/main" val="0"/>
+                        </a:ext>
+                      </a:extLst>
+                    </a:blip>
+                    <a:srcRect/>
+                    <a:stretch>
+                      <a:fillRect/>
+                    </a:stretch>
+                  </pic:blipFill>
+                  <pic:spPr bwMode="auto">
+                    <a:xfrm>
+                      <a:off x="0" y="0"/>
+                      <a:ext cx="2714625" cy="161925"/>
+                    </a:xfrm>
+                    <a:prstGeom prst="rect">
+                      <a:avLst/>
+                    </a:prstGeom>
+                    <a:noFill/>
+                    <a:ln>
+                      <a:noFill/>
+                    </a:ln>
+                  </pic:spPr>
+                </pic:pic>
+              </a:graphicData>
+            </a:graphic>
+          </wp:inline>
+        </w:drawing>
+      </w:r>
+    </w:p>
+    <w:p>
+      <w:r>
+        <w:t>Voor de cohesion heb i</w:t>
+      </w:r>
+      <w:r>
+        <w:t>k een nieuwe scale aan gemaakt genaamd cohesionScale.</w:t>
+      </w:r>
+    </w:p>
+    <w:p>
+      <w:r>
+        <w:rPr>
+          <w:noProof/>
+        </w:rPr>
+        <w:drawing>
+          <wp:inline distT="0" distB="0" distL="0" distR="0" wp14:anchorId="214B5C2E" wp14:editId="394D1A7C">
+            <wp:extent cx="3990975" cy="2162175"/>
+            <wp:effectExtent l="0" t="0" r="9525" b="9525"/>
+            <wp:docPr id="10" name="Afbeelding 10"/>
+            <wp:cNvGraphicFramePr>
+              <a:graphicFrameLocks xmlns:a="http://schemas.openxmlformats.org/drawingml/2006/main" noChangeAspect="1"/>
+            </wp:cNvGraphicFramePr>
+            <a:graphic xmlns:a="http://schemas.openxmlformats.org/drawingml/2006/main">
+              <a:graphicData uri="http://schemas.openxmlformats.org/drawingml/2006/picture">
+                <pic:pic xmlns:pic="http://schemas.openxmlformats.org/drawingml/2006/picture">
+                  <pic:nvPicPr>
+                    <pic:cNvPr id="0" name="Picture 5"/>
+                    <pic:cNvPicPr>
+                      <a:picLocks noChangeAspect="1" noChangeArrowheads="1"/>
+                    </pic:cNvPicPr>
+                  </pic:nvPicPr>
+                  <pic:blipFill>
+                    <a:blip r:embed="rId12">
+                      <a:extLst>
+                        <a:ext uri="{28A0092B-C50C-407E-A947-70E740481C1C}">
+                          <a14:useLocalDpi xmlns:a14="http://schemas.microsoft.com/office/drawing/2010/main" val="0"/>
+                        </a:ext>
+                      </a:extLst>
+                    </a:blip>
+                    <a:srcRect/>
+                    <a:stretch>
+                      <a:fillRect/>
+                    </a:stretch>
+                  </pic:blipFill>
+                  <pic:spPr bwMode="auto">
+                    <a:xfrm>
+                      <a:off x="0" y="0"/>
+                      <a:ext cx="3990975" cy="2162175"/>
+                    </a:xfrm>
+                    <a:prstGeom prst="rect">
+                      <a:avLst/>
+                    </a:prstGeom>
+                    <a:noFill/>
+                    <a:ln>
+                      <a:noFill/>
+                    </a:ln>
+                  </pic:spPr>
+                </pic:pic>
+              </a:graphicData>
+            </a:graphic>
+          </wp:inline>
+        </w:drawing>
+      </w:r>
+    </w:p>
+    <w:p>
+      <w:r>
+        <w:t>Wanneer de space groter is dan de distance maar distance kleiner is dan sight zullen de non-zombie entiteiten samen gaan lopen. Op deze manier zullen ze groepen gaan vormen en via deze groepen gaan bewegen.</w:t>
+      </w:r>
+    </w:p>
+    <w:p>
+      <w:r>
+        <w:rPr>
+          <w:noProof/>
+        </w:rPr>
+        <w:drawing>
+          <wp:inline distT="0" distB="0" distL="0" distR="0" wp14:anchorId="260F1591" wp14:editId="15A287E9">
+            <wp:extent cx="2085975" cy="1638300"/>
+            <wp:effectExtent l="0" t="0" r="9525" b="0"/>
+            <wp:docPr id="11" name="Afbeelding 11"/>
+            <wp:cNvGraphicFramePr>
+              <a:graphicFrameLocks xmlns:a="http://schemas.openxmlformats.org/drawingml/2006/main" noChangeAspect="1"/>
+            </wp:cNvGraphicFramePr>
+            <a:graphic xmlns:a="http://schemas.openxmlformats.org/drawingml/2006/main">
+              <a:graphicData uri="http://schemas.openxmlformats.org/drawingml/2006/picture">
+                <pic:pic xmlns:pic="http://schemas.openxmlformats.org/drawingml/2006/picture">
+                  <pic:nvPicPr>
+                    <pic:cNvPr id="0" name="Picture 7"/>
+                    <pic:cNvPicPr>
+                      <a:picLocks noChangeAspect="1" noChangeArrowheads="1"/>
+                    </pic:cNvPicPr>
+                  </pic:nvPicPr>
+                  <pic:blipFill>
+                    <a:blip r:embed="rId13">
+                      <a:extLst>
+                        <a:ext uri="{28A0092B-C50C-407E-A947-70E740481C1C}">
+                          <a14:useLocalDpi xmlns:a14="http://schemas.microsoft.com/office/drawing/2010/main" val="0"/>
+                        </a:ext>
+                      </a:extLst>
+                    </a:blip>
+                    <a:srcRect/>
+                    <a:stretch>
+                      <a:fillRect/>
+                    </a:stretch>
+                  </pic:blipFill>
+                  <pic:spPr bwMode="auto">
+                    <a:xfrm>
+                      <a:off x="0" y="0"/>
+                      <a:ext cx="2085975" cy="1638300"/>
+                    </a:xfrm>
+                    <a:prstGeom prst="rect">
+                      <a:avLst/>
+                    </a:prstGeom>
+                    <a:noFill/>
+                    <a:ln>
+                      <a:noFill/>
+                    </a:ln>
+                  </pic:spPr>
+                </pic:pic>
+              </a:graphicData>
+            </a:graphic>
+          </wp:inline>
+        </w:drawing>
+      </w:r>
+    </w:p>
+    <w:p>
+      <w:r>
+        <w:t xml:space="preserve">Hier is bijvoorbeeld te zien dat ze in een groep bewegen. Ze proberen hier met de hele groep van de zombie weg te rennen. </w:t>
+      </w:r>
+    </w:p>
+    <w:p>
+      <w:pPr>
+        <w:pStyle w:val="Kop1"/>
+        <w:rPr>
+          <w:lang w:val="en-US"/>
+        </w:rPr>
+      </w:pPr>
+      <w:r>
+        <w:rPr>
+          <w:lang w:val="en-US"/>
+        </w:rPr>
+        <w:t xml:space="preserve">Opdracht </w:t>
+      </w:r>
+      <w:r>
+        <w:rPr>
+          <w:lang w:val="en-US"/>
+        </w:rPr>
+        <w:t>6</w:t>
+      </w:r>
+      <w:r>
+        <w:rPr>
+          <w:lang w:val="en-US"/>
+        </w:rPr>
+        <w:t>:</w:t>
+      </w:r>
+    </w:p>
+    <w:p>
+      <w:pPr>
+        <w:pStyle w:val="Kop2"/>
+        <w:rPr>
+          <w:lang w:val="en-US"/>
+        </w:rPr>
+      </w:pPr>
+      <w:r>
+        <w:rPr>
+          <w:lang w:val="en-US"/>
+        </w:rPr>
+        <w:t>Explain why cohesion is important.</w:t>
+      </w:r>
+    </w:p>
+    <w:p>
+      <w:r>
+        <w:t>Cohesion is belangrijk in f</w:t>
+      </w:r>
+      <w:r>
+        <w:t>locking zodat de non-zombies gaan bewegen richting de gemiddelde positie van de groep. Op deze manier lopen ze de zelfde richting in.</w:t>
+      </w:r>
       <w:bookmarkStart w:id="0" w:name="_GoBack"/>
       <w:bookmarkEnd w:id="0"/>
     </w:p>
-    <w:p>
-      <w:pPr>
-        <w:pStyle w:val="Kop1"/>
-        <w:rPr>
-          <w:lang w:val="en-US"/>
-        </w:rPr>
-      </w:pPr>
-      <w:proofErr w:type="spellStart"/>
-      <w:r>
-        <w:rPr>
-          <w:lang w:val="en-US"/>
-        </w:rPr>
-        <w:t>Opdracht</w:t>
-      </w:r>
-      <w:proofErr w:type="spellEnd"/>
-      <w:r>
-        <w:rPr>
-          <w:lang w:val="en-US"/>
-        </w:rPr>
-        <w:t xml:space="preserve"> </w:t>
-      </w:r>
-      <w:r>
-        <w:rPr>
-          <w:lang w:val="en-US"/>
-        </w:rPr>
-        <w:t>4</w:t>
-      </w:r>
-      <w:r>
-        <w:rPr>
-          <w:lang w:val="en-US"/>
-        </w:rPr>
-        <w:t>:</w:t>
-      </w:r>
-    </w:p>
-    <w:p>
-      <w:pPr>
-        <w:pStyle w:val="Kop2"/>
-        <w:rPr>
-          <w:lang w:val="en-US"/>
-        </w:rPr>
-      </w:pPr>
-      <w:r>
-        <w:rPr>
-          <w:lang w:val="en-US"/>
-        </w:rPr>
-        <w:t>Explain why separation is important in flocking</w:t>
-      </w:r>
-      <w:r>
-        <w:rPr>
-          <w:lang w:val="en-US"/>
-        </w:rPr>
-        <w:t>.</w:t>
-      </w:r>
-    </w:p>
-    <w:p>
-      <w:pPr>
-        <w:rPr>
-          <w:lang w:val="nl-NL"/>
-        </w:rPr>
-      </w:pPr>
-      <w:proofErr w:type="spellStart"/>
-      <w:r>
-        <w:rPr>
-          <w:lang w:val="nl-NL"/>
-        </w:rPr>
-        <w:t>Separation</w:t>
-      </w:r>
-      <w:proofErr w:type="spellEnd"/>
-      <w:r>
-        <w:rPr>
-          <w:lang w:val="nl-NL"/>
-        </w:rPr>
-        <w:t xml:space="preserve"> is belangrijk in </w:t>
-      </w:r>
-      <w:proofErr w:type="spellStart"/>
-      <w:r>
-        <w:rPr>
-          <w:lang w:val="nl-NL"/>
-        </w:rPr>
-        <w:t>f</w:t>
-      </w:r>
-      <w:r>
-        <w:rPr>
-          <w:lang w:val="nl-NL"/>
-        </w:rPr>
-        <w:t>locking</w:t>
-      </w:r>
-      <w:proofErr w:type="spellEnd"/>
-      <w:r>
-        <w:rPr>
-          <w:lang w:val="nl-NL"/>
-        </w:rPr>
-        <w:t xml:space="preserve"> om er voor te zorgen dat de entiteiten niet om elkaar gaan staan. Wanneer ze op elkaar staan en een zombie zou in de buurt komen heb je namelijk de kans dat alle non-zombie entiteiten tegelijk veranderd worden in zombies.</w:t>
-      </w:r>
-    </w:p>
-    <w:p>
-      <w:pPr>
-        <w:rPr>
-          <w:lang w:val="nl-NL"/>
-        </w:rPr>
-      </w:pPr>
-    </w:p>
+    <w:p/>
     <w:sectPr>
       <w:pgSz w:w="11906" w:h="16838"/>
       <w:pgMar w:top="1440" w:right="1440" w:bottom="1440" w:left="1440" w:header="708" w:footer="708" w:gutter="0"/>
@@ -1317,7 +1100,7 @@
         <w:rFonts w:asciiTheme="minorHAnsi" w:eastAsiaTheme="minorHAnsi" w:hAnsiTheme="minorHAnsi" w:cstheme="minorBidi"/>
         <w:sz w:val="22"/>
         <w:szCs w:val="22"/>
-        <w:lang w:eastAsia="en-US" w:bidi="ar-SA"/>
+        <w:lang w:val="nl-NL" w:eastAsia="en-US" w:bidi="ar-SA"/>
       </w:rPr>
     </w:rPrDefault>
     <w:pPrDefault>

</xml_diff>

<commit_message>
Opdracht 9) Heb opdracht 7, 8, 9 toegevoegd aan het document.
</commit_message>
<xml_diff>
--- a/FlockingDead .docx
+++ b/FlockingDead .docx
@@ -4,7 +4,7 @@
   <w:body>
     <w:p>
       <w:pPr>
-        <w:pStyle w:val="Titel"/>
+        <w:pStyle w:val="Title"/>
         <w:jc w:val="center"/>
         <w:rPr>
           <w:lang w:val="en-US"/>
@@ -19,7 +19,7 @@
     </w:p>
     <w:p>
       <w:pPr>
-        <w:pStyle w:val="Ondertitel"/>
+        <w:pStyle w:val="Subtitle"/>
         <w:rPr>
           <w:lang w:val="en-US"/>
         </w:rPr>
@@ -33,7 +33,7 @@
     </w:p>
     <w:p>
       <w:pPr>
-        <w:pStyle w:val="Ondertitel"/>
+        <w:pStyle w:val="Subtitle"/>
         <w:rPr>
           <w:lang w:val="en-US"/>
         </w:rPr>
@@ -243,22 +243,30 @@
     </w:p>
     <w:p>
       <w:pPr>
-        <w:pStyle w:val="Kop1"/>
-        <w:rPr>
-          <w:lang w:val="en-US"/>
-        </w:rPr>
-      </w:pPr>
+        <w:pStyle w:val="Heading1"/>
+        <w:rPr>
+          <w:lang w:val="en-US"/>
+        </w:rPr>
+      </w:pPr>
+      <w:proofErr w:type="spellStart"/>
       <w:r>
         <w:rPr>
           <w:lang w:val="en-US"/>
         </w:rPr>
         <w:lastRenderedPageBreak/>
-        <w:t>Opdracht 1:</w:t>
-      </w:r>
-    </w:p>
-    <w:p>
-      <w:pPr>
-        <w:pStyle w:val="Kop2"/>
+        <w:t>Opdracht</w:t>
+      </w:r>
+      <w:proofErr w:type="spellEnd"/>
+      <w:r>
+        <w:rPr>
+          <w:lang w:val="en-US"/>
+        </w:rPr>
+        <w:t xml:space="preserve"> 1:</w:t>
+      </w:r>
+    </w:p>
+    <w:p>
+      <w:pPr>
+        <w:pStyle w:val="Heading2"/>
         <w:rPr>
           <w:lang w:val="en-US"/>
         </w:rPr>
@@ -284,10 +292,50 @@
         <w:t xml:space="preserve"> </w:t>
       </w:r>
       <w:r>
-        <w:t xml:space="preserve">de zombie naar de prey te laten bewegen, </w:t>
-      </w:r>
-      <w:r>
-        <w:t>moet er bij de dX en dY een getal worden toegevoegd dat de positie van de prey vergelijkt met de positie van de Agent. Dit doen we letterlijk met een vergelijking. We doen de positie van de Agent – de positie van de prey:</w:t>
+        <w:t xml:space="preserve">de zombie naar de </w:t>
+      </w:r>
+      <w:proofErr w:type="spellStart"/>
+      <w:r>
+        <w:t>prey</w:t>
+      </w:r>
+      <w:proofErr w:type="spellEnd"/>
+      <w:r>
+        <w:t xml:space="preserve"> te laten bewegen, </w:t>
+      </w:r>
+      <w:r>
+        <w:t xml:space="preserve">moet er bij de </w:t>
+      </w:r>
+      <w:proofErr w:type="spellStart"/>
+      <w:r>
+        <w:t>dX</w:t>
+      </w:r>
+      <w:proofErr w:type="spellEnd"/>
+      <w:r>
+        <w:t xml:space="preserve"> en </w:t>
+      </w:r>
+      <w:proofErr w:type="spellStart"/>
+      <w:r>
+        <w:t>dY</w:t>
+      </w:r>
+      <w:proofErr w:type="spellEnd"/>
+      <w:r>
+        <w:t xml:space="preserve"> een getal worden toegevoegd dat de positie van de </w:t>
+      </w:r>
+      <w:proofErr w:type="spellStart"/>
+      <w:r>
+        <w:t>prey</w:t>
+      </w:r>
+      <w:proofErr w:type="spellEnd"/>
+      <w:r>
+        <w:t xml:space="preserve"> vergelijkt met de positie van de Agent. Dit doen we letterlijk met een vergelijking. We doen de positie van de Agent – de positie van de </w:t>
+      </w:r>
+      <w:proofErr w:type="spellStart"/>
+      <w:r>
+        <w:t>prey</w:t>
+      </w:r>
+      <w:proofErr w:type="spellEnd"/>
+      <w:r>
+        <w:t>:</w:t>
       </w:r>
     </w:p>
     <w:p>
@@ -300,66 +348,6 @@
             <wp:extent cx="4296375" cy="1333686"/>
             <wp:effectExtent l="0" t="0" r="9525" b="0"/>
             <wp:docPr id="3" name="Afbeelding 3"/>
-            <wp:cNvGraphicFramePr>
-              <a:graphicFrameLocks xmlns:a="http://schemas.openxmlformats.org/drawingml/2006/main" noChangeAspect="1"/>
-            </wp:cNvGraphicFramePr>
-            <a:graphic xmlns:a="http://schemas.openxmlformats.org/drawingml/2006/main">
-              <a:graphicData uri="http://schemas.openxmlformats.org/drawingml/2006/picture">
-                <pic:pic xmlns:pic="http://schemas.openxmlformats.org/drawingml/2006/picture">
-                  <pic:nvPicPr>
-                    <pic:cNvPr id="1" name=""/>
-                    <pic:cNvPicPr/>
-                  </pic:nvPicPr>
-                  <pic:blipFill>
-                    <a:blip r:embed="rId4"/>
-                    <a:stretch>
-                      <a:fillRect/>
-                    </a:stretch>
-                  </pic:blipFill>
-                  <pic:spPr>
-                    <a:xfrm>
-                      <a:off x="0" y="0"/>
-                      <a:ext cx="4296375" cy="1333686"/>
-                    </a:xfrm>
-                    <a:prstGeom prst="rect">
-                      <a:avLst/>
-                    </a:prstGeom>
-                  </pic:spPr>
-                </pic:pic>
-              </a:graphicData>
-            </a:graphic>
-          </wp:inline>
-        </w:drawing>
-      </w:r>
-    </w:p>
-    <w:p>
-      <w:r>
-        <w:t>Het resultaat word</w:t>
-      </w:r>
-      <w:r>
-        <w:t>t</w:t>
-      </w:r>
-      <w:r>
-        <w:t xml:space="preserve"> dan dus dat de Agent naar zijn prey toegaat.</w:t>
-      </w:r>
-    </w:p>
-    <w:p>
-      <w:pPr>
-        <w:rPr>
-          <w:b/>
-          <w:bCs/>
-        </w:rPr>
-      </w:pPr>
-      <w:r>
-        <w:rPr>
-          <w:noProof/>
-          <w:lang w:val="en-US"/>
-        </w:rPr>
-        <w:drawing>
-          <wp:inline distT="0" distB="0" distL="0" distR="0" wp14:anchorId="204295EC" wp14:editId="2EBB6451">
-            <wp:extent cx="1790950" cy="666843"/>
-            <wp:effectExtent l="0" t="0" r="0" b="0"/>
-            <wp:docPr id="1" name="Afbeelding 1"/>
             <wp:cNvGraphicFramePr>
               <a:graphicFrameLocks xmlns:a="http://schemas.openxmlformats.org/drawingml/2006/main" noChangeAspect="1"/>
             </wp:cNvGraphicFramePr>
@@ -379,7 +367,7 @@
                   <pic:spPr>
                     <a:xfrm>
                       <a:off x="0" y="0"/>
-                      <a:ext cx="1790950" cy="666843"/>
+                      <a:ext cx="4296375" cy="1333686"/>
                     </a:xfrm>
                     <a:prstGeom prst="rect">
                       <a:avLst/>
@@ -393,71 +381,41 @@
       </w:r>
     </w:p>
     <w:p>
-      <w:pPr>
-        <w:rPr>
-          <w:lang w:val="en-US"/>
-        </w:rPr>
-      </w:pPr>
-    </w:p>
-    <w:p>
-      <w:pPr>
-        <w:rPr>
-          <w:lang w:val="en-US"/>
-        </w:rPr>
-      </w:pPr>
-    </w:p>
-    <w:p>
-      <w:pPr>
-        <w:pStyle w:val="Kop1"/>
-        <w:rPr>
-          <w:lang w:val="en-US"/>
-        </w:rPr>
-      </w:pPr>
-      <w:r>
-        <w:rPr>
-          <w:lang w:val="en-US"/>
-        </w:rPr>
-        <w:t>Opdracht 2:</w:t>
-      </w:r>
-    </w:p>
-    <w:p>
-      <w:pPr>
-        <w:pStyle w:val="Kop2"/>
-        <w:rPr>
-          <w:lang w:val="en-US"/>
-        </w:rPr>
-      </w:pPr>
-      <w:r>
-        <w:rPr>
-          <w:lang w:val="en-US"/>
-        </w:rPr>
-        <w:t>Finish the Evade code - inside the Flock( ) function - in such a way that agents will try to evade zombies</w:t>
-      </w:r>
-      <w:r>
-        <w:rPr>
-          <w:lang w:val="en-US"/>
-        </w:rPr>
-        <w:t>.</w:t>
-      </w:r>
-    </w:p>
-    <w:p>
-      <w:r>
-        <w:t>De evade code is eigenlijk h</w:t>
-      </w:r>
-      <w:r>
-        <w:t>eel erg vegelijkbaar met de hunt code. Tenminste dat was onze gedachtegang, dus dat hebben wij ook geprobeerd. Dezelfde code alleen dan omgekeerd.</w:t>
-      </w:r>
-    </w:p>
-    <w:p>
+      <w:r>
+        <w:t>Het resultaat word</w:t>
+      </w:r>
+      <w:r>
+        <w:t>t</w:t>
+      </w:r>
+      <w:r>
+        <w:t xml:space="preserve"> dan dus dat de Agent naar zijn </w:t>
+      </w:r>
+      <w:proofErr w:type="spellStart"/>
+      <w:r>
+        <w:t>prey</w:t>
+      </w:r>
+      <w:proofErr w:type="spellEnd"/>
+      <w:r>
+        <w:t xml:space="preserve"> toegaat.</w:t>
+      </w:r>
+    </w:p>
+    <w:p>
+      <w:pPr>
+        <w:rPr>
+          <w:b/>
+          <w:bCs/>
+        </w:rPr>
+      </w:pPr>
       <w:r>
         <w:rPr>
           <w:noProof/>
+          <w:lang w:val="en-US"/>
         </w:rPr>
         <w:drawing>
-          <wp:inline distT="0" distB="0" distL="0" distR="0" wp14:anchorId="1225D2AE" wp14:editId="501026A4">
-            <wp:extent cx="3639058" cy="1543265"/>
+          <wp:inline distT="0" distB="0" distL="0" distR="0" wp14:anchorId="204295EC" wp14:editId="2EBB6451">
+            <wp:extent cx="1790950" cy="666843"/>
             <wp:effectExtent l="0" t="0" r="0" b="0"/>
-            <wp:docPr id="4" name="Afbeelding 4"/>
+            <wp:docPr id="1" name="Afbeelding 1"/>
             <wp:cNvGraphicFramePr>
               <a:graphicFrameLocks xmlns:a="http://schemas.openxmlformats.org/drawingml/2006/main" noChangeAspect="1"/>
             </wp:cNvGraphicFramePr>
@@ -477,7 +435,7 @@
                   <pic:spPr>
                     <a:xfrm>
                       <a:off x="0" y="0"/>
-                      <a:ext cx="3639058" cy="1543265"/>
+                      <a:ext cx="1790950" cy="666843"/>
                     </a:xfrm>
                     <a:prstGeom prst="rect">
                       <a:avLst/>
@@ -491,8 +449,105 @@
       </w:r>
     </w:p>
     <w:p>
-      <w:r>
-        <w:t>En het resultaat is dan uiteindelijk dat de “Prey” dus de zombies ontwijkt.</w:t>
+      <w:pPr>
+        <w:rPr>
+          <w:lang w:val="en-US"/>
+        </w:rPr>
+      </w:pPr>
+    </w:p>
+    <w:p>
+      <w:pPr>
+        <w:rPr>
+          <w:lang w:val="en-US"/>
+        </w:rPr>
+      </w:pPr>
+    </w:p>
+    <w:p>
+      <w:pPr>
+        <w:pStyle w:val="Heading1"/>
+        <w:rPr>
+          <w:lang w:val="en-US"/>
+        </w:rPr>
+      </w:pPr>
+      <w:proofErr w:type="spellStart"/>
+      <w:r>
+        <w:rPr>
+          <w:lang w:val="en-US"/>
+        </w:rPr>
+        <w:t>Opdracht</w:t>
+      </w:r>
+      <w:proofErr w:type="spellEnd"/>
+      <w:r>
+        <w:rPr>
+          <w:lang w:val="en-US"/>
+        </w:rPr>
+        <w:t xml:space="preserve"> 2:</w:t>
+      </w:r>
+    </w:p>
+    <w:p>
+      <w:pPr>
+        <w:pStyle w:val="Heading2"/>
+        <w:rPr>
+          <w:lang w:val="en-US"/>
+        </w:rPr>
+      </w:pPr>
+      <w:r>
+        <w:rPr>
+          <w:lang w:val="en-US"/>
+        </w:rPr>
+        <w:t xml:space="preserve">Finish the Evade code - inside the </w:t>
+      </w:r>
+      <w:proofErr w:type="gramStart"/>
+      <w:r>
+        <w:rPr>
+          <w:lang w:val="en-US"/>
+        </w:rPr>
+        <w:t>Flock( )</w:t>
+      </w:r>
+      <w:proofErr w:type="gramEnd"/>
+      <w:r>
+        <w:rPr>
+          <w:lang w:val="en-US"/>
+        </w:rPr>
+        <w:t xml:space="preserve"> function - in such a way that agents will try to evade zombies</w:t>
+      </w:r>
+      <w:r>
+        <w:rPr>
+          <w:lang w:val="en-US"/>
+        </w:rPr>
+        <w:t>.</w:t>
+      </w:r>
+    </w:p>
+    <w:p>
+      <w:r>
+        <w:t xml:space="preserve">De </w:t>
+      </w:r>
+      <w:proofErr w:type="spellStart"/>
+      <w:r>
+        <w:t>evade</w:t>
+      </w:r>
+      <w:proofErr w:type="spellEnd"/>
+      <w:r>
+        <w:t xml:space="preserve"> code is eigenlijk h</w:t>
+      </w:r>
+      <w:r>
+        <w:t xml:space="preserve">eel erg </w:t>
+      </w:r>
+      <w:proofErr w:type="spellStart"/>
+      <w:r>
+        <w:t>vegelijkbaar</w:t>
+      </w:r>
+      <w:proofErr w:type="spellEnd"/>
+      <w:r>
+        <w:t xml:space="preserve"> met de </w:t>
+      </w:r>
+      <w:proofErr w:type="spellStart"/>
+      <w:r>
+        <w:t>hunt</w:t>
+      </w:r>
+      <w:proofErr w:type="spellEnd"/>
+      <w:r>
+        <w:t xml:space="preserve"> code. Tenminste dat was onze gedachtegang, dus dat hebben wij ook geprobeerd. Dezelfde code alleen dan omgekeerd.</w:t>
       </w:r>
     </w:p>
     <w:p>
@@ -501,10 +556,10 @@
           <w:noProof/>
         </w:rPr>
         <w:drawing>
-          <wp:inline distT="0" distB="0" distL="0" distR="0" wp14:anchorId="187F15D0" wp14:editId="5E747B9E">
-            <wp:extent cx="1876687" cy="1105054"/>
-            <wp:effectExtent l="0" t="0" r="9525" b="0"/>
-            <wp:docPr id="5" name="Afbeelding 5"/>
+          <wp:inline distT="0" distB="0" distL="0" distR="0" wp14:anchorId="1225D2AE" wp14:editId="501026A4">
+            <wp:extent cx="3639058" cy="1543265"/>
+            <wp:effectExtent l="0" t="0" r="0" b="0"/>
+            <wp:docPr id="4" name="Afbeelding 4"/>
             <wp:cNvGraphicFramePr>
               <a:graphicFrameLocks xmlns:a="http://schemas.openxmlformats.org/drawingml/2006/main" noChangeAspect="1"/>
             </wp:cNvGraphicFramePr>
@@ -524,6 +579,61 @@
                   <pic:spPr>
                     <a:xfrm>
                       <a:off x="0" y="0"/>
+                      <a:ext cx="3639058" cy="1543265"/>
+                    </a:xfrm>
+                    <a:prstGeom prst="rect">
+                      <a:avLst/>
+                    </a:prstGeom>
+                  </pic:spPr>
+                </pic:pic>
+              </a:graphicData>
+            </a:graphic>
+          </wp:inline>
+        </w:drawing>
+      </w:r>
+    </w:p>
+    <w:p>
+      <w:r>
+        <w:t>En het resultaat is dan uiteindelijk dat de “</w:t>
+      </w:r>
+      <w:proofErr w:type="spellStart"/>
+      <w:r>
+        <w:t>Prey</w:t>
+      </w:r>
+      <w:proofErr w:type="spellEnd"/>
+      <w:r>
+        <w:t>” dus de zombies ontwijkt.</w:t>
+      </w:r>
+    </w:p>
+    <w:p>
+      <w:r>
+        <w:rPr>
+          <w:noProof/>
+        </w:rPr>
+        <w:drawing>
+          <wp:inline distT="0" distB="0" distL="0" distR="0" wp14:anchorId="187F15D0" wp14:editId="5E747B9E">
+            <wp:extent cx="1876687" cy="1105054"/>
+            <wp:effectExtent l="0" t="0" r="9525" b="0"/>
+            <wp:docPr id="5" name="Afbeelding 5"/>
+            <wp:cNvGraphicFramePr>
+              <a:graphicFrameLocks xmlns:a="http://schemas.openxmlformats.org/drawingml/2006/main" noChangeAspect="1"/>
+            </wp:cNvGraphicFramePr>
+            <a:graphic xmlns:a="http://schemas.openxmlformats.org/drawingml/2006/main">
+              <a:graphicData uri="http://schemas.openxmlformats.org/drawingml/2006/picture">
+                <pic:pic xmlns:pic="http://schemas.openxmlformats.org/drawingml/2006/picture">
+                  <pic:nvPicPr>
+                    <pic:cNvPr id="1" name=""/>
+                    <pic:cNvPicPr/>
+                  </pic:nvPicPr>
+                  <pic:blipFill>
+                    <a:blip r:embed="rId8"/>
+                    <a:stretch>
+                      <a:fillRect/>
+                    </a:stretch>
+                  </pic:blipFill>
+                  <pic:spPr>
+                    <a:xfrm>
+                      <a:off x="0" y="0"/>
                       <a:ext cx="1876687" cy="1105054"/>
                     </a:xfrm>
                     <a:prstGeom prst="rect">
@@ -539,32 +649,76 @@
     </w:p>
     <w:p>
       <w:pPr>
-        <w:pStyle w:val="Kop1"/>
-        <w:rPr>
-          <w:lang w:val="en-US"/>
-        </w:rPr>
-      </w:pPr>
+        <w:pStyle w:val="Heading1"/>
+        <w:rPr>
+          <w:lang w:val="en-US"/>
+        </w:rPr>
+      </w:pPr>
+      <w:proofErr w:type="spellStart"/>
       <w:r>
         <w:rPr>
           <w:lang w:val="en-US"/>
         </w:rPr>
         <w:lastRenderedPageBreak/>
-        <w:t>Opdracht 3:</w:t>
-      </w:r>
-    </w:p>
-    <w:p>
-      <w:pPr>
-        <w:pStyle w:val="Kop2"/>
-        <w:rPr>
-          <w:lang w:val="en-US"/>
-        </w:rPr>
-      </w:pPr>
-      <w:r>
-        <w:rPr>
-          <w:lang w:val="en-US"/>
-        </w:rPr>
-        <w:t>Add a parameter to the separation code inside Flock(), in order to scale dX and dY.</w:t>
-      </w:r>
+        <w:t>Opdracht</w:t>
+      </w:r>
+      <w:proofErr w:type="spellEnd"/>
+      <w:r>
+        <w:rPr>
+          <w:lang w:val="en-US"/>
+        </w:rPr>
+        <w:t xml:space="preserve"> 3:</w:t>
+      </w:r>
+    </w:p>
+    <w:p>
+      <w:pPr>
+        <w:pStyle w:val="Heading2"/>
+        <w:rPr>
+          <w:lang w:val="en-US"/>
+        </w:rPr>
+      </w:pPr>
+      <w:r>
+        <w:rPr>
+          <w:lang w:val="en-US"/>
+        </w:rPr>
+        <w:t xml:space="preserve">Add a parameter to the separation code inside </w:t>
+      </w:r>
+      <w:proofErr w:type="gramStart"/>
+      <w:r>
+        <w:rPr>
+          <w:lang w:val="en-US"/>
+        </w:rPr>
+        <w:t>Flock(</w:t>
+      </w:r>
+      <w:proofErr w:type="gramEnd"/>
+      <w:r>
+        <w:rPr>
+          <w:lang w:val="en-US"/>
+        </w:rPr>
+        <w:t xml:space="preserve">), in order to scale </w:t>
+      </w:r>
+      <w:proofErr w:type="spellStart"/>
+      <w:r>
+        <w:rPr>
+          <w:lang w:val="en-US"/>
+        </w:rPr>
+        <w:t>dX</w:t>
+      </w:r>
+      <w:proofErr w:type="spellEnd"/>
+      <w:r>
+        <w:rPr>
+          <w:lang w:val="en-US"/>
+        </w:rPr>
+        <w:t xml:space="preserve"> and </w:t>
+      </w:r>
+      <w:proofErr w:type="spellStart"/>
+      <w:r>
+        <w:rPr>
+          <w:lang w:val="en-US"/>
+        </w:rPr>
+        <w:t>dY.</w:t>
+      </w:r>
+      <w:proofErr w:type="spellEnd"/>
     </w:p>
     <w:p>
       <w:pPr>
@@ -594,7 +748,7 @@
                     </pic:cNvPicPr>
                   </pic:nvPicPr>
                   <pic:blipFill>
-                    <a:blip r:embed="rId8">
+                    <a:blip r:embed="rId9">
                       <a:extLst>
                         <a:ext uri="{28A0092B-C50C-407E-A947-70E740481C1C}">
                           <a14:useLocalDpi xmlns:a14="http://schemas.microsoft.com/office/drawing/2010/main" val="0"/>
@@ -631,7 +785,23 @@
         <w:t>Eerst hebben we een s</w:t>
       </w:r>
       <w:r>
-        <w:t>impele scale toegevoegd. Doormiddel van deze scale veranderen we de richting waar een entiteit naar toe gaat wanneer hij een of meer</w:t>
+        <w:t xml:space="preserve">impele </w:t>
+      </w:r>
+      <w:proofErr w:type="spellStart"/>
+      <w:r>
+        <w:t>scale</w:t>
+      </w:r>
+      <w:proofErr w:type="spellEnd"/>
+      <w:r>
+        <w:t xml:space="preserve"> toegevoegd. Doormiddel van deze </w:t>
+      </w:r>
+      <w:proofErr w:type="spellStart"/>
+      <w:r>
+        <w:t>scale</w:t>
+      </w:r>
+      <w:proofErr w:type="spellEnd"/>
+      <w:r>
+        <w:t xml:space="preserve"> veranderen we de richting waar een entiteit naar toe gaat wanneer hij een of meer</w:t>
       </w:r>
       <w:r>
         <w:t xml:space="preserve"> non-zombie entiteiten tegen komt.</w:t>
@@ -660,7 +830,7 @@
                     </pic:cNvPicPr>
                   </pic:nvPicPr>
                   <pic:blipFill>
-                    <a:blip r:embed="rId9">
+                    <a:blip r:embed="rId10">
                       <a:extLst>
                         <a:ext uri="{28A0092B-C50C-407E-A947-70E740481C1C}">
                           <a14:useLocalDpi xmlns:a14="http://schemas.microsoft.com/office/drawing/2010/main" val="0"/>
@@ -697,7 +867,15 @@
         <w:t xml:space="preserve">Dit hebben wij toegepast op de separatie code voor de non-zombie entiteiten.  </w:t>
       </w:r>
       <w:r>
-        <w:t xml:space="preserve">Door de scale te verhogen of te verlagen kunnen wij de richting van de entiteit makkelijk beïnvloeden. </w:t>
+        <w:t xml:space="preserve">Door de </w:t>
+      </w:r>
+      <w:proofErr w:type="spellStart"/>
+      <w:r>
+        <w:t>scale</w:t>
+      </w:r>
+      <w:proofErr w:type="spellEnd"/>
+      <w:r>
+        <w:t xml:space="preserve"> te verhogen of te verlagen kunnen wij de richting van de entiteit makkelijk beïnvloeden. </w:t>
       </w:r>
     </w:p>
     <w:p>
@@ -723,7 +901,7 @@
                     </pic:cNvPicPr>
                   </pic:nvPicPr>
                   <pic:blipFill>
-                    <a:blip r:embed="rId10">
+                    <a:blip r:embed="rId11">
                       <a:extLst>
                         <a:ext uri="{28A0092B-C50C-407E-A947-70E740481C1C}">
                           <a14:useLocalDpi xmlns:a14="http://schemas.microsoft.com/office/drawing/2010/main" val="0"/>
@@ -760,13 +938,74 @@
         <w:t>Hier is bijvoorbeeld te zien dat de non-zombie entiteit rechts boven weg gedraaid is van de andere twee en gelijk weg loopt.</w:t>
       </w:r>
       <w:r>
-        <w:t xml:space="preserve"> Dit doet hij omdat hij weg wilt van de andere non-zombie entiteiten. Hierbij word de Vector (position.x – a.position.x) vermenigvuldigd met de scale. Door deze vermenigvuldiging word de desired position verplaatst.</w:t>
+        <w:t xml:space="preserve"> Dit doet hij omdat hij weg </w:t>
+      </w:r>
+      <w:proofErr w:type="gramStart"/>
+      <w:r>
+        <w:t>wilt</w:t>
+      </w:r>
+      <w:proofErr w:type="gramEnd"/>
+      <w:r>
+        <w:t xml:space="preserve"> van de andere non-zombie entiteiten. Hierbij word de Vector (</w:t>
+      </w:r>
+      <w:proofErr w:type="spellStart"/>
+      <w:r>
+        <w:t>position.x</w:t>
+      </w:r>
+      <w:proofErr w:type="spellEnd"/>
+      <w:r>
+        <w:t xml:space="preserve"> – </w:t>
+      </w:r>
+      <w:proofErr w:type="spellStart"/>
+      <w:proofErr w:type="gramStart"/>
+      <w:r>
+        <w:t>a.position</w:t>
+      </w:r>
+      <w:proofErr w:type="gramEnd"/>
+      <w:r>
+        <w:t>.x</w:t>
+      </w:r>
+      <w:proofErr w:type="spellEnd"/>
+      <w:r>
+        <w:t xml:space="preserve">) vermenigvuldigd met de </w:t>
+      </w:r>
+      <w:proofErr w:type="spellStart"/>
+      <w:r>
+        <w:t>scale</w:t>
+      </w:r>
+      <w:proofErr w:type="spellEnd"/>
+      <w:r>
+        <w:t xml:space="preserve">. Door deze vermenigvuldiging </w:t>
+      </w:r>
+      <w:proofErr w:type="gramStart"/>
+      <w:r>
+        <w:t>word</w:t>
+      </w:r>
+      <w:proofErr w:type="gramEnd"/>
+      <w:r>
+        <w:t xml:space="preserve"> de </w:t>
+      </w:r>
+      <w:proofErr w:type="spellStart"/>
+      <w:r>
+        <w:t>desired</w:t>
+      </w:r>
+      <w:proofErr w:type="spellEnd"/>
+      <w:r>
+        <w:t xml:space="preserve"> </w:t>
+      </w:r>
+      <w:proofErr w:type="spellStart"/>
+      <w:r>
+        <w:t>position</w:t>
+      </w:r>
+      <w:proofErr w:type="spellEnd"/>
+      <w:r>
+        <w:t xml:space="preserve"> verplaatst.</w:t>
       </w:r>
     </w:p>
     <w:p/>
     <w:p>
       <w:pPr>
-        <w:pStyle w:val="Kop1"/>
+        <w:pStyle w:val="Heading1"/>
       </w:pPr>
       <w:r>
         <w:t>Opdracht 4:</w:t>
@@ -774,74 +1013,130 @@
     </w:p>
     <w:p>
       <w:pPr>
-        <w:pStyle w:val="Kop2"/>
-      </w:pPr>
-      <w:r>
-        <w:t>Explain why separation is important in flocking.</w:t>
-      </w:r>
-    </w:p>
-    <w:p>
-      <w:r>
-        <w:t>Separation is belangrijk in f</w:t>
-      </w:r>
-      <w:r>
-        <w:t>locking om er voor te zorgen dat de entiteiten niet om elkaar gaan staan. Wanneer ze op elkaar staan en een zombie zou in de buurt komen heb je namelijk de kans dat alle non-zombie entiteiten tegelijk veranderd worden in zombies.</w:t>
+        <w:pStyle w:val="Heading2"/>
+      </w:pPr>
+      <w:proofErr w:type="spellStart"/>
+      <w:r>
+        <w:t>Explain</w:t>
+      </w:r>
+      <w:proofErr w:type="spellEnd"/>
+      <w:r>
+        <w:t xml:space="preserve"> </w:t>
+      </w:r>
+      <w:proofErr w:type="spellStart"/>
+      <w:r>
+        <w:t>why</w:t>
+      </w:r>
+      <w:proofErr w:type="spellEnd"/>
+      <w:r>
+        <w:t xml:space="preserve"> </w:t>
+      </w:r>
+      <w:proofErr w:type="spellStart"/>
+      <w:r>
+        <w:t>separation</w:t>
+      </w:r>
+      <w:proofErr w:type="spellEnd"/>
+      <w:r>
+        <w:t xml:space="preserve"> is important in </w:t>
+      </w:r>
+      <w:proofErr w:type="spellStart"/>
+      <w:r>
+        <w:t>flocking</w:t>
+      </w:r>
+      <w:proofErr w:type="spellEnd"/>
+      <w:r>
+        <w:t>.</w:t>
+      </w:r>
+    </w:p>
+    <w:p>
+      <w:proofErr w:type="spellStart"/>
+      <w:r>
+        <w:t>Separation</w:t>
+      </w:r>
+      <w:proofErr w:type="spellEnd"/>
+      <w:r>
+        <w:t xml:space="preserve"> is belangrijk in </w:t>
+      </w:r>
+      <w:proofErr w:type="spellStart"/>
+      <w:r>
+        <w:t>f</w:t>
+      </w:r>
+      <w:r>
+        <w:t>locking</w:t>
+      </w:r>
+      <w:proofErr w:type="spellEnd"/>
+      <w:r>
+        <w:t xml:space="preserve"> om </w:t>
+      </w:r>
+      <w:proofErr w:type="gramStart"/>
+      <w:r>
+        <w:t>er voor</w:t>
+      </w:r>
+      <w:proofErr w:type="gramEnd"/>
+      <w:r>
+        <w:t xml:space="preserve"> te zorgen dat de entiteiten niet om elkaar gaan staan. Wanneer ze op elkaar staan en een zombie zou in de buurt komen heb je namelijk de kans dat alle non-zombie entiteiten tegelijk veranderd worden in zombies.</w:t>
       </w:r>
     </w:p>
     <w:p/>
     <w:p/>
     <w:p>
       <w:pPr>
-        <w:pStyle w:val="Kop1"/>
-        <w:rPr>
-          <w:lang w:val="en-US"/>
-        </w:rPr>
-      </w:pPr>
+        <w:pStyle w:val="Heading1"/>
+        <w:rPr>
+          <w:lang w:val="en-US"/>
+        </w:rPr>
+      </w:pPr>
+      <w:proofErr w:type="spellStart"/>
       <w:r>
         <w:rPr>
           <w:lang w:val="en-US"/>
         </w:rPr>
         <w:lastRenderedPageBreak/>
-        <w:t xml:space="preserve">Opdracht </w:t>
-      </w:r>
-      <w:r>
-        <w:rPr>
-          <w:lang w:val="en-US"/>
-        </w:rPr>
-        <w:t>5</w:t>
-      </w:r>
-      <w:r>
-        <w:rPr>
-          <w:lang w:val="en-US"/>
-        </w:rPr>
-        <w:t>:</w:t>
-      </w:r>
-    </w:p>
-    <w:p>
-      <w:pPr>
-        <w:pStyle w:val="Kop2"/>
-        <w:rPr>
-          <w:lang w:val="en-US"/>
-        </w:rPr>
-      </w:pPr>
-      <w:r>
-        <w:rPr>
-          <w:lang w:val="en-US"/>
-        </w:rPr>
-        <w:t>Implement cohesion</w:t>
-      </w:r>
-      <w:r>
-        <w:rPr>
-          <w:lang w:val="en-US"/>
-        </w:rPr>
-        <w:t>.</w:t>
-      </w:r>
-      <w:r>
-        <w:rPr>
-          <w:lang w:val="en-US"/>
-        </w:rPr>
-        <w:t xml:space="preserve"> Use a parameter to scale dX and dY.</w:t>
-      </w:r>
+        <w:t>Opdracht</w:t>
+      </w:r>
+      <w:proofErr w:type="spellEnd"/>
+      <w:r>
+        <w:rPr>
+          <w:lang w:val="en-US"/>
+        </w:rPr>
+        <w:t xml:space="preserve"> 5:</w:t>
+      </w:r>
+    </w:p>
+    <w:p>
+      <w:pPr>
+        <w:pStyle w:val="Heading2"/>
+        <w:rPr>
+          <w:lang w:val="en-US"/>
+        </w:rPr>
+      </w:pPr>
+      <w:r>
+        <w:rPr>
+          <w:lang w:val="en-US"/>
+        </w:rPr>
+        <w:t xml:space="preserve">Implement cohesion. Use a parameter to scale </w:t>
+      </w:r>
+      <w:proofErr w:type="spellStart"/>
+      <w:r>
+        <w:rPr>
+          <w:lang w:val="en-US"/>
+        </w:rPr>
+        <w:t>dX</w:t>
+      </w:r>
+      <w:proofErr w:type="spellEnd"/>
+      <w:r>
+        <w:rPr>
+          <w:lang w:val="en-US"/>
+        </w:rPr>
+        <w:t xml:space="preserve"> and </w:t>
+      </w:r>
+      <w:proofErr w:type="spellStart"/>
+      <w:r>
+        <w:rPr>
+          <w:lang w:val="en-US"/>
+        </w:rPr>
+        <w:t>dY.</w:t>
+      </w:r>
+      <w:proofErr w:type="spellEnd"/>
     </w:p>
     <w:p>
       <w:pPr>
@@ -871,7 +1166,7 @@
                     </pic:cNvPicPr>
                   </pic:nvPicPr>
                   <pic:blipFill>
-                    <a:blip r:embed="rId11">
+                    <a:blip r:embed="rId12">
                       <a:extLst>
                         <a:ext uri="{28A0092B-C50C-407E-A947-70E740481C1C}">
                           <a14:useLocalDpi xmlns:a14="http://schemas.microsoft.com/office/drawing/2010/main" val="0"/>
@@ -905,10 +1200,34 @@
     </w:p>
     <w:p>
       <w:r>
-        <w:t>Voor de cohesion heb i</w:t>
-      </w:r>
-      <w:r>
-        <w:t>k een nieuwe scale aan gemaakt genaamd cohesionScale.</w:t>
+        <w:t xml:space="preserve">Voor de </w:t>
+      </w:r>
+      <w:proofErr w:type="spellStart"/>
+      <w:r>
+        <w:t>cohesion</w:t>
+      </w:r>
+      <w:proofErr w:type="spellEnd"/>
+      <w:r>
+        <w:t xml:space="preserve"> heb i</w:t>
+      </w:r>
+      <w:r>
+        <w:t xml:space="preserve">k een nieuwe </w:t>
+      </w:r>
+      <w:proofErr w:type="spellStart"/>
+      <w:r>
+        <w:t>scale</w:t>
+      </w:r>
+      <w:proofErr w:type="spellEnd"/>
+      <w:r>
+        <w:t xml:space="preserve"> aan gemaakt genaamd </w:t>
+      </w:r>
+      <w:proofErr w:type="spellStart"/>
+      <w:r>
+        <w:t>cohesionScale</w:t>
+      </w:r>
+      <w:proofErr w:type="spellEnd"/>
+      <w:r>
+        <w:t>.</w:t>
       </w:r>
     </w:p>
     <w:p>
@@ -934,7 +1253,7 @@
                     </pic:cNvPicPr>
                   </pic:nvPicPr>
                   <pic:blipFill>
-                    <a:blip r:embed="rId12">
+                    <a:blip r:embed="rId13">
                       <a:extLst>
                         <a:ext uri="{28A0092B-C50C-407E-A947-70E740481C1C}">
                           <a14:useLocalDpi xmlns:a14="http://schemas.microsoft.com/office/drawing/2010/main" val="0"/>
@@ -968,7 +1287,39 @@
     </w:p>
     <w:p>
       <w:r>
-        <w:t>Wanneer de space groter is dan de distance maar distance kleiner is dan sight zullen de non-zombie entiteiten samen gaan lopen. Op deze manier zullen ze groepen gaan vormen en via deze groepen gaan bewegen.</w:t>
+        <w:t xml:space="preserve">Wanneer de </w:t>
+      </w:r>
+      <w:proofErr w:type="spellStart"/>
+      <w:r>
+        <w:t>space</w:t>
+      </w:r>
+      <w:proofErr w:type="spellEnd"/>
+      <w:r>
+        <w:t xml:space="preserve"> groter is dan de </w:t>
+      </w:r>
+      <w:proofErr w:type="spellStart"/>
+      <w:r>
+        <w:t>distance</w:t>
+      </w:r>
+      <w:proofErr w:type="spellEnd"/>
+      <w:r>
+        <w:t xml:space="preserve"> maar </w:t>
+      </w:r>
+      <w:proofErr w:type="spellStart"/>
+      <w:r>
+        <w:t>distance</w:t>
+      </w:r>
+      <w:proofErr w:type="spellEnd"/>
+      <w:r>
+        <w:t xml:space="preserve"> kleiner is dan </w:t>
+      </w:r>
+      <w:proofErr w:type="spellStart"/>
+      <w:r>
+        <w:t>sight</w:t>
+      </w:r>
+      <w:proofErr w:type="spellEnd"/>
+      <w:r>
+        <w:t xml:space="preserve"> zullen de non-zombie entiteiten samen gaan lopen. Op deze manier zullen ze groepen gaan vormen en via deze groepen gaan bewegen.</w:t>
       </w:r>
     </w:p>
     <w:p>
@@ -994,7 +1345,7 @@
                     </pic:cNvPicPr>
                   </pic:nvPicPr>
                   <pic:blipFill>
-                    <a:blip r:embed="rId13">
+                    <a:blip r:embed="rId14">
                       <a:extLst>
                         <a:ext uri="{28A0092B-C50C-407E-A947-70E740481C1C}">
                           <a14:useLocalDpi xmlns:a14="http://schemas.microsoft.com/office/drawing/2010/main" val="0"/>
@@ -1033,33 +1384,29 @@
     </w:p>
     <w:p>
       <w:pPr>
-        <w:pStyle w:val="Kop1"/>
-        <w:rPr>
-          <w:lang w:val="en-US"/>
-        </w:rPr>
-      </w:pPr>
-      <w:r>
-        <w:rPr>
-          <w:lang w:val="en-US"/>
-        </w:rPr>
-        <w:t xml:space="preserve">Opdracht </w:t>
-      </w:r>
-      <w:r>
-        <w:rPr>
-          <w:lang w:val="en-US"/>
-        </w:rPr>
-        <w:t>6</w:t>
-      </w:r>
-      <w:r>
-        <w:rPr>
-          <w:lang w:val="en-US"/>
-        </w:rPr>
-        <w:t>:</w:t>
-      </w:r>
-    </w:p>
-    <w:p>
-      <w:pPr>
-        <w:pStyle w:val="Kop2"/>
+        <w:pStyle w:val="Heading1"/>
+        <w:rPr>
+          <w:lang w:val="en-US"/>
+        </w:rPr>
+      </w:pPr>
+      <w:proofErr w:type="spellStart"/>
+      <w:r>
+        <w:rPr>
+          <w:lang w:val="en-US"/>
+        </w:rPr>
+        <w:t>Opdracht</w:t>
+      </w:r>
+      <w:proofErr w:type="spellEnd"/>
+      <w:r>
+        <w:rPr>
+          <w:lang w:val="en-US"/>
+        </w:rPr>
+        <w:t xml:space="preserve"> 6:</w:t>
+      </w:r>
+    </w:p>
+    <w:p>
+      <w:pPr>
+        <w:pStyle w:val="Heading2"/>
         <w:rPr>
           <w:lang w:val="en-US"/>
         </w:rPr>
@@ -1072,16 +1419,918 @@
       </w:r>
     </w:p>
     <w:p>
-      <w:r>
-        <w:t>Cohesion is belangrijk in f</w:t>
-      </w:r>
-      <w:r>
-        <w:t>locking zodat de non-zombies gaan bewegen richting de gemiddelde positie van de groep. Op deze manier lopen ze de zelfde richting in.</w:t>
+      <w:proofErr w:type="spellStart"/>
+      <w:r>
+        <w:t>Cohesion</w:t>
+      </w:r>
+      <w:proofErr w:type="spellEnd"/>
+      <w:r>
+        <w:t xml:space="preserve"> is belangrijk in </w:t>
+      </w:r>
+      <w:proofErr w:type="spellStart"/>
+      <w:r>
+        <w:t>f</w:t>
+      </w:r>
+      <w:r>
+        <w:t>locking</w:t>
+      </w:r>
+      <w:proofErr w:type="spellEnd"/>
+      <w:r>
+        <w:t xml:space="preserve"> zodat de non-zombies gaan bewegen richting de gemiddelde positie van de groep. Op deze manier lopen ze </w:t>
+      </w:r>
+      <w:proofErr w:type="gramStart"/>
+      <w:r>
+        <w:t>de zelfde</w:t>
+      </w:r>
+      <w:proofErr w:type="gramEnd"/>
+      <w:r>
+        <w:t xml:space="preserve"> richting in.</w:t>
+      </w:r>
+    </w:p>
+    <w:p/>
+    <w:p/>
+    <w:p/>
+    <w:p>
+      <w:pPr>
+        <w:pStyle w:val="Heading1"/>
+      </w:pPr>
+      <w:r>
+        <w:lastRenderedPageBreak/>
+        <w:t>Opdracht 7:</w:t>
+      </w:r>
+    </w:p>
+    <w:p>
+      <w:pPr>
+        <w:pStyle w:val="Heading2"/>
+        <w:rPr>
+          <w:lang w:val="en-US"/>
+        </w:rPr>
+      </w:pPr>
+      <w:r>
+        <w:rPr>
+          <w:lang w:val="en-US"/>
+        </w:rPr>
+        <w:t xml:space="preserve">Implement alignment. Use a parameter to scale </w:t>
+      </w:r>
+      <w:proofErr w:type="spellStart"/>
+      <w:r>
+        <w:rPr>
+          <w:lang w:val="en-US"/>
+        </w:rPr>
+        <w:t>dX</w:t>
+      </w:r>
+      <w:proofErr w:type="spellEnd"/>
+      <w:r>
+        <w:rPr>
+          <w:lang w:val="en-US"/>
+        </w:rPr>
+        <w:t xml:space="preserve"> and </w:t>
+      </w:r>
+      <w:proofErr w:type="spellStart"/>
+      <w:r>
+        <w:rPr>
+          <w:lang w:val="en-US"/>
+        </w:rPr>
+        <w:t>dY.</w:t>
+      </w:r>
+      <w:proofErr w:type="spellEnd"/>
+    </w:p>
+    <w:p>
+      <w:proofErr w:type="spellStart"/>
+      <w:r>
+        <w:t>Alignment</w:t>
+      </w:r>
+      <w:proofErr w:type="spellEnd"/>
+      <w:r>
+        <w:t xml:space="preserve"> is een van d</w:t>
+      </w:r>
+      <w:r>
+        <w:t xml:space="preserve">e meest straight forward, je moet er gewoon voor zorgen dat de </w:t>
+      </w:r>
+      <w:proofErr w:type="spellStart"/>
+      <w:r>
+        <w:t>dX</w:t>
+      </w:r>
+      <w:proofErr w:type="spellEnd"/>
+      <w:r>
+        <w:t xml:space="preserve"> en </w:t>
+      </w:r>
+      <w:proofErr w:type="spellStart"/>
+      <w:r>
+        <w:t>dY</w:t>
+      </w:r>
+      <w:proofErr w:type="spellEnd"/>
+      <w:r>
+        <w:t xml:space="preserve"> zich aanpast aan dat van de andere </w:t>
+      </w:r>
+      <w:proofErr w:type="spellStart"/>
+      <w:r>
+        <w:t>agents</w:t>
+      </w:r>
+      <w:proofErr w:type="spellEnd"/>
+      <w:r>
+        <w:t>. Dus dan krijg je iets als dit:</w:t>
+      </w:r>
+    </w:p>
+    <w:p>
+      <w:r>
+        <w:drawing>
+          <wp:inline distT="0" distB="0" distL="0" distR="0" wp14:anchorId="514795EB" wp14:editId="424F2C4B">
+            <wp:extent cx="2743583" cy="1171739"/>
+            <wp:effectExtent l="0" t="0" r="0" b="9525"/>
+            <wp:docPr id="9" name="Picture 9"/>
+            <wp:cNvGraphicFramePr>
+              <a:graphicFrameLocks xmlns:a="http://schemas.openxmlformats.org/drawingml/2006/main" noChangeAspect="1"/>
+            </wp:cNvGraphicFramePr>
+            <a:graphic xmlns:a="http://schemas.openxmlformats.org/drawingml/2006/main">
+              <a:graphicData uri="http://schemas.openxmlformats.org/drawingml/2006/picture">
+                <pic:pic xmlns:pic="http://schemas.openxmlformats.org/drawingml/2006/picture">
+                  <pic:nvPicPr>
+                    <pic:cNvPr id="1" name=""/>
+                    <pic:cNvPicPr/>
+                  </pic:nvPicPr>
+                  <pic:blipFill>
+                    <a:blip r:embed="rId15"/>
+                    <a:stretch>
+                      <a:fillRect/>
+                    </a:stretch>
+                  </pic:blipFill>
+                  <pic:spPr>
+                    <a:xfrm>
+                      <a:off x="0" y="0"/>
+                      <a:ext cx="2743583" cy="1171739"/>
+                    </a:xfrm>
+                    <a:prstGeom prst="rect">
+                      <a:avLst/>
+                    </a:prstGeom>
+                  </pic:spPr>
+                </pic:pic>
+              </a:graphicData>
+            </a:graphic>
+          </wp:inline>
+        </w:drawing>
+      </w:r>
+    </w:p>
+    <w:p>
+      <w:r>
+        <w:t xml:space="preserve">En dan kijken alle </w:t>
+      </w:r>
+      <w:proofErr w:type="spellStart"/>
+      <w:r>
+        <w:t>agents</w:t>
+      </w:r>
+      <w:proofErr w:type="spellEnd"/>
+      <w:r>
+        <w:t xml:space="preserve"> dus naar dezelfde plek als ze wegrennen van een zombie:”</w:t>
+      </w:r>
+    </w:p>
+    <w:p>
+      <w:r>
+        <w:drawing>
+          <wp:inline distT="0" distB="0" distL="0" distR="0" wp14:anchorId="5CCD6DBB" wp14:editId="4FF792B2">
+            <wp:extent cx="1238423" cy="1371791"/>
+            <wp:effectExtent l="0" t="0" r="0" b="0"/>
+            <wp:docPr id="12" name="Picture 12"/>
+            <wp:cNvGraphicFramePr>
+              <a:graphicFrameLocks xmlns:a="http://schemas.openxmlformats.org/drawingml/2006/main" noChangeAspect="1"/>
+            </wp:cNvGraphicFramePr>
+            <a:graphic xmlns:a="http://schemas.openxmlformats.org/drawingml/2006/main">
+              <a:graphicData uri="http://schemas.openxmlformats.org/drawingml/2006/picture">
+                <pic:pic xmlns:pic="http://schemas.openxmlformats.org/drawingml/2006/picture">
+                  <pic:nvPicPr>
+                    <pic:cNvPr id="1" name=""/>
+                    <pic:cNvPicPr/>
+                  </pic:nvPicPr>
+                  <pic:blipFill>
+                    <a:blip r:embed="rId16"/>
+                    <a:stretch>
+                      <a:fillRect/>
+                    </a:stretch>
+                  </pic:blipFill>
+                  <pic:spPr>
+                    <a:xfrm>
+                      <a:off x="0" y="0"/>
+                      <a:ext cx="1238423" cy="1371791"/>
+                    </a:xfrm>
+                    <a:prstGeom prst="rect">
+                      <a:avLst/>
+                    </a:prstGeom>
+                  </pic:spPr>
+                </pic:pic>
+              </a:graphicData>
+            </a:graphic>
+          </wp:inline>
+        </w:drawing>
+      </w:r>
+    </w:p>
+    <w:p/>
+    <w:p>
+      <w:pPr>
+        <w:pStyle w:val="Heading1"/>
+      </w:pPr>
+      <w:r>
+        <w:t>Opdracht 8:</w:t>
+      </w:r>
+    </w:p>
+    <w:p>
+      <w:pPr>
+        <w:pStyle w:val="Heading2"/>
+        <w:rPr>
+          <w:lang w:val="en-US" w:eastAsia="ko-KR"/>
+        </w:rPr>
+      </w:pPr>
+      <w:r>
+        <w:rPr>
+          <w:lang w:val="en-US" w:eastAsia="ko-KR"/>
+        </w:rPr>
+        <w:t>Explain why alignment is important for flocking</w:t>
+      </w:r>
+      <w:r>
+        <w:rPr>
+          <w:lang w:val="en-US" w:eastAsia="ko-KR"/>
+        </w:rPr>
+        <w:t>.</w:t>
+      </w:r>
+    </w:p>
+    <w:p>
+      <w:pPr>
+        <w:rPr>
+          <w:lang w:eastAsia="ko-KR"/>
+        </w:rPr>
+      </w:pPr>
+      <w:proofErr w:type="spellStart"/>
+      <w:r>
+        <w:rPr>
+          <w:lang w:eastAsia="ko-KR"/>
+        </w:rPr>
+        <w:t>Alignment</w:t>
+      </w:r>
+      <w:proofErr w:type="spellEnd"/>
+      <w:r>
+        <w:rPr>
+          <w:lang w:eastAsia="ko-KR"/>
+        </w:rPr>
+        <w:t xml:space="preserve"> is belangrijk omdat we w</w:t>
+      </w:r>
+      <w:r>
+        <w:rPr>
+          <w:lang w:eastAsia="ko-KR"/>
+        </w:rPr>
+        <w:t xml:space="preserve">illen dat de </w:t>
+      </w:r>
+      <w:proofErr w:type="spellStart"/>
+      <w:r>
+        <w:rPr>
+          <w:lang w:eastAsia="ko-KR"/>
+        </w:rPr>
+        <w:t>agents</w:t>
+      </w:r>
+      <w:proofErr w:type="spellEnd"/>
+      <w:r>
+        <w:rPr>
+          <w:lang w:eastAsia="ko-KR"/>
+        </w:rPr>
+        <w:t xml:space="preserve"> </w:t>
+      </w:r>
+      <w:r>
+        <w:rPr>
+          <w:lang w:eastAsia="ko-KR"/>
+        </w:rPr>
+        <w:t>dezelfde</w:t>
+      </w:r>
+      <w:r>
+        <w:rPr>
+          <w:lang w:eastAsia="ko-KR"/>
+        </w:rPr>
+        <w:t xml:space="preserve"> kant op gaan, als je alleen </w:t>
+      </w:r>
+      <w:proofErr w:type="spellStart"/>
+      <w:r>
+        <w:rPr>
+          <w:lang w:eastAsia="ko-KR"/>
+        </w:rPr>
+        <w:t>cohesion</w:t>
+      </w:r>
+      <w:proofErr w:type="spellEnd"/>
+      <w:r>
+        <w:rPr>
+          <w:lang w:eastAsia="ko-KR"/>
+        </w:rPr>
+        <w:t xml:space="preserve"> en </w:t>
+      </w:r>
+      <w:proofErr w:type="spellStart"/>
+      <w:r>
+        <w:rPr>
+          <w:lang w:eastAsia="ko-KR"/>
+        </w:rPr>
+        <w:t>seperation</w:t>
+      </w:r>
+      <w:proofErr w:type="spellEnd"/>
+      <w:r>
+        <w:rPr>
+          <w:lang w:eastAsia="ko-KR"/>
+        </w:rPr>
+        <w:t xml:space="preserve"> hebt dan gaan ze de hele tijd naar elkaar toe en op elkaar af, en dan zitten ze in een soort loop waar ze niet uit kunnen, door </w:t>
+      </w:r>
+      <w:proofErr w:type="spellStart"/>
+      <w:r>
+        <w:rPr>
+          <w:lang w:eastAsia="ko-KR"/>
+        </w:rPr>
+        <w:t>alignment</w:t>
+      </w:r>
+      <w:proofErr w:type="spellEnd"/>
+      <w:r>
+        <w:rPr>
+          <w:lang w:eastAsia="ko-KR"/>
+        </w:rPr>
+        <w:t xml:space="preserve"> gaan ze een richting op met z’n allen.</w:t>
+      </w:r>
+    </w:p>
+    <w:p>
+      <w:pPr>
+        <w:rPr>
+          <w:lang w:eastAsia="ko-KR"/>
+        </w:rPr>
+      </w:pPr>
+    </w:p>
+    <w:p>
+      <w:pPr>
+        <w:rPr>
+          <w:lang w:eastAsia="ko-KR"/>
+        </w:rPr>
+      </w:pPr>
+    </w:p>
+    <w:p>
+      <w:pPr>
+        <w:rPr>
+          <w:lang w:eastAsia="ko-KR"/>
+        </w:rPr>
+      </w:pPr>
+    </w:p>
+    <w:p>
+      <w:pPr>
+        <w:pStyle w:val="Heading1"/>
+        <w:rPr>
+          <w:lang w:eastAsia="ko-KR"/>
+        </w:rPr>
+      </w:pPr>
+      <w:r>
+        <w:rPr>
+          <w:lang w:eastAsia="ko-KR"/>
+        </w:rPr>
+        <w:lastRenderedPageBreak/>
+        <w:t>Opdracht 9:</w:t>
+      </w:r>
+    </w:p>
+    <w:p>
+      <w:pPr>
+        <w:pStyle w:val="Heading2"/>
+        <w:rPr>
+          <w:lang w:val="en-US" w:eastAsia="ko-KR"/>
+        </w:rPr>
+      </w:pPr>
+      <w:r>
+        <w:rPr>
+          <w:lang w:val="en-US" w:eastAsia="ko-KR"/>
+        </w:rPr>
+        <w:t xml:space="preserve">Using trial and error testing, find out what parameter values for separation, cohesion and alignment work well to create the following scenario’s </w:t>
+      </w:r>
+    </w:p>
+    <w:p>
+      <w:pPr>
+        <w:pStyle w:val="Heading2"/>
+        <w:rPr>
+          <w:lang w:val="en-US" w:eastAsia="ko-KR"/>
+        </w:rPr>
+      </w:pPr>
+      <w:r>
+        <w:rPr>
+          <w:lang w:val="en-US" w:eastAsia="ko-KR"/>
+        </w:rPr>
+        <w:t xml:space="preserve"> </w:t>
+      </w:r>
+    </w:p>
+    <w:p>
+      <w:pPr>
+        <w:pStyle w:val="Heading2"/>
+        <w:rPr>
+          <w:lang w:val="en-US" w:eastAsia="ko-KR"/>
+        </w:rPr>
+      </w:pPr>
+      <w:r>
+        <w:rPr>
+          <w:lang w:val="en-US" w:eastAsia="ko-KR"/>
+        </w:rPr>
+        <w:t xml:space="preserve">a) Agents crowd together in fear of the zombies </w:t>
+      </w:r>
+    </w:p>
+    <w:p>
+      <w:pPr>
+        <w:pStyle w:val="Heading2"/>
+        <w:rPr>
+          <w:lang w:val="en-US" w:eastAsia="ko-KR"/>
+        </w:rPr>
+      </w:pPr>
+      <w:r>
+        <w:rPr>
+          <w:lang w:val="en-US" w:eastAsia="ko-KR"/>
+        </w:rPr>
+        <w:t xml:space="preserve">b) Agents spread out, making it harder for the zombies to catch them </w:t>
+      </w:r>
+    </w:p>
+    <w:p>
+      <w:pPr>
+        <w:pStyle w:val="Heading2"/>
+        <w:rPr>
+          <w:lang w:val="en-US" w:eastAsia="ko-KR"/>
+        </w:rPr>
+      </w:pPr>
+      <w:r>
+        <w:rPr>
+          <w:lang w:val="en-US" w:eastAsia="ko-KR"/>
+        </w:rPr>
+        <w:t xml:space="preserve">c) A single agent is trying to outrun 14 very slow zombies </w:t>
+      </w:r>
+    </w:p>
+    <w:p>
+      <w:pPr>
+        <w:pStyle w:val="Heading2"/>
+        <w:rPr>
+          <w:lang w:val="en-US" w:eastAsia="ko-KR"/>
+        </w:rPr>
+      </w:pPr>
+      <w:r>
+        <w:rPr>
+          <w:lang w:val="en-US" w:eastAsia="ko-KR"/>
+        </w:rPr>
+        <w:t xml:space="preserve"> </w:t>
+      </w:r>
+    </w:p>
+    <w:p>
+      <w:pPr>
+        <w:pStyle w:val="Heading2"/>
+        <w:rPr>
+          <w:lang w:val="en-US" w:eastAsia="ko-KR"/>
+        </w:rPr>
+      </w:pPr>
+      <w:r>
+        <w:rPr>
+          <w:lang w:val="en-US" w:eastAsia="ko-KR"/>
+        </w:rPr>
+        <w:t xml:space="preserve">If necessary, change the speed of your zombies to make them faster or slower. Explain (for each scenario) your choice of parameters using </w:t>
+      </w:r>
+      <w:proofErr w:type="gramStart"/>
+      <w:r>
+        <w:rPr>
+          <w:lang w:val="en-US" w:eastAsia="ko-KR"/>
+        </w:rPr>
+        <w:t>screenshots, and</w:t>
+      </w:r>
+      <w:proofErr w:type="gramEnd"/>
+      <w:r>
+        <w:rPr>
+          <w:lang w:val="en-US" w:eastAsia="ko-KR"/>
+        </w:rPr>
+        <w:t xml:space="preserve"> describe how you achieved the desired effects.</w:t>
+      </w:r>
+    </w:p>
+    <w:p>
+      <w:pPr>
+        <w:rPr>
+          <w:lang w:val="en-US" w:eastAsia="ko-KR"/>
+        </w:rPr>
+      </w:pPr>
+    </w:p>
+    <w:p>
+      <w:pPr>
+        <w:pStyle w:val="ListParagraph"/>
+        <w:numPr>
+          <w:ilvl w:val="0"/>
+          <w:numId w:val="1"/>
+        </w:numPr>
+        <w:rPr>
+          <w:lang w:eastAsia="ko-KR"/>
+        </w:rPr>
+      </w:pPr>
+      <w:r>
+        <w:rPr>
+          <w:lang w:eastAsia="ko-KR"/>
+        </w:rPr>
+        <w:t>Voor dit scenario willen we d</w:t>
+      </w:r>
+      <w:r>
+        <w:rPr>
+          <w:lang w:eastAsia="ko-KR"/>
+        </w:rPr>
+        <w:t xml:space="preserve">at de </w:t>
+      </w:r>
+      <w:proofErr w:type="spellStart"/>
+      <w:r>
+        <w:rPr>
+          <w:lang w:eastAsia="ko-KR"/>
+        </w:rPr>
+        <w:t>agents</w:t>
+      </w:r>
+      <w:proofErr w:type="spellEnd"/>
+      <w:r>
+        <w:rPr>
+          <w:lang w:eastAsia="ko-KR"/>
+        </w:rPr>
+        <w:t xml:space="preserve"> weinig </w:t>
+      </w:r>
+      <w:proofErr w:type="spellStart"/>
+      <w:r>
+        <w:rPr>
+          <w:lang w:eastAsia="ko-KR"/>
+        </w:rPr>
+        <w:t>Seperation</w:t>
+      </w:r>
+      <w:proofErr w:type="spellEnd"/>
+      <w:r>
+        <w:rPr>
+          <w:lang w:eastAsia="ko-KR"/>
+        </w:rPr>
+        <w:t xml:space="preserve"> hebben en veel </w:t>
+      </w:r>
+      <w:proofErr w:type="spellStart"/>
+      <w:r>
+        <w:rPr>
+          <w:lang w:eastAsia="ko-KR"/>
+        </w:rPr>
+        <w:t>cohesion</w:t>
+      </w:r>
+      <w:proofErr w:type="spellEnd"/>
+      <w:r>
+        <w:rPr>
+          <w:lang w:eastAsia="ko-KR"/>
+        </w:rPr>
+        <w:t>, zodat ze naar elkaar toe gaan.</w:t>
+      </w:r>
+    </w:p>
+    <w:p>
+      <w:pPr>
+        <w:pStyle w:val="ListParagraph"/>
+        <w:numPr>
+          <w:ilvl w:val="1"/>
+          <w:numId w:val="1"/>
+        </w:numPr>
+        <w:rPr>
+          <w:lang w:eastAsia="ko-KR"/>
+        </w:rPr>
+      </w:pPr>
+      <w:r>
+        <w:rPr>
+          <w:lang w:eastAsia="ko-KR"/>
+        </w:rPr>
+        <w:t xml:space="preserve">We hebben dus de </w:t>
+      </w:r>
+      <w:proofErr w:type="spellStart"/>
+      <w:r>
+        <w:rPr>
+          <w:lang w:eastAsia="ko-KR"/>
+        </w:rPr>
+        <w:t>CohesionScale</w:t>
+      </w:r>
+      <w:proofErr w:type="spellEnd"/>
+      <w:r>
+        <w:rPr>
+          <w:lang w:eastAsia="ko-KR"/>
+        </w:rPr>
+        <w:t xml:space="preserve"> omhoog gezet en de </w:t>
+      </w:r>
+      <w:proofErr w:type="spellStart"/>
+      <w:r>
+        <w:rPr>
+          <w:lang w:eastAsia="ko-KR"/>
+        </w:rPr>
+        <w:t>SeperationScale</w:t>
+      </w:r>
+      <w:proofErr w:type="spellEnd"/>
+      <w:r>
+        <w:rPr>
+          <w:lang w:eastAsia="ko-KR"/>
+        </w:rPr>
+        <w:t xml:space="preserve"> omlaag gezet. Om precies te zijn heb</w:t>
+      </w:r>
+      <w:r>
+        <w:rPr>
+          <w:lang w:eastAsia="ko-KR"/>
+        </w:rPr>
+        <w:t>ben</w:t>
+      </w:r>
+      <w:r>
+        <w:rPr>
+          <w:lang w:eastAsia="ko-KR"/>
+        </w:rPr>
+        <w:t xml:space="preserve"> </w:t>
+      </w:r>
+      <w:r>
+        <w:rPr>
+          <w:lang w:eastAsia="ko-KR"/>
+        </w:rPr>
+        <w:t>we</w:t>
+      </w:r>
+      <w:r>
+        <w:rPr>
+          <w:lang w:eastAsia="ko-KR"/>
+        </w:rPr>
+        <w:t xml:space="preserve"> de </w:t>
+      </w:r>
+      <w:proofErr w:type="spellStart"/>
+      <w:r>
+        <w:rPr>
+          <w:lang w:eastAsia="ko-KR"/>
+        </w:rPr>
+        <w:t>Seperation</w:t>
+      </w:r>
+      <w:proofErr w:type="spellEnd"/>
+      <w:r>
+        <w:rPr>
+          <w:lang w:eastAsia="ko-KR"/>
+        </w:rPr>
+        <w:t xml:space="preserve"> veranderd van 2.5 naar 0.5 en de </w:t>
+      </w:r>
+      <w:proofErr w:type="spellStart"/>
+      <w:r>
+        <w:rPr>
+          <w:lang w:eastAsia="ko-KR"/>
+        </w:rPr>
+        <w:t>cohesion</w:t>
+      </w:r>
+      <w:proofErr w:type="spellEnd"/>
+      <w:r>
+        <w:rPr>
+          <w:lang w:eastAsia="ko-KR"/>
+        </w:rPr>
+        <w:t xml:space="preserve"> van 0.01 naar 0.1.</w:t>
+      </w:r>
+      <w:r>
+        <w:rPr>
+          <w:lang w:eastAsia="ko-KR"/>
+        </w:rPr>
+        <w:br/>
+      </w:r>
+      <w:r>
+        <w:rPr>
+          <w:lang w:eastAsia="ko-KR"/>
+        </w:rPr>
+        <w:drawing>
+          <wp:inline distT="0" distB="0" distL="0" distR="0" wp14:anchorId="6900D428" wp14:editId="5FD7FB9D">
+            <wp:extent cx="1667108" cy="2067213"/>
+            <wp:effectExtent l="0" t="0" r="9525" b="0"/>
+            <wp:docPr id="13" name="Picture 13"/>
+            <wp:cNvGraphicFramePr>
+              <a:graphicFrameLocks xmlns:a="http://schemas.openxmlformats.org/drawingml/2006/main" noChangeAspect="1"/>
+            </wp:cNvGraphicFramePr>
+            <a:graphic xmlns:a="http://schemas.openxmlformats.org/drawingml/2006/main">
+              <a:graphicData uri="http://schemas.openxmlformats.org/drawingml/2006/picture">
+                <pic:pic xmlns:pic="http://schemas.openxmlformats.org/drawingml/2006/picture">
+                  <pic:nvPicPr>
+                    <pic:cNvPr id="1" name=""/>
+                    <pic:cNvPicPr/>
+                  </pic:nvPicPr>
+                  <pic:blipFill>
+                    <a:blip r:embed="rId17"/>
+                    <a:stretch>
+                      <a:fillRect/>
+                    </a:stretch>
+                  </pic:blipFill>
+                  <pic:spPr>
+                    <a:xfrm>
+                      <a:off x="0" y="0"/>
+                      <a:ext cx="1667108" cy="2067213"/>
+                    </a:xfrm>
+                    <a:prstGeom prst="rect">
+                      <a:avLst/>
+                    </a:prstGeom>
+                  </pic:spPr>
+                </pic:pic>
+              </a:graphicData>
+            </a:graphic>
+          </wp:inline>
+        </w:drawing>
+      </w:r>
+      <w:r>
+        <w:rPr>
+          <w:lang w:eastAsia="ko-KR"/>
+        </w:rPr>
+        <w:br/>
+        <w:t>Dit is dan het resultaat.</w:t>
+      </w:r>
+    </w:p>
+    <w:p>
+      <w:pPr>
+        <w:pStyle w:val="ListParagraph"/>
+        <w:numPr>
+          <w:ilvl w:val="0"/>
+          <w:numId w:val="1"/>
+        </w:numPr>
+        <w:rPr>
+          <w:lang w:eastAsia="ko-KR"/>
+        </w:rPr>
+      </w:pPr>
+      <w:r>
+        <w:rPr>
+          <w:lang w:eastAsia="ko-KR"/>
+        </w:rPr>
+        <w:t xml:space="preserve">Om de </w:t>
+      </w:r>
+      <w:proofErr w:type="spellStart"/>
+      <w:r>
+        <w:rPr>
+          <w:lang w:eastAsia="ko-KR"/>
+        </w:rPr>
+        <w:t>agents</w:t>
+      </w:r>
+      <w:proofErr w:type="spellEnd"/>
+      <w:r>
+        <w:rPr>
+          <w:lang w:eastAsia="ko-KR"/>
+        </w:rPr>
+        <w:t xml:space="preserve"> te verspreiden moet je het omgekeerde doen van a). De </w:t>
+      </w:r>
+      <w:proofErr w:type="spellStart"/>
+      <w:r>
+        <w:rPr>
+          <w:lang w:eastAsia="ko-KR"/>
+        </w:rPr>
+        <w:t>seperation</w:t>
+      </w:r>
+      <w:proofErr w:type="spellEnd"/>
+      <w:r>
+        <w:rPr>
+          <w:lang w:eastAsia="ko-KR"/>
+        </w:rPr>
+        <w:t xml:space="preserve"> moet omhoog en de </w:t>
+      </w:r>
+      <w:proofErr w:type="spellStart"/>
+      <w:r>
+        <w:rPr>
+          <w:lang w:eastAsia="ko-KR"/>
+        </w:rPr>
+        <w:t>cohesion</w:t>
+      </w:r>
+      <w:proofErr w:type="spellEnd"/>
+      <w:r>
+        <w:rPr>
+          <w:lang w:eastAsia="ko-KR"/>
+        </w:rPr>
+        <w:t xml:space="preserve"> moet omlaag. Ook hebben </w:t>
+      </w:r>
+      <w:r>
+        <w:rPr>
+          <w:lang w:eastAsia="ko-KR"/>
+        </w:rPr>
+        <w:t xml:space="preserve">we de </w:t>
+      </w:r>
+      <w:proofErr w:type="spellStart"/>
+      <w:r>
+        <w:rPr>
+          <w:lang w:eastAsia="ko-KR"/>
+        </w:rPr>
+        <w:t>allignment</w:t>
+      </w:r>
+      <w:proofErr w:type="spellEnd"/>
+      <w:r>
+        <w:rPr>
+          <w:lang w:eastAsia="ko-KR"/>
+        </w:rPr>
+        <w:t xml:space="preserve"> omlaag gezet.</w:t>
+      </w:r>
+    </w:p>
+    <w:p>
+      <w:pPr>
+        <w:pStyle w:val="ListParagraph"/>
+        <w:numPr>
+          <w:ilvl w:val="1"/>
+          <w:numId w:val="1"/>
+        </w:numPr>
+        <w:rPr>
+          <w:lang w:eastAsia="ko-KR"/>
+        </w:rPr>
+      </w:pPr>
+      <w:r>
+        <w:rPr>
+          <w:lang w:eastAsia="ko-KR"/>
+        </w:rPr>
+        <w:drawing>
+          <wp:inline distT="0" distB="0" distL="0" distR="0" wp14:anchorId="6E7EAF81" wp14:editId="0D1FD317">
+            <wp:extent cx="3762900" cy="1971950"/>
+            <wp:effectExtent l="0" t="0" r="9525" b="9525"/>
+            <wp:docPr id="14" name="Picture 14"/>
+            <wp:cNvGraphicFramePr>
+              <a:graphicFrameLocks xmlns:a="http://schemas.openxmlformats.org/drawingml/2006/main" noChangeAspect="1"/>
+            </wp:cNvGraphicFramePr>
+            <a:graphic xmlns:a="http://schemas.openxmlformats.org/drawingml/2006/main">
+              <a:graphicData uri="http://schemas.openxmlformats.org/drawingml/2006/picture">
+                <pic:pic xmlns:pic="http://schemas.openxmlformats.org/drawingml/2006/picture">
+                  <pic:nvPicPr>
+                    <pic:cNvPr id="1" name=""/>
+                    <pic:cNvPicPr/>
+                  </pic:nvPicPr>
+                  <pic:blipFill>
+                    <a:blip r:embed="rId18"/>
+                    <a:stretch>
+                      <a:fillRect/>
+                    </a:stretch>
+                  </pic:blipFill>
+                  <pic:spPr>
+                    <a:xfrm>
+                      <a:off x="0" y="0"/>
+                      <a:ext cx="3762900" cy="1971950"/>
+                    </a:xfrm>
+                    <a:prstGeom prst="rect">
+                      <a:avLst/>
+                    </a:prstGeom>
+                  </pic:spPr>
+                </pic:pic>
+              </a:graphicData>
+            </a:graphic>
+          </wp:inline>
+        </w:drawing>
+      </w:r>
+    </w:p>
+    <w:p>
+      <w:pPr>
+        <w:rPr>
+          <w:lang w:eastAsia="ko-KR"/>
+        </w:rPr>
+      </w:pPr>
+    </w:p>
+    <w:p>
+      <w:pPr>
+        <w:pStyle w:val="ListParagraph"/>
+        <w:numPr>
+          <w:ilvl w:val="0"/>
+          <w:numId w:val="1"/>
+        </w:numPr>
+        <w:rPr>
+          <w:lang w:eastAsia="ko-KR"/>
+        </w:rPr>
+      </w:pPr>
+      <w:r>
+        <w:rPr>
+          <w:lang w:eastAsia="ko-KR"/>
+        </w:rPr>
+        <w:lastRenderedPageBreak/>
+        <w:t>Ik heb alle parameters op nul gezet en de horde wat omhoog gezet, nu is er 1 agent die door erg veel zombies achtervolgd</w:t>
+      </w:r>
+    </w:p>
+    <w:p>
+      <w:pPr>
+        <w:pStyle w:val="ListParagraph"/>
+        <w:numPr>
+          <w:ilvl w:val="1"/>
+          <w:numId w:val="1"/>
+        </w:numPr>
+        <w:rPr>
+          <w:lang w:eastAsia="ko-KR"/>
+        </w:rPr>
+      </w:pPr>
+      <w:r>
+        <w:rPr>
+          <w:lang w:eastAsia="ko-KR"/>
+        </w:rPr>
+        <w:drawing>
+          <wp:inline distT="0" distB="0" distL="0" distR="0" wp14:anchorId="7223016C" wp14:editId="43FA7463">
+            <wp:extent cx="1876687" cy="1781424"/>
+            <wp:effectExtent l="0" t="0" r="9525" b="9525"/>
+            <wp:docPr id="15" name="Picture 15"/>
+            <wp:cNvGraphicFramePr>
+              <a:graphicFrameLocks xmlns:a="http://schemas.openxmlformats.org/drawingml/2006/main" noChangeAspect="1"/>
+            </wp:cNvGraphicFramePr>
+            <a:graphic xmlns:a="http://schemas.openxmlformats.org/drawingml/2006/main">
+              <a:graphicData uri="http://schemas.openxmlformats.org/drawingml/2006/picture">
+                <pic:pic xmlns:pic="http://schemas.openxmlformats.org/drawingml/2006/picture">
+                  <pic:nvPicPr>
+                    <pic:cNvPr id="1" name=""/>
+                    <pic:cNvPicPr/>
+                  </pic:nvPicPr>
+                  <pic:blipFill>
+                    <a:blip r:embed="rId19"/>
+                    <a:stretch>
+                      <a:fillRect/>
+                    </a:stretch>
+                  </pic:blipFill>
+                  <pic:spPr>
+                    <a:xfrm>
+                      <a:off x="0" y="0"/>
+                      <a:ext cx="1876687" cy="1781424"/>
+                    </a:xfrm>
+                    <a:prstGeom prst="rect">
+                      <a:avLst/>
+                    </a:prstGeom>
+                  </pic:spPr>
+                </pic:pic>
+              </a:graphicData>
+            </a:graphic>
+          </wp:inline>
+        </w:drawing>
       </w:r>
       <w:bookmarkStart w:id="0" w:name="_GoBack"/>
       <w:bookmarkEnd w:id="0"/>
     </w:p>
-    <w:p/>
     <w:sectPr>
       <w:pgSz w:w="11906" w:h="16838"/>
       <w:pgMar w:top="1440" w:right="1440" w:bottom="1440" w:left="1440" w:header="708" w:footer="708" w:gutter="0"/>
@@ -1090,6 +2339,103 @@
     </w:sectPr>
   </w:body>
 </w:document>
+</file>
+
+<file path=word/numbering.xml><?xml version="1.0" encoding="utf-8"?>
+<w:numbering xmlns:wpc="http://schemas.microsoft.com/office/word/2010/wordprocessingCanvas" xmlns:cx="http://schemas.microsoft.com/office/drawing/2014/chartex" xmlns:cx1="http://schemas.microsoft.com/office/drawing/2015/9/8/chartex" xmlns:cx2="http://schemas.microsoft.com/office/drawing/2015/10/21/chartex" xmlns:cx3="http://schemas.microsoft.com/office/drawing/2016/5/9/chartex" xmlns:cx4="http://schemas.microsoft.com/office/drawing/2016/5/10/chartex" xmlns:cx5="http://schemas.microsoft.com/office/drawing/2016/5/11/chartex" xmlns:cx6="http://schemas.microsoft.com/office/drawing/2016/5/12/chartex" xmlns:cx7="http://schemas.microsoft.com/office/drawing/2016/5/13/chartex" xmlns:cx8="http://schemas.microsoft.com/office/drawing/2016/5/14/chartex" xmlns:mc="http://schemas.openxmlformats.org/markup-compatibility/2006" xmlns:aink="http://schemas.microsoft.com/office/drawing/2016/ink" xmlns:am3d="http://schemas.microsoft.com/office/drawing/2017/model3d" xmlns:o="urn:schemas-microsoft-com:office:office" xmlns:r="http://schemas.openxmlformats.org/officeDocument/2006/relationships" xmlns:m="http://schemas.openxmlformats.org/officeDocument/2006/math" xmlns:v="urn:schemas-microsoft-com:vml" xmlns:wp14="http://schemas.microsoft.com/office/word/2010/wordprocessingDrawing" xmlns:wp="http://schemas.openxmlformats.org/drawingml/2006/wordprocessingDrawing" xmlns:w10="urn:schemas-microsoft-com:office:word" xmlns:w="http://schemas.openxmlformats.org/wordprocessingml/2006/main" xmlns:w14="http://schemas.microsoft.com/office/word/2010/wordml" xmlns:w15="http://schemas.microsoft.com/office/word/2012/wordml" xmlns:w16cid="http://schemas.microsoft.com/office/word/2016/wordml/cid" xmlns:w16se="http://schemas.microsoft.com/office/word/2015/wordml/symex" xmlns:wpg="http://schemas.microsoft.com/office/word/2010/wordprocessingGroup" xmlns:wpi="http://schemas.microsoft.com/office/word/2010/wordprocessingInk" xmlns:wne="http://schemas.microsoft.com/office/word/2006/wordml" xmlns:wps="http://schemas.microsoft.com/office/word/2010/wordprocessingShape" mc:Ignorable="w14 w15 w16se w16cid wp14">
+  <w:abstractNum w:abstractNumId="0" w15:restartNumberingAfterBreak="0">
+    <w:nsid w:val="522C2B43"/>
+    <w:multiLevelType w:val="hybridMultilevel"/>
+    <w:tmpl w:val="62C49004"/>
+    <w:lvl w:ilvl="0" w:tplc="04090017">
+      <w:start w:val="1"/>
+      <w:numFmt w:val="lowerLetter"/>
+      <w:lvlText w:val="%1)"/>
+      <w:lvlJc w:val="left"/>
+      <w:pPr>
+        <w:ind w:left="720" w:hanging="360"/>
+      </w:pPr>
+      <w:rPr>
+        <w:rFonts w:hint="default"/>
+      </w:rPr>
+    </w:lvl>
+    <w:lvl w:ilvl="1" w:tplc="04090019">
+      <w:start w:val="1"/>
+      <w:numFmt w:val="lowerLetter"/>
+      <w:lvlText w:val="%2."/>
+      <w:lvlJc w:val="left"/>
+      <w:pPr>
+        <w:ind w:left="1440" w:hanging="360"/>
+      </w:pPr>
+    </w:lvl>
+    <w:lvl w:ilvl="2" w:tplc="0409001B" w:tentative="1">
+      <w:start w:val="1"/>
+      <w:numFmt w:val="lowerRoman"/>
+      <w:lvlText w:val="%3."/>
+      <w:lvlJc w:val="right"/>
+      <w:pPr>
+        <w:ind w:left="2160" w:hanging="180"/>
+      </w:pPr>
+    </w:lvl>
+    <w:lvl w:ilvl="3" w:tplc="0409000F" w:tentative="1">
+      <w:start w:val="1"/>
+      <w:numFmt w:val="decimal"/>
+      <w:lvlText w:val="%4."/>
+      <w:lvlJc w:val="left"/>
+      <w:pPr>
+        <w:ind w:left="2880" w:hanging="360"/>
+      </w:pPr>
+    </w:lvl>
+    <w:lvl w:ilvl="4" w:tplc="04090019" w:tentative="1">
+      <w:start w:val="1"/>
+      <w:numFmt w:val="lowerLetter"/>
+      <w:lvlText w:val="%5."/>
+      <w:lvlJc w:val="left"/>
+      <w:pPr>
+        <w:ind w:left="3600" w:hanging="360"/>
+      </w:pPr>
+    </w:lvl>
+    <w:lvl w:ilvl="5" w:tplc="0409001B" w:tentative="1">
+      <w:start w:val="1"/>
+      <w:numFmt w:val="lowerRoman"/>
+      <w:lvlText w:val="%6."/>
+      <w:lvlJc w:val="right"/>
+      <w:pPr>
+        <w:ind w:left="4320" w:hanging="180"/>
+      </w:pPr>
+    </w:lvl>
+    <w:lvl w:ilvl="6" w:tplc="0409000F" w:tentative="1">
+      <w:start w:val="1"/>
+      <w:numFmt w:val="decimal"/>
+      <w:lvlText w:val="%7."/>
+      <w:lvlJc w:val="left"/>
+      <w:pPr>
+        <w:ind w:left="5040" w:hanging="360"/>
+      </w:pPr>
+    </w:lvl>
+    <w:lvl w:ilvl="7" w:tplc="04090019" w:tentative="1">
+      <w:start w:val="1"/>
+      <w:numFmt w:val="lowerLetter"/>
+      <w:lvlText w:val="%8."/>
+      <w:lvlJc w:val="left"/>
+      <w:pPr>
+        <w:ind w:left="5760" w:hanging="360"/>
+      </w:pPr>
+    </w:lvl>
+    <w:lvl w:ilvl="8" w:tplc="0409001B" w:tentative="1">
+      <w:start w:val="1"/>
+      <w:numFmt w:val="lowerRoman"/>
+      <w:lvlText w:val="%9."/>
+      <w:lvlJc w:val="right"/>
+      <w:pPr>
+        <w:ind w:left="6480" w:hanging="180"/>
+      </w:pPr>
+    </w:lvl>
+  </w:abstractNum>
+  <w:num w:numId="1">
+    <w:abstractNumId w:val="0"/>
+  </w:num>
+</w:numbering>
 </file>
 
 <file path=word/styles.xml><?xml version="1.0" encoding="utf-8"?>
@@ -1487,15 +2833,15 @@
     <w:lsdException w:name="Unresolved Mention" w:semiHidden="1" w:unhideWhenUsed="1"/>
     <w:lsdException w:name="Smart Link" w:semiHidden="1" w:unhideWhenUsed="1"/>
   </w:latentStyles>
-  <w:style w:type="paragraph" w:default="1" w:styleId="Standaard">
+  <w:style w:type="paragraph" w:default="1" w:styleId="Normal">
     <w:name w:val="Normal"/>
     <w:qFormat/>
   </w:style>
-  <w:style w:type="paragraph" w:styleId="Kop1">
+  <w:style w:type="paragraph" w:styleId="Heading1">
     <w:name w:val="heading 1"/>
-    <w:basedOn w:val="Standaard"/>
-    <w:next w:val="Standaard"/>
-    <w:link w:val="Kop1Char"/>
+    <w:basedOn w:val="Normal"/>
+    <w:next w:val="Normal"/>
+    <w:link w:val="Heading1Char"/>
     <w:uiPriority w:val="9"/>
     <w:qFormat/>
     <w:rsid w:val="00916FDD"/>
@@ -1512,11 +2858,11 @@
       <w:szCs w:val="32"/>
     </w:rPr>
   </w:style>
-  <w:style w:type="paragraph" w:styleId="Kop2">
+  <w:style w:type="paragraph" w:styleId="Heading2">
     <w:name w:val="heading 2"/>
-    <w:basedOn w:val="Standaard"/>
-    <w:next w:val="Standaard"/>
-    <w:link w:val="Kop2Char"/>
+    <w:basedOn w:val="Normal"/>
+    <w:next w:val="Normal"/>
+    <w:link w:val="Heading2Char"/>
     <w:uiPriority w:val="9"/>
     <w:unhideWhenUsed/>
     <w:qFormat/>
@@ -1534,13 +2880,13 @@
       <w:szCs w:val="26"/>
     </w:rPr>
   </w:style>
-  <w:style w:type="character" w:default="1" w:styleId="Standaardalinea-lettertype">
+  <w:style w:type="character" w:default="1" w:styleId="DefaultParagraphFont">
     <w:name w:val="Default Paragraph Font"/>
     <w:uiPriority w:val="1"/>
     <w:semiHidden/>
     <w:unhideWhenUsed/>
   </w:style>
-  <w:style w:type="table" w:default="1" w:styleId="Standaardtabel">
+  <w:style w:type="table" w:default="1" w:styleId="TableNormal">
     <w:name w:val="Normal Table"/>
     <w:uiPriority w:val="99"/>
     <w:semiHidden/>
@@ -1555,17 +2901,17 @@
       </w:tblCellMar>
     </w:tblPr>
   </w:style>
-  <w:style w:type="numbering" w:default="1" w:styleId="Geenlijst">
+  <w:style w:type="numbering" w:default="1" w:styleId="NoList">
     <w:name w:val="No List"/>
     <w:uiPriority w:val="99"/>
     <w:semiHidden/>
     <w:unhideWhenUsed/>
   </w:style>
-  <w:style w:type="paragraph" w:styleId="Titel">
+  <w:style w:type="paragraph" w:styleId="Title">
     <w:name w:val="Title"/>
-    <w:basedOn w:val="Standaard"/>
-    <w:next w:val="Standaard"/>
-    <w:link w:val="TitelChar"/>
+    <w:basedOn w:val="Normal"/>
+    <w:next w:val="Normal"/>
+    <w:link w:val="TitleChar"/>
     <w:uiPriority w:val="10"/>
     <w:qFormat/>
     <w:rsid w:val="00916FDD"/>
@@ -1581,10 +2927,10 @@
       <w:szCs w:val="56"/>
     </w:rPr>
   </w:style>
-  <w:style w:type="character" w:customStyle="1" w:styleId="TitelChar">
-    <w:name w:val="Titel Char"/>
-    <w:basedOn w:val="Standaardalinea-lettertype"/>
-    <w:link w:val="Titel"/>
+  <w:style w:type="character" w:customStyle="1" w:styleId="TitleChar">
+    <w:name w:val="Title Char"/>
+    <w:basedOn w:val="DefaultParagraphFont"/>
+    <w:link w:val="Title"/>
     <w:uiPriority w:val="10"/>
     <w:rsid w:val="00916FDD"/>
     <w:rPr>
@@ -1595,11 +2941,11 @@
       <w:szCs w:val="56"/>
     </w:rPr>
   </w:style>
-  <w:style w:type="paragraph" w:styleId="Ondertitel">
+  <w:style w:type="paragraph" w:styleId="Subtitle">
     <w:name w:val="Subtitle"/>
-    <w:basedOn w:val="Standaard"/>
-    <w:next w:val="Standaard"/>
-    <w:link w:val="OndertitelChar"/>
+    <w:basedOn w:val="Normal"/>
+    <w:next w:val="Normal"/>
+    <w:link w:val="SubtitleChar"/>
     <w:uiPriority w:val="11"/>
     <w:qFormat/>
     <w:rsid w:val="00916FDD"/>
@@ -1614,10 +2960,10 @@
       <w:spacing w:val="15"/>
     </w:rPr>
   </w:style>
-  <w:style w:type="character" w:customStyle="1" w:styleId="OndertitelChar">
-    <w:name w:val="Ondertitel Char"/>
-    <w:basedOn w:val="Standaardalinea-lettertype"/>
-    <w:link w:val="Ondertitel"/>
+  <w:style w:type="character" w:customStyle="1" w:styleId="SubtitleChar">
+    <w:name w:val="Subtitle Char"/>
+    <w:basedOn w:val="DefaultParagraphFont"/>
+    <w:link w:val="Subtitle"/>
     <w:uiPriority w:val="11"/>
     <w:rsid w:val="00916FDD"/>
     <w:rPr>
@@ -1626,10 +2972,10 @@
       <w:spacing w:val="15"/>
     </w:rPr>
   </w:style>
-  <w:style w:type="character" w:customStyle="1" w:styleId="Kop1Char">
-    <w:name w:val="Kop 1 Char"/>
-    <w:basedOn w:val="Standaardalinea-lettertype"/>
-    <w:link w:val="Kop1"/>
+  <w:style w:type="character" w:customStyle="1" w:styleId="Heading1Char">
+    <w:name w:val="Heading 1 Char"/>
+    <w:basedOn w:val="DefaultParagraphFont"/>
+    <w:link w:val="Heading1"/>
     <w:uiPriority w:val="9"/>
     <w:rsid w:val="00916FDD"/>
     <w:rPr>
@@ -1639,10 +2985,10 @@
       <w:szCs w:val="32"/>
     </w:rPr>
   </w:style>
-  <w:style w:type="character" w:customStyle="1" w:styleId="Kop2Char">
-    <w:name w:val="Kop 2 Char"/>
-    <w:basedOn w:val="Standaardalinea-lettertype"/>
-    <w:link w:val="Kop2"/>
+  <w:style w:type="character" w:customStyle="1" w:styleId="Heading2Char">
+    <w:name w:val="Heading 2 Char"/>
+    <w:basedOn w:val="DefaultParagraphFont"/>
+    <w:link w:val="Heading2"/>
     <w:uiPriority w:val="9"/>
     <w:rsid w:val="00916FDD"/>
     <w:rPr>
@@ -1651,6 +2997,17 @@
       <w:sz w:val="26"/>
       <w:szCs w:val="26"/>
     </w:rPr>
+  </w:style>
+  <w:style w:type="paragraph" w:styleId="ListParagraph">
+    <w:name w:val="List Paragraph"/>
+    <w:basedOn w:val="Normal"/>
+    <w:uiPriority w:val="34"/>
+    <w:qFormat/>
+    <w:rsid w:val="00FA5587"/>
+    <w:pPr>
+      <w:ind w:left="720"/>
+      <w:contextualSpacing/>
+    </w:pPr>
   </w:style>
 </w:styles>
 </file>

</xml_diff>

<commit_message>
Added own student number
</commit_message>
<xml_diff>
--- a/FlockingDead .docx
+++ b/FlockingDead .docx
@@ -4,7 +4,7 @@
   <w:body>
     <w:p>
       <w:pPr>
-        <w:pStyle w:val="Title"/>
+        <w:pStyle w:val="Titel"/>
         <w:jc w:val="center"/>
         <w:rPr>
           <w:lang w:val="en-US"/>
@@ -19,7 +19,7 @@
     </w:p>
     <w:p>
       <w:pPr>
-        <w:pStyle w:val="Subtitle"/>
+        <w:pStyle w:val="Ondertitel"/>
         <w:rPr>
           <w:lang w:val="en-US"/>
         </w:rPr>
@@ -33,7 +33,7 @@
     </w:p>
     <w:p>
       <w:pPr>
-        <w:pStyle w:val="Subtitle"/>
+        <w:pStyle w:val="Ondertitel"/>
         <w:rPr>
           <w:lang w:val="en-US"/>
         </w:rPr>
@@ -48,202 +48,201 @@
         <w:rPr>
           <w:lang w:val="en-US"/>
         </w:rPr>
-        <w:tab/>
-        <w:t>…</w:t>
-      </w:r>
-    </w:p>
-    <w:p>
-      <w:pPr>
-        <w:rPr>
-          <w:lang w:val="en-US"/>
-        </w:rPr>
-      </w:pPr>
-    </w:p>
-    <w:p>
-      <w:pPr>
-        <w:rPr>
-          <w:lang w:val="en-US"/>
-        </w:rPr>
-      </w:pPr>
-    </w:p>
-    <w:p>
-      <w:pPr>
-        <w:rPr>
-          <w:lang w:val="en-US"/>
-        </w:rPr>
-      </w:pPr>
-    </w:p>
-    <w:p>
-      <w:pPr>
-        <w:rPr>
-          <w:lang w:val="en-US"/>
-        </w:rPr>
-      </w:pPr>
-    </w:p>
-    <w:p>
-      <w:pPr>
-        <w:rPr>
-          <w:lang w:val="en-US"/>
-        </w:rPr>
-      </w:pPr>
-    </w:p>
-    <w:p>
-      <w:pPr>
-        <w:rPr>
-          <w:lang w:val="en-US"/>
-        </w:rPr>
-      </w:pPr>
-    </w:p>
-    <w:p>
-      <w:pPr>
-        <w:rPr>
-          <w:lang w:val="en-US"/>
-        </w:rPr>
-      </w:pPr>
-    </w:p>
-    <w:p>
-      <w:pPr>
-        <w:rPr>
-          <w:lang w:val="en-US"/>
-        </w:rPr>
-      </w:pPr>
-    </w:p>
-    <w:p>
-      <w:pPr>
-        <w:rPr>
-          <w:lang w:val="en-US"/>
-        </w:rPr>
-      </w:pPr>
-    </w:p>
-    <w:p>
-      <w:pPr>
-        <w:rPr>
-          <w:lang w:val="en-US"/>
-        </w:rPr>
-      </w:pPr>
-    </w:p>
-    <w:p>
-      <w:pPr>
-        <w:rPr>
-          <w:lang w:val="en-US"/>
-        </w:rPr>
-      </w:pPr>
-    </w:p>
-    <w:p>
-      <w:pPr>
-        <w:rPr>
-          <w:lang w:val="en-US"/>
-        </w:rPr>
-      </w:pPr>
-    </w:p>
-    <w:p>
-      <w:pPr>
-        <w:rPr>
-          <w:lang w:val="en-US"/>
-        </w:rPr>
-      </w:pPr>
-    </w:p>
-    <w:p>
-      <w:pPr>
-        <w:rPr>
-          <w:lang w:val="en-US"/>
-        </w:rPr>
-      </w:pPr>
-    </w:p>
-    <w:p>
-      <w:pPr>
-        <w:rPr>
-          <w:lang w:val="en-US"/>
-        </w:rPr>
-      </w:pPr>
-    </w:p>
-    <w:p>
-      <w:pPr>
-        <w:rPr>
-          <w:lang w:val="en-US"/>
-        </w:rPr>
-      </w:pPr>
-    </w:p>
-    <w:p>
-      <w:pPr>
-        <w:rPr>
-          <w:lang w:val="en-US"/>
-        </w:rPr>
-      </w:pPr>
-    </w:p>
-    <w:p>
-      <w:pPr>
-        <w:rPr>
-          <w:lang w:val="en-US"/>
-        </w:rPr>
-      </w:pPr>
-    </w:p>
-    <w:p>
-      <w:pPr>
-        <w:rPr>
-          <w:lang w:val="en-US"/>
-        </w:rPr>
-      </w:pPr>
-    </w:p>
-    <w:p>
-      <w:pPr>
-        <w:rPr>
-          <w:lang w:val="en-US"/>
-        </w:rPr>
-      </w:pPr>
-    </w:p>
-    <w:p>
-      <w:pPr>
-        <w:rPr>
-          <w:lang w:val="en-US"/>
-        </w:rPr>
-      </w:pPr>
-    </w:p>
-    <w:p>
-      <w:pPr>
-        <w:rPr>
-          <w:lang w:val="en-US"/>
-        </w:rPr>
-      </w:pPr>
-    </w:p>
-    <w:p>
-      <w:pPr>
-        <w:rPr>
-          <w:lang w:val="en-US"/>
-        </w:rPr>
-      </w:pPr>
-    </w:p>
-    <w:p>
-      <w:pPr>
-        <w:rPr>
-          <w:lang w:val="en-US"/>
-        </w:rPr>
-      </w:pPr>
-    </w:p>
-    <w:p>
-      <w:pPr>
-        <w:rPr>
-          <w:lang w:val="en-US"/>
-        </w:rPr>
-      </w:pPr>
-    </w:p>
-    <w:p>
-      <w:pPr>
-        <w:rPr>
-          <w:lang w:val="en-US"/>
-        </w:rPr>
-      </w:pPr>
-    </w:p>
-    <w:p>
-      <w:pPr>
-        <w:rPr>
-          <w:lang w:val="en-US"/>
-        </w:rPr>
-      </w:pPr>
-    </w:p>
-    <w:p>
-      <w:pPr>
-        <w:pStyle w:val="Heading1"/>
+        <w:t>500799546</w:t>
+      </w:r>
+    </w:p>
+    <w:p>
+      <w:pPr>
+        <w:rPr>
+          <w:lang w:val="en-US"/>
+        </w:rPr>
+      </w:pPr>
+    </w:p>
+    <w:p>
+      <w:pPr>
+        <w:rPr>
+          <w:lang w:val="en-US"/>
+        </w:rPr>
+      </w:pPr>
+    </w:p>
+    <w:p>
+      <w:pPr>
+        <w:rPr>
+          <w:lang w:val="en-US"/>
+        </w:rPr>
+      </w:pPr>
+    </w:p>
+    <w:p>
+      <w:pPr>
+        <w:rPr>
+          <w:lang w:val="en-US"/>
+        </w:rPr>
+      </w:pPr>
+    </w:p>
+    <w:p>
+      <w:pPr>
+        <w:rPr>
+          <w:lang w:val="en-US"/>
+        </w:rPr>
+      </w:pPr>
+    </w:p>
+    <w:p>
+      <w:pPr>
+        <w:rPr>
+          <w:lang w:val="en-US"/>
+        </w:rPr>
+      </w:pPr>
+    </w:p>
+    <w:p>
+      <w:pPr>
+        <w:rPr>
+          <w:lang w:val="en-US"/>
+        </w:rPr>
+      </w:pPr>
+    </w:p>
+    <w:p>
+      <w:pPr>
+        <w:rPr>
+          <w:lang w:val="en-US"/>
+        </w:rPr>
+      </w:pPr>
+    </w:p>
+    <w:p>
+      <w:pPr>
+        <w:rPr>
+          <w:lang w:val="en-US"/>
+        </w:rPr>
+      </w:pPr>
+    </w:p>
+    <w:p>
+      <w:pPr>
+        <w:rPr>
+          <w:lang w:val="en-US"/>
+        </w:rPr>
+      </w:pPr>
+    </w:p>
+    <w:p>
+      <w:pPr>
+        <w:rPr>
+          <w:lang w:val="en-US"/>
+        </w:rPr>
+      </w:pPr>
+    </w:p>
+    <w:p>
+      <w:pPr>
+        <w:rPr>
+          <w:lang w:val="en-US"/>
+        </w:rPr>
+      </w:pPr>
+    </w:p>
+    <w:p>
+      <w:pPr>
+        <w:rPr>
+          <w:lang w:val="en-US"/>
+        </w:rPr>
+      </w:pPr>
+    </w:p>
+    <w:p>
+      <w:pPr>
+        <w:rPr>
+          <w:lang w:val="en-US"/>
+        </w:rPr>
+      </w:pPr>
+    </w:p>
+    <w:p>
+      <w:pPr>
+        <w:rPr>
+          <w:lang w:val="en-US"/>
+        </w:rPr>
+      </w:pPr>
+    </w:p>
+    <w:p>
+      <w:pPr>
+        <w:rPr>
+          <w:lang w:val="en-US"/>
+        </w:rPr>
+      </w:pPr>
+    </w:p>
+    <w:p>
+      <w:pPr>
+        <w:rPr>
+          <w:lang w:val="en-US"/>
+        </w:rPr>
+      </w:pPr>
+    </w:p>
+    <w:p>
+      <w:pPr>
+        <w:rPr>
+          <w:lang w:val="en-US"/>
+        </w:rPr>
+      </w:pPr>
+    </w:p>
+    <w:p>
+      <w:pPr>
+        <w:rPr>
+          <w:lang w:val="en-US"/>
+        </w:rPr>
+      </w:pPr>
+    </w:p>
+    <w:p>
+      <w:pPr>
+        <w:rPr>
+          <w:lang w:val="en-US"/>
+        </w:rPr>
+      </w:pPr>
+    </w:p>
+    <w:p>
+      <w:pPr>
+        <w:rPr>
+          <w:lang w:val="en-US"/>
+        </w:rPr>
+      </w:pPr>
+    </w:p>
+    <w:p>
+      <w:pPr>
+        <w:rPr>
+          <w:lang w:val="en-US"/>
+        </w:rPr>
+      </w:pPr>
+    </w:p>
+    <w:p>
+      <w:pPr>
+        <w:rPr>
+          <w:lang w:val="en-US"/>
+        </w:rPr>
+      </w:pPr>
+    </w:p>
+    <w:p>
+      <w:pPr>
+        <w:rPr>
+          <w:lang w:val="en-US"/>
+        </w:rPr>
+      </w:pPr>
+    </w:p>
+    <w:p>
+      <w:pPr>
+        <w:rPr>
+          <w:lang w:val="en-US"/>
+        </w:rPr>
+      </w:pPr>
+    </w:p>
+    <w:p>
+      <w:pPr>
+        <w:rPr>
+          <w:lang w:val="en-US"/>
+        </w:rPr>
+      </w:pPr>
+    </w:p>
+    <w:p>
+      <w:pPr>
+        <w:rPr>
+          <w:lang w:val="en-US"/>
+        </w:rPr>
+      </w:pPr>
+    </w:p>
+    <w:p>
+      <w:pPr>
+        <w:pStyle w:val="Kop1"/>
         <w:rPr>
           <w:lang w:val="en-US"/>
         </w:rPr>
@@ -266,7 +265,7 @@
     </w:p>
     <w:p>
       <w:pPr>
-        <w:pStyle w:val="Heading2"/>
+        <w:pStyle w:val="Kop2"/>
         <w:rPr>
           <w:lang w:val="en-US"/>
         </w:rPr>
@@ -464,7 +463,7 @@
     </w:p>
     <w:p>
       <w:pPr>
-        <w:pStyle w:val="Heading1"/>
+        <w:pStyle w:val="Kop1"/>
         <w:rPr>
           <w:lang w:val="en-US"/>
         </w:rPr>
@@ -486,30 +485,16 @@
     </w:p>
     <w:p>
       <w:pPr>
-        <w:pStyle w:val="Heading2"/>
-        <w:rPr>
-          <w:lang w:val="en-US"/>
-        </w:rPr>
-      </w:pPr>
-      <w:r>
-        <w:rPr>
-          <w:lang w:val="en-US"/>
-        </w:rPr>
-        <w:t xml:space="preserve">Finish the Evade code - inside the </w:t>
-      </w:r>
-      <w:proofErr w:type="gramStart"/>
-      <w:r>
-        <w:rPr>
-          <w:lang w:val="en-US"/>
-        </w:rPr>
-        <w:t>Flock( )</w:t>
-      </w:r>
-      <w:proofErr w:type="gramEnd"/>
-      <w:r>
-        <w:rPr>
-          <w:lang w:val="en-US"/>
-        </w:rPr>
-        <w:t xml:space="preserve"> function - in such a way that agents will try to evade zombies</w:t>
+        <w:pStyle w:val="Kop2"/>
+        <w:rPr>
+          <w:lang w:val="en-US"/>
+        </w:rPr>
+      </w:pPr>
+      <w:r>
+        <w:rPr>
+          <w:lang w:val="en-US"/>
+        </w:rPr>
+        <w:t>Finish the Evade code - inside the Flock( ) function - in such a way that agents will try to evade zombies</w:t>
       </w:r>
       <w:r>
         <w:rPr>
@@ -649,7 +634,7 @@
     </w:p>
     <w:p>
       <w:pPr>
-        <w:pStyle w:val="Heading1"/>
+        <w:pStyle w:val="Kop1"/>
         <w:rPr>
           <w:lang w:val="en-US"/>
         </w:rPr>
@@ -672,30 +657,16 @@
     </w:p>
     <w:p>
       <w:pPr>
-        <w:pStyle w:val="Heading2"/>
-        <w:rPr>
-          <w:lang w:val="en-US"/>
-        </w:rPr>
-      </w:pPr>
-      <w:r>
-        <w:rPr>
-          <w:lang w:val="en-US"/>
-        </w:rPr>
-        <w:t xml:space="preserve">Add a parameter to the separation code inside </w:t>
-      </w:r>
-      <w:proofErr w:type="gramStart"/>
-      <w:r>
-        <w:rPr>
-          <w:lang w:val="en-US"/>
-        </w:rPr>
-        <w:t>Flock(</w:t>
-      </w:r>
-      <w:proofErr w:type="gramEnd"/>
-      <w:r>
-        <w:rPr>
-          <w:lang w:val="en-US"/>
-        </w:rPr>
-        <w:t xml:space="preserve">), in order to scale </w:t>
+        <w:pStyle w:val="Kop2"/>
+        <w:rPr>
+          <w:lang w:val="en-US"/>
+        </w:rPr>
+      </w:pPr>
+      <w:r>
+        <w:rPr>
+          <w:lang w:val="en-US"/>
+        </w:rPr>
+        <w:t xml:space="preserve">Add a parameter to the separation code inside Flock(), in order to scale </w:t>
       </w:r>
       <w:proofErr w:type="spellStart"/>
       <w:r>
@@ -938,15 +909,7 @@
         <w:t>Hier is bijvoorbeeld te zien dat de non-zombie entiteit rechts boven weg gedraaid is van de andere twee en gelijk weg loopt.</w:t>
       </w:r>
       <w:r>
-        <w:t xml:space="preserve"> Dit doet hij omdat hij weg </w:t>
-      </w:r>
-      <w:proofErr w:type="gramStart"/>
-      <w:r>
-        <w:t>wilt</w:t>
-      </w:r>
-      <w:proofErr w:type="gramEnd"/>
-      <w:r>
-        <w:t xml:space="preserve"> van de andere non-zombie entiteiten. Hierbij word de Vector (</w:t>
+        <w:t xml:space="preserve"> Dit doet hij omdat hij weg wilt van de andere non-zombie entiteiten. Hierbij word de Vector (</w:t>
       </w:r>
       <w:proofErr w:type="spellStart"/>
       <w:r>
@@ -957,13 +920,8 @@
         <w:t xml:space="preserve"> – </w:t>
       </w:r>
       <w:proofErr w:type="spellStart"/>
-      <w:proofErr w:type="gramStart"/>
-      <w:r>
-        <w:t>a.position</w:t>
-      </w:r>
-      <w:proofErr w:type="gramEnd"/>
-      <w:r>
-        <w:t>.x</w:t>
+      <w:r>
+        <w:t>a.position.x</w:t>
       </w:r>
       <w:proofErr w:type="spellEnd"/>
       <w:r>
@@ -975,15 +933,7 @@
       </w:r>
       <w:proofErr w:type="spellEnd"/>
       <w:r>
-        <w:t xml:space="preserve">. Door deze vermenigvuldiging </w:t>
-      </w:r>
-      <w:proofErr w:type="gramStart"/>
-      <w:r>
-        <w:t>word</w:t>
-      </w:r>
-      <w:proofErr w:type="gramEnd"/>
-      <w:r>
-        <w:t xml:space="preserve"> de </w:t>
+        <w:t xml:space="preserve">. Door deze vermenigvuldiging word de </w:t>
       </w:r>
       <w:proofErr w:type="spellStart"/>
       <w:r>
@@ -1005,7 +955,7 @@
     <w:p/>
     <w:p>
       <w:pPr>
-        <w:pStyle w:val="Heading1"/>
+        <w:pStyle w:val="Kop1"/>
       </w:pPr>
       <w:r>
         <w:t>Opdracht 4:</w:t>
@@ -1013,7 +963,7 @@
     </w:p>
     <w:p>
       <w:pPr>
-        <w:pStyle w:val="Heading2"/>
+        <w:pStyle w:val="Kop2"/>
       </w:pPr>
       <w:proofErr w:type="spellStart"/>
       <w:r>
@@ -1066,22 +1016,14 @@
       </w:r>
       <w:proofErr w:type="spellEnd"/>
       <w:r>
-        <w:t xml:space="preserve"> om </w:t>
-      </w:r>
-      <w:proofErr w:type="gramStart"/>
-      <w:r>
-        <w:t>er voor</w:t>
-      </w:r>
-      <w:proofErr w:type="gramEnd"/>
-      <w:r>
-        <w:t xml:space="preserve"> te zorgen dat de entiteiten niet om elkaar gaan staan. Wanneer ze op elkaar staan en een zombie zou in de buurt komen heb je namelijk de kans dat alle non-zombie entiteiten tegelijk veranderd worden in zombies.</w:t>
+        <w:t xml:space="preserve"> om er voor te zorgen dat de entiteiten niet om elkaar gaan staan. Wanneer ze op elkaar staan en een zombie zou in de buurt komen heb je namelijk de kans dat alle non-zombie entiteiten tegelijk veranderd worden in zombies.</w:t>
       </w:r>
     </w:p>
     <w:p/>
     <w:p/>
     <w:p>
       <w:pPr>
-        <w:pStyle w:val="Heading1"/>
+        <w:pStyle w:val="Kop1"/>
         <w:rPr>
           <w:lang w:val="en-US"/>
         </w:rPr>
@@ -1104,7 +1046,7 @@
     </w:p>
     <w:p>
       <w:pPr>
-        <w:pStyle w:val="Heading2"/>
+        <w:pStyle w:val="Kop2"/>
         <w:rPr>
           <w:lang w:val="en-US"/>
         </w:rPr>
@@ -1384,7 +1326,7 @@
     </w:p>
     <w:p>
       <w:pPr>
-        <w:pStyle w:val="Heading1"/>
+        <w:pStyle w:val="Kop1"/>
         <w:rPr>
           <w:lang w:val="en-US"/>
         </w:rPr>
@@ -1406,7 +1348,7 @@
     </w:p>
     <w:p>
       <w:pPr>
-        <w:pStyle w:val="Heading2"/>
+        <w:pStyle w:val="Kop2"/>
         <w:rPr>
           <w:lang w:val="en-US"/>
         </w:rPr>
@@ -1436,15 +1378,7 @@
       </w:r>
       <w:proofErr w:type="spellEnd"/>
       <w:r>
-        <w:t xml:space="preserve"> zodat de non-zombies gaan bewegen richting de gemiddelde positie van de groep. Op deze manier lopen ze </w:t>
-      </w:r>
-      <w:proofErr w:type="gramStart"/>
-      <w:r>
-        <w:t>de zelfde</w:t>
-      </w:r>
-      <w:proofErr w:type="gramEnd"/>
-      <w:r>
-        <w:t xml:space="preserve"> richting in.</w:t>
+        <w:t xml:space="preserve"> zodat de non-zombies gaan bewegen richting de gemiddelde positie van de groep. Op deze manier lopen ze de zelfde richting in.</w:t>
       </w:r>
     </w:p>
     <w:p/>
@@ -1452,7 +1386,7 @@
     <w:p/>
     <w:p>
       <w:pPr>
-        <w:pStyle w:val="Heading1"/>
+        <w:pStyle w:val="Kop1"/>
       </w:pPr>
       <w:r>
         <w:lastRenderedPageBreak/>
@@ -1461,7 +1395,7 @@
     </w:p>
     <w:p>
       <w:pPr>
-        <w:pStyle w:val="Heading2"/>
+        <w:pStyle w:val="Kop2"/>
         <w:rPr>
           <w:lang w:val="en-US"/>
         </w:rPr>
@@ -1534,6 +1468,9 @@
     </w:p>
     <w:p>
       <w:r>
+        <w:rPr>
+          <w:noProof/>
+        </w:rPr>
         <w:drawing>
           <wp:inline distT="0" distB="0" distL="0" distR="0" wp14:anchorId="514795EB" wp14:editId="424F2C4B">
             <wp:extent cx="2743583" cy="1171739"/>
@@ -1586,6 +1523,9 @@
     </w:p>
     <w:p>
       <w:r>
+        <w:rPr>
+          <w:noProof/>
+        </w:rPr>
         <w:drawing>
           <wp:inline distT="0" distB="0" distL="0" distR="0" wp14:anchorId="5CCD6DBB" wp14:editId="4FF792B2">
             <wp:extent cx="1238423" cy="1371791"/>
@@ -1626,15 +1566,29 @@
     <w:p/>
     <w:p>
       <w:pPr>
-        <w:pStyle w:val="Heading1"/>
-      </w:pPr>
-      <w:r>
-        <w:t>Opdracht 8:</w:t>
-      </w:r>
-    </w:p>
-    <w:p>
-      <w:pPr>
-        <w:pStyle w:val="Heading2"/>
+        <w:pStyle w:val="Kop1"/>
+        <w:rPr>
+          <w:lang w:val="en-GB"/>
+        </w:rPr>
+      </w:pPr>
+      <w:proofErr w:type="spellStart"/>
+      <w:r>
+        <w:rPr>
+          <w:lang w:val="en-GB"/>
+        </w:rPr>
+        <w:t>Opdracht</w:t>
+      </w:r>
+      <w:proofErr w:type="spellEnd"/>
+      <w:r>
+        <w:rPr>
+          <w:lang w:val="en-GB"/>
+        </w:rPr>
+        <w:t xml:space="preserve"> 8:</w:t>
+      </w:r>
+    </w:p>
+    <w:p>
+      <w:pPr>
+        <w:pStyle w:val="Kop2"/>
         <w:rPr>
           <w:lang w:val="en-US" w:eastAsia="ko-KR"/>
         </w:rPr>
@@ -1770,22 +1724,30 @@
     </w:p>
     <w:p>
       <w:pPr>
-        <w:pStyle w:val="Heading1"/>
-        <w:rPr>
-          <w:lang w:eastAsia="ko-KR"/>
-        </w:rPr>
-      </w:pPr>
-      <w:r>
-        <w:rPr>
-          <w:lang w:eastAsia="ko-KR"/>
+        <w:pStyle w:val="Kop1"/>
+        <w:rPr>
+          <w:lang w:val="en-GB" w:eastAsia="ko-KR"/>
+        </w:rPr>
+      </w:pPr>
+      <w:proofErr w:type="spellStart"/>
+      <w:r>
+        <w:rPr>
+          <w:lang w:val="en-GB" w:eastAsia="ko-KR"/>
         </w:rPr>
         <w:lastRenderedPageBreak/>
-        <w:t>Opdracht 9:</w:t>
-      </w:r>
-    </w:p>
-    <w:p>
-      <w:pPr>
-        <w:pStyle w:val="Heading2"/>
+        <w:t>Opdracht</w:t>
+      </w:r>
+      <w:proofErr w:type="spellEnd"/>
+      <w:r>
+        <w:rPr>
+          <w:lang w:val="en-GB" w:eastAsia="ko-KR"/>
+        </w:rPr>
+        <w:t xml:space="preserve"> 9:</w:t>
+      </w:r>
+    </w:p>
+    <w:p>
+      <w:pPr>
+        <w:pStyle w:val="Kop2"/>
         <w:rPr>
           <w:lang w:val="en-US" w:eastAsia="ko-KR"/>
         </w:rPr>
@@ -1799,7 +1761,7 @@
     </w:p>
     <w:p>
       <w:pPr>
-        <w:pStyle w:val="Heading2"/>
+        <w:pStyle w:val="Kop2"/>
         <w:rPr>
           <w:lang w:val="en-US" w:eastAsia="ko-KR"/>
         </w:rPr>
@@ -1813,7 +1775,7 @@
     </w:p>
     <w:p>
       <w:pPr>
-        <w:pStyle w:val="Heading2"/>
+        <w:pStyle w:val="Kop2"/>
         <w:rPr>
           <w:lang w:val="en-US" w:eastAsia="ko-KR"/>
         </w:rPr>
@@ -1827,7 +1789,7 @@
     </w:p>
     <w:p>
       <w:pPr>
-        <w:pStyle w:val="Heading2"/>
+        <w:pStyle w:val="Kop2"/>
         <w:rPr>
           <w:lang w:val="en-US" w:eastAsia="ko-KR"/>
         </w:rPr>
@@ -1841,7 +1803,7 @@
     </w:p>
     <w:p>
       <w:pPr>
-        <w:pStyle w:val="Heading2"/>
+        <w:pStyle w:val="Kop2"/>
         <w:rPr>
           <w:lang w:val="en-US" w:eastAsia="ko-KR"/>
         </w:rPr>
@@ -1855,7 +1817,7 @@
     </w:p>
     <w:p>
       <w:pPr>
-        <w:pStyle w:val="Heading2"/>
+        <w:pStyle w:val="Kop2"/>
         <w:rPr>
           <w:lang w:val="en-US" w:eastAsia="ko-KR"/>
         </w:rPr>
@@ -1869,7 +1831,7 @@
     </w:p>
     <w:p>
       <w:pPr>
-        <w:pStyle w:val="Heading2"/>
+        <w:pStyle w:val="Kop2"/>
         <w:rPr>
           <w:lang w:val="en-US" w:eastAsia="ko-KR"/>
         </w:rPr>
@@ -1878,33 +1840,19 @@
         <w:rPr>
           <w:lang w:val="en-US" w:eastAsia="ko-KR"/>
         </w:rPr>
-        <w:t xml:space="preserve">If necessary, change the speed of your zombies to make them faster or slower. Explain (for each scenario) your choice of parameters using </w:t>
-      </w:r>
-      <w:proofErr w:type="gramStart"/>
-      <w:r>
+        <w:t>If necessary, change the speed of your zombies to make them faster or slower. Explain (for each scenario) your choice of parameters using screenshots, and describe how you achieved the desired effects.</w:t>
+      </w:r>
+    </w:p>
+    <w:p>
+      <w:pPr>
         <w:rPr>
           <w:lang w:val="en-US" w:eastAsia="ko-KR"/>
         </w:rPr>
-        <w:t>screenshots, and</w:t>
-      </w:r>
-      <w:proofErr w:type="gramEnd"/>
-      <w:r>
-        <w:rPr>
-          <w:lang w:val="en-US" w:eastAsia="ko-KR"/>
-        </w:rPr>
-        <w:t xml:space="preserve"> describe how you achieved the desired effects.</w:t>
-      </w:r>
-    </w:p>
-    <w:p>
-      <w:pPr>
-        <w:rPr>
-          <w:lang w:val="en-US" w:eastAsia="ko-KR"/>
-        </w:rPr>
-      </w:pPr>
-    </w:p>
-    <w:p>
-      <w:pPr>
-        <w:pStyle w:val="ListParagraph"/>
+      </w:pPr>
+    </w:p>
+    <w:p>
+      <w:pPr>
+        <w:pStyle w:val="Lijstalinea"/>
         <w:numPr>
           <w:ilvl w:val="0"/>
           <w:numId w:val="1"/>
@@ -1970,7 +1918,7 @@
     </w:p>
     <w:p>
       <w:pPr>
-        <w:pStyle w:val="ListParagraph"/>
+        <w:pStyle w:val="Lijstalinea"/>
         <w:numPr>
           <w:ilvl w:val="1"/>
           <w:numId w:val="1"/>
@@ -2073,6 +2021,7 @@
       </w:r>
       <w:r>
         <w:rPr>
+          <w:noProof/>
           <w:lang w:eastAsia="ko-KR"/>
         </w:rPr>
         <w:drawing>
@@ -2121,7 +2070,7 @@
     </w:p>
     <w:p>
       <w:pPr>
-        <w:pStyle w:val="ListParagraph"/>
+        <w:pStyle w:val="Lijstalinea"/>
         <w:numPr>
           <w:ilvl w:val="0"/>
           <w:numId w:val="1"/>
@@ -2201,7 +2150,7 @@
     </w:p>
     <w:p>
       <w:pPr>
-        <w:pStyle w:val="ListParagraph"/>
+        <w:pStyle w:val="Lijstalinea"/>
         <w:numPr>
           <w:ilvl w:val="1"/>
           <w:numId w:val="1"/>
@@ -2212,6 +2161,7 @@
       </w:pPr>
       <w:r>
         <w:rPr>
+          <w:noProof/>
           <w:lang w:eastAsia="ko-KR"/>
         </w:rPr>
         <w:drawing>
@@ -2260,7 +2210,7 @@
     </w:p>
     <w:p>
       <w:pPr>
-        <w:pStyle w:val="ListParagraph"/>
+        <w:pStyle w:val="Lijstalinea"/>
         <w:numPr>
           <w:ilvl w:val="0"/>
           <w:numId w:val="1"/>
@@ -2274,12 +2224,20 @@
           <w:lang w:eastAsia="ko-KR"/>
         </w:rPr>
         <w:lastRenderedPageBreak/>
-        <w:t>Ik heb alle parameters op nul gezet en de horde wat omhoog gezet, nu is er 1 agent die door erg veel zombies achtervolgd</w:t>
-      </w:r>
-    </w:p>
-    <w:p>
-      <w:pPr>
-        <w:pStyle w:val="ListParagraph"/>
+        <w:t>Ik heb alle parameters op nul gezet en de horde wat omhoog gez</w:t>
+      </w:r>
+      <w:bookmarkStart w:id="0" w:name="_GoBack"/>
+      <w:bookmarkEnd w:id="0"/>
+      <w:r>
+        <w:rPr>
+          <w:lang w:eastAsia="ko-KR"/>
+        </w:rPr>
+        <w:t>et, nu is er 1 agent die door erg veel zombies achtervolgd</w:t>
+      </w:r>
+    </w:p>
+    <w:p>
+      <w:pPr>
+        <w:pStyle w:val="Lijstalinea"/>
         <w:numPr>
           <w:ilvl w:val="1"/>
           <w:numId w:val="1"/>
@@ -2290,6 +2248,7 @@
       </w:pPr>
       <w:r>
         <w:rPr>
+          <w:noProof/>
           <w:lang w:eastAsia="ko-KR"/>
         </w:rPr>
         <w:drawing>
@@ -2328,8 +2287,6 @@
           </wp:inline>
         </w:drawing>
       </w:r>
-      <w:bookmarkStart w:id="0" w:name="_GoBack"/>
-      <w:bookmarkEnd w:id="0"/>
     </w:p>
     <w:sectPr>
       <w:pgSz w:w="11906" w:h="16838"/>
@@ -2833,15 +2790,15 @@
     <w:lsdException w:name="Unresolved Mention" w:semiHidden="1" w:unhideWhenUsed="1"/>
     <w:lsdException w:name="Smart Link" w:semiHidden="1" w:unhideWhenUsed="1"/>
   </w:latentStyles>
-  <w:style w:type="paragraph" w:default="1" w:styleId="Normal">
+  <w:style w:type="paragraph" w:default="1" w:styleId="Standaard">
     <w:name w:val="Normal"/>
     <w:qFormat/>
   </w:style>
-  <w:style w:type="paragraph" w:styleId="Heading1">
+  <w:style w:type="paragraph" w:styleId="Kop1">
     <w:name w:val="heading 1"/>
-    <w:basedOn w:val="Normal"/>
-    <w:next w:val="Normal"/>
-    <w:link w:val="Heading1Char"/>
+    <w:basedOn w:val="Standaard"/>
+    <w:next w:val="Standaard"/>
+    <w:link w:val="Kop1Char"/>
     <w:uiPriority w:val="9"/>
     <w:qFormat/>
     <w:rsid w:val="00916FDD"/>
@@ -2858,11 +2815,11 @@
       <w:szCs w:val="32"/>
     </w:rPr>
   </w:style>
-  <w:style w:type="paragraph" w:styleId="Heading2">
+  <w:style w:type="paragraph" w:styleId="Kop2">
     <w:name w:val="heading 2"/>
-    <w:basedOn w:val="Normal"/>
-    <w:next w:val="Normal"/>
-    <w:link w:val="Heading2Char"/>
+    <w:basedOn w:val="Standaard"/>
+    <w:next w:val="Standaard"/>
+    <w:link w:val="Kop2Char"/>
     <w:uiPriority w:val="9"/>
     <w:unhideWhenUsed/>
     <w:qFormat/>
@@ -2880,13 +2837,13 @@
       <w:szCs w:val="26"/>
     </w:rPr>
   </w:style>
-  <w:style w:type="character" w:default="1" w:styleId="DefaultParagraphFont">
+  <w:style w:type="character" w:default="1" w:styleId="Standaardalinea-lettertype">
     <w:name w:val="Default Paragraph Font"/>
     <w:uiPriority w:val="1"/>
     <w:semiHidden/>
     <w:unhideWhenUsed/>
   </w:style>
-  <w:style w:type="table" w:default="1" w:styleId="TableNormal">
+  <w:style w:type="table" w:default="1" w:styleId="Standaardtabel">
     <w:name w:val="Normal Table"/>
     <w:uiPriority w:val="99"/>
     <w:semiHidden/>
@@ -2901,17 +2858,17 @@
       </w:tblCellMar>
     </w:tblPr>
   </w:style>
-  <w:style w:type="numbering" w:default="1" w:styleId="NoList">
+  <w:style w:type="numbering" w:default="1" w:styleId="Geenlijst">
     <w:name w:val="No List"/>
     <w:uiPriority w:val="99"/>
     <w:semiHidden/>
     <w:unhideWhenUsed/>
   </w:style>
-  <w:style w:type="paragraph" w:styleId="Title">
+  <w:style w:type="paragraph" w:styleId="Titel">
     <w:name w:val="Title"/>
-    <w:basedOn w:val="Normal"/>
-    <w:next w:val="Normal"/>
-    <w:link w:val="TitleChar"/>
+    <w:basedOn w:val="Standaard"/>
+    <w:next w:val="Standaard"/>
+    <w:link w:val="TitelChar"/>
     <w:uiPriority w:val="10"/>
     <w:qFormat/>
     <w:rsid w:val="00916FDD"/>
@@ -2927,10 +2884,10 @@
       <w:szCs w:val="56"/>
     </w:rPr>
   </w:style>
-  <w:style w:type="character" w:customStyle="1" w:styleId="TitleChar">
-    <w:name w:val="Title Char"/>
-    <w:basedOn w:val="DefaultParagraphFont"/>
-    <w:link w:val="Title"/>
+  <w:style w:type="character" w:customStyle="1" w:styleId="TitelChar">
+    <w:name w:val="Titel Char"/>
+    <w:basedOn w:val="Standaardalinea-lettertype"/>
+    <w:link w:val="Titel"/>
     <w:uiPriority w:val="10"/>
     <w:rsid w:val="00916FDD"/>
     <w:rPr>
@@ -2941,11 +2898,11 @@
       <w:szCs w:val="56"/>
     </w:rPr>
   </w:style>
-  <w:style w:type="paragraph" w:styleId="Subtitle">
+  <w:style w:type="paragraph" w:styleId="Ondertitel">
     <w:name w:val="Subtitle"/>
-    <w:basedOn w:val="Normal"/>
-    <w:next w:val="Normal"/>
-    <w:link w:val="SubtitleChar"/>
+    <w:basedOn w:val="Standaard"/>
+    <w:next w:val="Standaard"/>
+    <w:link w:val="OndertitelChar"/>
     <w:uiPriority w:val="11"/>
     <w:qFormat/>
     <w:rsid w:val="00916FDD"/>
@@ -2960,10 +2917,10 @@
       <w:spacing w:val="15"/>
     </w:rPr>
   </w:style>
-  <w:style w:type="character" w:customStyle="1" w:styleId="SubtitleChar">
-    <w:name w:val="Subtitle Char"/>
-    <w:basedOn w:val="DefaultParagraphFont"/>
-    <w:link w:val="Subtitle"/>
+  <w:style w:type="character" w:customStyle="1" w:styleId="OndertitelChar">
+    <w:name w:val="Ondertitel Char"/>
+    <w:basedOn w:val="Standaardalinea-lettertype"/>
+    <w:link w:val="Ondertitel"/>
     <w:uiPriority w:val="11"/>
     <w:rsid w:val="00916FDD"/>
     <w:rPr>
@@ -2972,10 +2929,10 @@
       <w:spacing w:val="15"/>
     </w:rPr>
   </w:style>
-  <w:style w:type="character" w:customStyle="1" w:styleId="Heading1Char">
-    <w:name w:val="Heading 1 Char"/>
-    <w:basedOn w:val="DefaultParagraphFont"/>
-    <w:link w:val="Heading1"/>
+  <w:style w:type="character" w:customStyle="1" w:styleId="Kop1Char">
+    <w:name w:val="Kop 1 Char"/>
+    <w:basedOn w:val="Standaardalinea-lettertype"/>
+    <w:link w:val="Kop1"/>
     <w:uiPriority w:val="9"/>
     <w:rsid w:val="00916FDD"/>
     <w:rPr>
@@ -2985,10 +2942,10 @@
       <w:szCs w:val="32"/>
     </w:rPr>
   </w:style>
-  <w:style w:type="character" w:customStyle="1" w:styleId="Heading2Char">
-    <w:name w:val="Heading 2 Char"/>
-    <w:basedOn w:val="DefaultParagraphFont"/>
-    <w:link w:val="Heading2"/>
+  <w:style w:type="character" w:customStyle="1" w:styleId="Kop2Char">
+    <w:name w:val="Kop 2 Char"/>
+    <w:basedOn w:val="Standaardalinea-lettertype"/>
+    <w:link w:val="Kop2"/>
     <w:uiPriority w:val="9"/>
     <w:rsid w:val="00916FDD"/>
     <w:rPr>
@@ -2998,9 +2955,9 @@
       <w:szCs w:val="26"/>
     </w:rPr>
   </w:style>
-  <w:style w:type="paragraph" w:styleId="ListParagraph">
+  <w:style w:type="paragraph" w:styleId="Lijstalinea">
     <w:name w:val="List Paragraph"/>
-    <w:basedOn w:val="Normal"/>
+    <w:basedOn w:val="Standaard"/>
     <w:uiPriority w:val="34"/>
     <w:qFormat/>
     <w:rsid w:val="00FA5587"/>

</xml_diff>